<commit_message>
clean up unused code
remove variables that aren't used, + when instancing shell remove
GameObject and as GameObject because not needed
</commit_message>
<xml_diff>
--- a/GDD.docx
+++ b/GDD.docx
@@ -8,11 +8,33 @@
           <w:lang w:val="en-US"/>
         </w:rPr>
       </w:pPr>
-      <w:r>
-        <w:rPr>
-          <w:lang w:val="en-US"/>
-        </w:rPr>
-        <w:t>Te implementeren:</w:t>
+      <w:proofErr w:type="spellStart"/>
+      <w:r>
+        <w:rPr>
+          <w:lang w:val="en-US"/>
+        </w:rPr>
+        <w:t>Te</w:t>
+      </w:r>
+      <w:proofErr w:type="spellEnd"/>
+      <w:r>
+        <w:rPr>
+          <w:lang w:val="en-US"/>
+        </w:rPr>
+        <w:t xml:space="preserve"> </w:t>
+      </w:r>
+      <w:proofErr w:type="spellStart"/>
+      <w:r>
+        <w:rPr>
+          <w:lang w:val="en-US"/>
+        </w:rPr>
+        <w:t>implementeren</w:t>
+      </w:r>
+      <w:proofErr w:type="spellEnd"/>
+      <w:r>
+        <w:rPr>
+          <w:lang w:val="en-US"/>
+        </w:rPr>
+        <w:t>:</w:t>
       </w:r>
     </w:p>
     <w:p>
@@ -54,12 +76,42 @@
           <w:lang w:val="en-US"/>
         </w:rPr>
       </w:pPr>
-      <w:r>
-        <w:rPr>
-          <w:lang w:val="en-US"/>
-        </w:rPr>
-        <w:t>HealthBar/extra Levens of HealthPack</w:t>
-      </w:r>
+      <w:proofErr w:type="spellStart"/>
+      <w:r>
+        <w:rPr>
+          <w:lang w:val="en-US"/>
+        </w:rPr>
+        <w:t>HealthBar</w:t>
+      </w:r>
+      <w:proofErr w:type="spellEnd"/>
+      <w:r>
+        <w:rPr>
+          <w:lang w:val="en-US"/>
+        </w:rPr>
+        <w:t xml:space="preserve">/extra </w:t>
+      </w:r>
+      <w:proofErr w:type="spellStart"/>
+      <w:r>
+        <w:rPr>
+          <w:lang w:val="en-US"/>
+        </w:rPr>
+        <w:t>Levens</w:t>
+      </w:r>
+      <w:proofErr w:type="spellEnd"/>
+      <w:r>
+        <w:rPr>
+          <w:lang w:val="en-US"/>
+        </w:rPr>
+        <w:t xml:space="preserve"> of </w:t>
+      </w:r>
+      <w:proofErr w:type="spellStart"/>
+      <w:r>
+        <w:rPr>
+          <w:lang w:val="en-US"/>
+        </w:rPr>
+        <w:t>HealthPack</w:t>
+      </w:r>
+      <w:proofErr w:type="spellEnd"/>
     </w:p>
     <w:p>
       <w:pPr>
@@ -84,8 +136,13 @@
       </w:r>
       <w:r>
         <w:tab/>
-        <w:t>2) shotgun</w:t>
-      </w:r>
+        <w:t xml:space="preserve">2) </w:t>
+      </w:r>
+      <w:proofErr w:type="spellStart"/>
+      <w:r>
+        <w:t>shotgun</w:t>
+      </w:r>
+      <w:proofErr w:type="spellEnd"/>
     </w:p>
     <w:p>
       <w:r>
@@ -108,18 +165,89 @@
     <w:p/>
     <w:p>
       <w:r>
-        <w:t>Wapens schieten + shell ejection</w:t>
-      </w:r>
-    </w:p>
-    <w:p>
-      <w:r>
-        <w:t>Crosshair – Beperken afstand afhankelijk van wapen, sniper schiet verder dan machinegeweer, shotgun breder crosshair</w:t>
-      </w:r>
+        <w:t xml:space="preserve">Wapens schieten + shell </w:t>
+      </w:r>
+      <w:proofErr w:type="spellStart"/>
+      <w:r>
+        <w:t>ejection</w:t>
+      </w:r>
+      <w:proofErr w:type="spellEnd"/>
+    </w:p>
+    <w:p>
+      <w:proofErr w:type="spellStart"/>
+      <w:r>
+        <w:t>Crosshair</w:t>
+      </w:r>
+      <w:proofErr w:type="spellEnd"/>
+      <w:r>
+        <w:t xml:space="preserve"> – Beperken afstand afhankelijk van wapen, sniper schiet verder dan machinegeweer, </w:t>
+      </w:r>
+      <w:proofErr w:type="spellStart"/>
+      <w:r>
+        <w:t>shotgun</w:t>
+      </w:r>
+      <w:proofErr w:type="spellEnd"/>
+      <w:r>
+        <w:t xml:space="preserve"> breder </w:t>
+      </w:r>
+      <w:proofErr w:type="spellStart"/>
+      <w:r>
+        <w:t>crosshair</w:t>
+      </w:r>
+      <w:proofErr w:type="spellEnd"/>
     </w:p>
     <w:p/>
     <w:p>
       <w:r>
-        <w:t xml:space="preserve">Als er op knop 1 gedrukt wordt, in de QUAD oplichten wapen, + player krijgt wapen in hand, toon Ammo counts, rate of fire instellen, delay tussen schieten, reload, </w:t>
+        <w:t xml:space="preserve">Als er op knop 1 gedrukt wordt, in de QUAD oplichten wapen, + </w:t>
+      </w:r>
+      <w:proofErr w:type="spellStart"/>
+      <w:r>
+        <w:t>player</w:t>
+      </w:r>
+      <w:proofErr w:type="spellEnd"/>
+      <w:r>
+        <w:t xml:space="preserve"> krijgt wapen in hand, toon </w:t>
+      </w:r>
+      <w:proofErr w:type="spellStart"/>
+      <w:r>
+        <w:t>Ammo</w:t>
+      </w:r>
+      <w:proofErr w:type="spellEnd"/>
+      <w:r>
+        <w:t xml:space="preserve"> </w:t>
+      </w:r>
+      <w:proofErr w:type="spellStart"/>
+      <w:r>
+        <w:t>counts</w:t>
+      </w:r>
+      <w:proofErr w:type="spellEnd"/>
+      <w:r>
+        <w:t xml:space="preserve">, </w:t>
+      </w:r>
+      <w:proofErr w:type="spellStart"/>
+      <w:r>
+        <w:t>rate</w:t>
+      </w:r>
+      <w:proofErr w:type="spellEnd"/>
+      <w:r>
+        <w:t xml:space="preserve"> of </w:t>
+      </w:r>
+      <w:proofErr w:type="spellStart"/>
+      <w:r>
+        <w:t>fire</w:t>
+      </w:r>
+      <w:proofErr w:type="spellEnd"/>
+      <w:r>
+        <w:t xml:space="preserve"> instellen, delay tussen schieten, </w:t>
+      </w:r>
+      <w:proofErr w:type="spellStart"/>
+      <w:r>
+        <w:t>reload</w:t>
+      </w:r>
+      <w:proofErr w:type="spellEnd"/>
+      <w:r>
+        <w:t xml:space="preserve">, </w:t>
       </w:r>
     </w:p>
     <w:p/>
@@ -133,7 +261,21 @@
         <w:rPr>
           <w:lang w:val="en-US"/>
         </w:rPr>
-        <w:t>Player Movement, Links, rechts, UP, down, jump</w:t>
+        <w:t xml:space="preserve">Player Movement, Links, </w:t>
+      </w:r>
+      <w:proofErr w:type="spellStart"/>
+      <w:r>
+        <w:rPr>
+          <w:lang w:val="en-US"/>
+        </w:rPr>
+        <w:t>rechts</w:t>
+      </w:r>
+      <w:proofErr w:type="spellEnd"/>
+      <w:r>
+        <w:rPr>
+          <w:lang w:val="en-US"/>
+        </w:rPr>
+        <w:t>, UP, down, jump</w:t>
       </w:r>
     </w:p>
     <w:p>
@@ -153,7 +295,49 @@
         <w:rPr>
           <w:lang w:val="en-US"/>
         </w:rPr>
-        <w:t>Input aanpassen ipv. Q en D, Left and Right, project settings/input</w:t>
+        <w:t xml:space="preserve">Input </w:t>
+      </w:r>
+      <w:proofErr w:type="spellStart"/>
+      <w:r>
+        <w:rPr>
+          <w:lang w:val="en-US"/>
+        </w:rPr>
+        <w:t>aanpassen</w:t>
+      </w:r>
+      <w:proofErr w:type="spellEnd"/>
+      <w:r>
+        <w:rPr>
+          <w:lang w:val="en-US"/>
+        </w:rPr>
+        <w:t xml:space="preserve"> </w:t>
+      </w:r>
+      <w:proofErr w:type="spellStart"/>
+      <w:r>
+        <w:rPr>
+          <w:lang w:val="en-US"/>
+        </w:rPr>
+        <w:t>ipv</w:t>
+      </w:r>
+      <w:proofErr w:type="spellEnd"/>
+      <w:r>
+        <w:rPr>
+          <w:lang w:val="en-US"/>
+        </w:rPr>
+        <w:t xml:space="preserve">. Q </w:t>
+      </w:r>
+      <w:proofErr w:type="spellStart"/>
+      <w:r>
+        <w:rPr>
+          <w:lang w:val="en-US"/>
+        </w:rPr>
+        <w:t>en</w:t>
+      </w:r>
+      <w:proofErr w:type="spellEnd"/>
+      <w:r>
+        <w:rPr>
+          <w:lang w:val="en-US"/>
+        </w:rPr>
+        <w:t xml:space="preserve"> D, Left and Right, project settings/input</w:t>
       </w:r>
     </w:p>
     <w:p>
@@ -164,8 +348,13 @@
       </w:pPr>
     </w:p>
     <w:p>
-      <w:r>
-        <w:t>KillCAM ??</w:t>
+      <w:proofErr w:type="spellStart"/>
+      <w:r>
+        <w:t>KillCAM</w:t>
+      </w:r>
+      <w:proofErr w:type="spellEnd"/>
+      <w:r>
+        <w:t xml:space="preserve"> ??</w:t>
       </w:r>
     </w:p>
     <w:p/>
@@ -181,32 +370,95 @@
     </w:p>
     <w:p/>
     <w:p>
-      <w:r>
-        <w:t>Enemies:</w:t>
-      </w:r>
-    </w:p>
-    <w:p>
-      <w:r>
-        <w:t>Healthbar onder Sprite (rood, updaten bij hit?)</w:t>
+      <w:proofErr w:type="spellStart"/>
+      <w:r>
+        <w:t>Enemies</w:t>
+      </w:r>
+      <w:proofErr w:type="spellEnd"/>
+      <w:r>
+        <w:t>:</w:t>
+      </w:r>
+    </w:p>
+    <w:p>
+      <w:proofErr w:type="spellStart"/>
+      <w:r>
+        <w:t>Healthbar</w:t>
+      </w:r>
+      <w:proofErr w:type="spellEnd"/>
+      <w:r>
+        <w:t xml:space="preserve"> onder Sprite (rood, updaten bij hit?)</w:t>
       </w:r>
     </w:p>
     <w:p/>
     <w:p>
-      <w:r>
-        <w:t>Player Death -&gt; gravity standard disabled, bij x aantal hits -&gt; gravity aan en speler beweegt neerwaarts als hij geraakt wordt</w:t>
+      <w:proofErr w:type="spellStart"/>
+      <w:r>
+        <w:t>Player</w:t>
+      </w:r>
+      <w:proofErr w:type="spellEnd"/>
+      <w:r>
+        <w:t xml:space="preserve"> </w:t>
+      </w:r>
+      <w:proofErr w:type="spellStart"/>
+      <w:r>
+        <w:t>Death</w:t>
+      </w:r>
+      <w:proofErr w:type="spellEnd"/>
+      <w:r>
+        <w:t xml:space="preserve"> -&gt; </w:t>
+      </w:r>
+      <w:proofErr w:type="spellStart"/>
+      <w:r>
+        <w:t>gravity</w:t>
+      </w:r>
+      <w:proofErr w:type="spellEnd"/>
+      <w:r>
+        <w:t xml:space="preserve"> standard </w:t>
+      </w:r>
+      <w:proofErr w:type="spellStart"/>
+      <w:r>
+        <w:t>disabled</w:t>
+      </w:r>
+      <w:proofErr w:type="spellEnd"/>
+      <w:r>
+        <w:t xml:space="preserve">, bij x aantal hits -&gt; </w:t>
+      </w:r>
+      <w:proofErr w:type="spellStart"/>
+      <w:r>
+        <w:t>gravity</w:t>
+      </w:r>
+      <w:proofErr w:type="spellEnd"/>
+      <w:r>
+        <w:t xml:space="preserve"> aan en speler beweegt neerwaarts als hij geraakt wordt</w:t>
       </w:r>
     </w:p>
     <w:p/>
     <w:p/>
     <w:p>
       <w:r>
-        <w:t xml:space="preserve">Wapen meebewegen met crosshair -&gt; </w:t>
-      </w:r>
+        <w:t xml:space="preserve">Wapen meebewegen met </w:t>
+      </w:r>
+      <w:proofErr w:type="spellStart"/>
+      <w:r>
+        <w:t>crosshair</w:t>
+      </w:r>
+      <w:proofErr w:type="spellEnd"/>
+      <w:r>
+        <w:t xml:space="preserve"> -&gt; </w:t>
+      </w:r>
+      <w:proofErr w:type="spellStart"/>
       <w:r>
         <w:rPr>
           <w:b/>
         </w:rPr>
-        <w:t>Rotation Z</w:t>
+        <w:t>Rotation</w:t>
+      </w:r>
+      <w:proofErr w:type="spellEnd"/>
+      <w:r>
+        <w:rPr>
+          <w:b/>
+        </w:rPr>
+        <w:t xml:space="preserve"> Z</w:t>
       </w:r>
       <w:r>
         <w:t xml:space="preserve"> aanpassen</w:t>
@@ -215,10 +467,82 @@
     <w:p/>
     <w:p>
       <w:r>
-        <w:t>Bij Instantiaing moet het Object dat in de Editor zichtbaar is, altijd een GAMEOBJECT zijn!</w:t>
-      </w:r>
+        <w:t xml:space="preserve">Bij </w:t>
+      </w:r>
+      <w:proofErr w:type="spellStart"/>
+      <w:r>
+        <w:t>Instantiaing</w:t>
+      </w:r>
+      <w:proofErr w:type="spellEnd"/>
+      <w:r>
+        <w:t xml:space="preserve"> moet het Object dat in de Editor zichtbaar is, altijd een GAMEOBJECT zijn!</w:t>
+      </w:r>
+    </w:p>
+    <w:p/>
+    <w:p>
+      <w:pPr>
+        <w:rPr>
+          <w:b/>
+          <w:color w:val="FF0000"/>
+          <w:sz w:val="28"/>
+        </w:rPr>
+      </w:pPr>
       <w:bookmarkStart w:id="0" w:name="_GoBack"/>
+      <w:r>
+        <w:rPr>
+          <w:b/>
+          <w:color w:val="FF0000"/>
+          <w:sz w:val="28"/>
+        </w:rPr>
+        <w:t xml:space="preserve">Prefab maken van </w:t>
+      </w:r>
+      <w:proofErr w:type="spellStart"/>
+      <w:r>
+        <w:rPr>
+          <w:b/>
+          <w:color w:val="FF0000"/>
+          <w:sz w:val="28"/>
+        </w:rPr>
+        <w:t>Shield</w:t>
+      </w:r>
+      <w:proofErr w:type="spellEnd"/>
+      <w:r>
+        <w:rPr>
+          <w:b/>
+          <w:color w:val="FF0000"/>
+          <w:sz w:val="28"/>
+        </w:rPr>
+        <w:t xml:space="preserve"> en van </w:t>
+      </w:r>
+      <w:proofErr w:type="spellStart"/>
+      <w:r>
+        <w:rPr>
+          <w:b/>
+          <w:color w:val="FF0000"/>
+          <w:sz w:val="28"/>
+        </w:rPr>
+        <w:t>HealthBar</w:t>
+      </w:r>
+      <w:proofErr w:type="spellEnd"/>
+      <w:r>
+        <w:rPr>
+          <w:b/>
+          <w:color w:val="FF0000"/>
+          <w:sz w:val="28"/>
+        </w:rPr>
+        <w:t xml:space="preserve"> voor </w:t>
+      </w:r>
+      <w:proofErr w:type="spellStart"/>
+      <w:r>
+        <w:rPr>
+          <w:b/>
+          <w:color w:val="FF0000"/>
+          <w:sz w:val="28"/>
+        </w:rPr>
+        <w:t>ENemies</w:t>
+      </w:r>
       <w:bookmarkEnd w:id="0"/>
+      <w:proofErr w:type="spellEnd"/>
     </w:p>
     <w:sectPr>
       <w:pgSz w:w="11906" w:h="16838"/>

</xml_diff>

<commit_message>
change grenades throw speed
for Flash and regular Grenade
</commit_message>
<xml_diff>
--- a/GDD.docx
+++ b/GDD.docx
@@ -8,33 +8,11 @@
           <w:lang w:val="en-US"/>
         </w:rPr>
       </w:pPr>
-      <w:proofErr w:type="spellStart"/>
-      <w:r>
-        <w:rPr>
-          <w:lang w:val="en-US"/>
-        </w:rPr>
-        <w:t>Te</w:t>
-      </w:r>
-      <w:proofErr w:type="spellEnd"/>
-      <w:r>
-        <w:rPr>
-          <w:lang w:val="en-US"/>
-        </w:rPr>
-        <w:t xml:space="preserve"> </w:t>
-      </w:r>
-      <w:proofErr w:type="spellStart"/>
-      <w:r>
-        <w:rPr>
-          <w:lang w:val="en-US"/>
-        </w:rPr>
-        <w:t>implementeren</w:t>
-      </w:r>
-      <w:proofErr w:type="spellEnd"/>
-      <w:r>
-        <w:rPr>
-          <w:lang w:val="en-US"/>
-        </w:rPr>
-        <w:t>:</w:t>
+      <w:r>
+        <w:rPr>
+          <w:lang w:val="en-US"/>
+        </w:rPr>
+        <w:t>Te implementeren:</w:t>
       </w:r>
     </w:p>
     <w:p>
@@ -76,42 +54,12 @@
           <w:lang w:val="en-US"/>
         </w:rPr>
       </w:pPr>
-      <w:proofErr w:type="spellStart"/>
-      <w:r>
-        <w:rPr>
-          <w:lang w:val="en-US"/>
-        </w:rPr>
-        <w:t>HealthBar</w:t>
-      </w:r>
-      <w:proofErr w:type="spellEnd"/>
-      <w:r>
-        <w:rPr>
-          <w:lang w:val="en-US"/>
-        </w:rPr>
-        <w:t xml:space="preserve">/extra </w:t>
-      </w:r>
-      <w:proofErr w:type="spellStart"/>
-      <w:r>
-        <w:rPr>
-          <w:lang w:val="en-US"/>
-        </w:rPr>
-        <w:t>Levens</w:t>
-      </w:r>
-      <w:proofErr w:type="spellEnd"/>
-      <w:r>
-        <w:rPr>
-          <w:lang w:val="en-US"/>
-        </w:rPr>
-        <w:t xml:space="preserve"> of </w:t>
-      </w:r>
-      <w:proofErr w:type="spellStart"/>
-      <w:r>
-        <w:rPr>
-          <w:lang w:val="en-US"/>
-        </w:rPr>
-        <w:t>HealthPack</w:t>
-      </w:r>
-      <w:proofErr w:type="spellEnd"/>
+      <w:r>
+        <w:rPr>
+          <w:lang w:val="en-US"/>
+        </w:rPr>
+        <w:t>HealthBar/extra Levens of HealthPack</w:t>
+      </w:r>
     </w:p>
     <w:p>
       <w:pPr>
@@ -136,13 +84,8 @@
       </w:r>
       <w:r>
         <w:tab/>
-        <w:t xml:space="preserve">2) </w:t>
-      </w:r>
-      <w:proofErr w:type="spellStart"/>
-      <w:r>
-        <w:t>shotgun</w:t>
-      </w:r>
-      <w:proofErr w:type="spellEnd"/>
+        <w:t>2) shotgun</w:t>
+      </w:r>
     </w:p>
     <w:p>
       <w:r>
@@ -165,89 +108,18 @@
     <w:p/>
     <w:p>
       <w:r>
-        <w:t xml:space="preserve">Wapens schieten + shell </w:t>
-      </w:r>
-      <w:proofErr w:type="spellStart"/>
-      <w:r>
-        <w:t>ejection</w:t>
-      </w:r>
-      <w:proofErr w:type="spellEnd"/>
-    </w:p>
-    <w:p>
-      <w:proofErr w:type="spellStart"/>
-      <w:r>
-        <w:t>Crosshair</w:t>
-      </w:r>
-      <w:proofErr w:type="spellEnd"/>
-      <w:r>
-        <w:t xml:space="preserve"> – Beperken afstand afhankelijk van wapen, sniper schiet verder dan machinegeweer, </w:t>
-      </w:r>
-      <w:proofErr w:type="spellStart"/>
-      <w:r>
-        <w:t>shotgun</w:t>
-      </w:r>
-      <w:proofErr w:type="spellEnd"/>
-      <w:r>
-        <w:t xml:space="preserve"> breder </w:t>
-      </w:r>
-      <w:proofErr w:type="spellStart"/>
-      <w:r>
-        <w:t>crosshair</w:t>
-      </w:r>
-      <w:proofErr w:type="spellEnd"/>
+        <w:t>Wapens schieten + shell ejection</w:t>
+      </w:r>
+    </w:p>
+    <w:p>
+      <w:r>
+        <w:t>Crosshair – Beperken afstand afhankelijk van wapen, sniper schiet verder dan machinegeweer, shotgun breder crosshair</w:t>
+      </w:r>
     </w:p>
     <w:p/>
     <w:p>
       <w:r>
-        <w:t xml:space="preserve">Als er op knop 1 gedrukt wordt, in de QUAD oplichten wapen, + </w:t>
-      </w:r>
-      <w:proofErr w:type="spellStart"/>
-      <w:r>
-        <w:t>player</w:t>
-      </w:r>
-      <w:proofErr w:type="spellEnd"/>
-      <w:r>
-        <w:t xml:space="preserve"> krijgt wapen in hand, toon </w:t>
-      </w:r>
-      <w:proofErr w:type="spellStart"/>
-      <w:r>
-        <w:t>Ammo</w:t>
-      </w:r>
-      <w:proofErr w:type="spellEnd"/>
-      <w:r>
-        <w:t xml:space="preserve"> </w:t>
-      </w:r>
-      <w:proofErr w:type="spellStart"/>
-      <w:r>
-        <w:t>counts</w:t>
-      </w:r>
-      <w:proofErr w:type="spellEnd"/>
-      <w:r>
-        <w:t xml:space="preserve">, </w:t>
-      </w:r>
-      <w:proofErr w:type="spellStart"/>
-      <w:r>
-        <w:t>rate</w:t>
-      </w:r>
-      <w:proofErr w:type="spellEnd"/>
-      <w:r>
-        <w:t xml:space="preserve"> of </w:t>
-      </w:r>
-      <w:proofErr w:type="spellStart"/>
-      <w:r>
-        <w:t>fire</w:t>
-      </w:r>
-      <w:proofErr w:type="spellEnd"/>
-      <w:r>
-        <w:t xml:space="preserve"> instellen, delay tussen schieten, </w:t>
-      </w:r>
-      <w:proofErr w:type="spellStart"/>
-      <w:r>
-        <w:t>reload</w:t>
-      </w:r>
-      <w:proofErr w:type="spellEnd"/>
-      <w:r>
-        <w:t xml:space="preserve">, </w:t>
+        <w:t xml:space="preserve">Als er op knop 1 gedrukt wordt, in de QUAD oplichten wapen, + player krijgt wapen in hand, toon Ammo counts, rate of fire instellen, delay tussen schieten, reload, </w:t>
       </w:r>
     </w:p>
     <w:p/>
@@ -261,100 +133,39 @@
         <w:rPr>
           <w:lang w:val="en-US"/>
         </w:rPr>
-        <w:t xml:space="preserve">Player Movement, Links, </w:t>
-      </w:r>
-      <w:proofErr w:type="spellStart"/>
-      <w:r>
-        <w:rPr>
-          <w:lang w:val="en-US"/>
-        </w:rPr>
-        <w:t>rechts</w:t>
-      </w:r>
-      <w:proofErr w:type="spellEnd"/>
-      <w:r>
-        <w:rPr>
-          <w:lang w:val="en-US"/>
-        </w:rPr>
-        <w:t>, UP, down, jump</w:t>
-      </w:r>
-    </w:p>
-    <w:p>
-      <w:pPr>
-        <w:rPr>
-          <w:lang w:val="en-US"/>
-        </w:rPr>
-      </w:pPr>
-    </w:p>
-    <w:p>
-      <w:pPr>
-        <w:rPr>
-          <w:lang w:val="en-US"/>
-        </w:rPr>
-      </w:pPr>
-      <w:r>
-        <w:rPr>
-          <w:lang w:val="en-US"/>
-        </w:rPr>
-        <w:t xml:space="preserve">Input </w:t>
-      </w:r>
-      <w:proofErr w:type="spellStart"/>
-      <w:r>
-        <w:rPr>
-          <w:lang w:val="en-US"/>
-        </w:rPr>
-        <w:t>aanpassen</w:t>
-      </w:r>
-      <w:proofErr w:type="spellEnd"/>
-      <w:r>
-        <w:rPr>
-          <w:lang w:val="en-US"/>
-        </w:rPr>
-        <w:t xml:space="preserve"> </w:t>
-      </w:r>
-      <w:proofErr w:type="spellStart"/>
-      <w:r>
-        <w:rPr>
-          <w:lang w:val="en-US"/>
-        </w:rPr>
-        <w:t>ipv</w:t>
-      </w:r>
-      <w:proofErr w:type="spellEnd"/>
-      <w:r>
-        <w:rPr>
-          <w:lang w:val="en-US"/>
-        </w:rPr>
-        <w:t xml:space="preserve">. Q </w:t>
-      </w:r>
-      <w:proofErr w:type="spellStart"/>
-      <w:r>
-        <w:rPr>
-          <w:lang w:val="en-US"/>
-        </w:rPr>
-        <w:t>en</w:t>
-      </w:r>
-      <w:proofErr w:type="spellEnd"/>
-      <w:r>
-        <w:rPr>
-          <w:lang w:val="en-US"/>
-        </w:rPr>
-        <w:t xml:space="preserve"> D, Left and Right, project settings/input</w:t>
-      </w:r>
-    </w:p>
-    <w:p>
-      <w:pPr>
-        <w:rPr>
-          <w:lang w:val="en-US"/>
-        </w:rPr>
-      </w:pPr>
-    </w:p>
-    <w:p>
-      <w:proofErr w:type="spellStart"/>
-      <w:r>
-        <w:t>KillCAM</w:t>
-      </w:r>
-      <w:proofErr w:type="spellEnd"/>
-      <w:r>
-        <w:t xml:space="preserve"> ??</w:t>
+        <w:t>Player Movement, Links, rechts, UP, down, jump</w:t>
+      </w:r>
+    </w:p>
+    <w:p>
+      <w:pPr>
+        <w:rPr>
+          <w:lang w:val="en-US"/>
+        </w:rPr>
+      </w:pPr>
+    </w:p>
+    <w:p>
+      <w:pPr>
+        <w:rPr>
+          <w:lang w:val="en-US"/>
+        </w:rPr>
+      </w:pPr>
+      <w:r>
+        <w:rPr>
+          <w:lang w:val="en-US"/>
+        </w:rPr>
+        <w:t>Input aanpassen ipv. Q en D, Left and Right, project settings/input</w:t>
+      </w:r>
+    </w:p>
+    <w:p>
+      <w:pPr>
+        <w:rPr>
+          <w:lang w:val="en-US"/>
+        </w:rPr>
+      </w:pPr>
+    </w:p>
+    <w:p>
+      <w:r>
+        <w:t>KillCAM ??</w:t>
       </w:r>
     </w:p>
     <w:p/>
@@ -370,95 +181,32 @@
     </w:p>
     <w:p/>
     <w:p>
-      <w:proofErr w:type="spellStart"/>
-      <w:r>
-        <w:t>Enemies</w:t>
-      </w:r>
-      <w:proofErr w:type="spellEnd"/>
-      <w:r>
-        <w:t>:</w:t>
-      </w:r>
-    </w:p>
-    <w:p>
-      <w:proofErr w:type="spellStart"/>
-      <w:r>
-        <w:t>Healthbar</w:t>
-      </w:r>
-      <w:proofErr w:type="spellEnd"/>
-      <w:r>
-        <w:t xml:space="preserve"> onder Sprite (rood, updaten bij hit?)</w:t>
+      <w:r>
+        <w:t>Enemies:</w:t>
+      </w:r>
+    </w:p>
+    <w:p>
+      <w:r>
+        <w:t>Healthbar onder Sprite (rood, updaten bij hit?)</w:t>
       </w:r>
     </w:p>
     <w:p/>
     <w:p>
-      <w:proofErr w:type="spellStart"/>
-      <w:r>
-        <w:t>Player</w:t>
-      </w:r>
-      <w:proofErr w:type="spellEnd"/>
-      <w:r>
-        <w:t xml:space="preserve"> </w:t>
-      </w:r>
-      <w:proofErr w:type="spellStart"/>
-      <w:r>
-        <w:t>Death</w:t>
-      </w:r>
-      <w:proofErr w:type="spellEnd"/>
-      <w:r>
-        <w:t xml:space="preserve"> -&gt; </w:t>
-      </w:r>
-      <w:proofErr w:type="spellStart"/>
-      <w:r>
-        <w:t>gravity</w:t>
-      </w:r>
-      <w:proofErr w:type="spellEnd"/>
-      <w:r>
-        <w:t xml:space="preserve"> standard </w:t>
-      </w:r>
-      <w:proofErr w:type="spellStart"/>
-      <w:r>
-        <w:t>disabled</w:t>
-      </w:r>
-      <w:proofErr w:type="spellEnd"/>
-      <w:r>
-        <w:t xml:space="preserve">, bij x aantal hits -&gt; </w:t>
-      </w:r>
-      <w:proofErr w:type="spellStart"/>
-      <w:r>
-        <w:t>gravity</w:t>
-      </w:r>
-      <w:proofErr w:type="spellEnd"/>
-      <w:r>
-        <w:t xml:space="preserve"> aan en speler beweegt neerwaarts als hij geraakt wordt</w:t>
+      <w:r>
+        <w:t>Player Death -&gt; gravity standard disabled, bij x aantal hits -&gt; gravity aan en speler beweegt neerwaarts als hij geraakt wordt</w:t>
       </w:r>
     </w:p>
     <w:p/>
     <w:p/>
     <w:p>
       <w:r>
-        <w:t xml:space="preserve">Wapen meebewegen met </w:t>
-      </w:r>
-      <w:proofErr w:type="spellStart"/>
-      <w:r>
-        <w:t>crosshair</w:t>
-      </w:r>
-      <w:proofErr w:type="spellEnd"/>
-      <w:r>
-        <w:t xml:space="preserve"> -&gt; </w:t>
-      </w:r>
-      <w:proofErr w:type="spellStart"/>
+        <w:t xml:space="preserve">Wapen meebewegen met crosshair -&gt; </w:t>
+      </w:r>
       <w:r>
         <w:rPr>
           <w:b/>
         </w:rPr>
-        <w:t>Rotation</w:t>
-      </w:r>
-      <w:proofErr w:type="spellEnd"/>
-      <w:r>
-        <w:rPr>
-          <w:b/>
-        </w:rPr>
-        <w:t xml:space="preserve"> Z</w:t>
+        <w:t>Rotation Z</w:t>
       </w:r>
       <w:r>
         <w:t xml:space="preserve"> aanpassen</w:t>
@@ -467,15 +215,7 @@
     <w:p/>
     <w:p>
       <w:r>
-        <w:t xml:space="preserve">Bij </w:t>
-      </w:r>
-      <w:proofErr w:type="spellStart"/>
-      <w:r>
-        <w:t>Instantiaing</w:t>
-      </w:r>
-      <w:proofErr w:type="spellEnd"/>
-      <w:r>
-        <w:t xml:space="preserve"> moet het Object dat in de Editor zichtbaar is, altijd een GAMEOBJECT zijn!</w:t>
+        <w:t>Bij Instantiaing moet het Object dat in de Editor zichtbaar is, altijd een GAMEOBJECT zijn!</w:t>
       </w:r>
     </w:p>
     <w:p/>
@@ -487,62 +227,50 @@
           <w:sz w:val="28"/>
         </w:rPr>
       </w:pPr>
-      <w:bookmarkStart w:id="0" w:name="_GoBack"/>
       <w:r>
         <w:rPr>
           <w:b/>
           <w:color w:val="FF0000"/>
           <w:sz w:val="28"/>
         </w:rPr>
-        <w:t xml:space="preserve">Prefab maken van </w:t>
-      </w:r>
-      <w:proofErr w:type="spellStart"/>
-      <w:r>
+        <w:t>Prefab maken van Shield en van HealthBar voor ENemies</w:t>
+      </w:r>
+    </w:p>
+    <w:p>
+      <w:pPr>
         <w:rPr>
           <w:b/>
           <w:color w:val="FF0000"/>
           <w:sz w:val="28"/>
         </w:rPr>
-        <w:t>Shield</w:t>
-      </w:r>
-      <w:proofErr w:type="spellEnd"/>
-      <w:r>
+      </w:pPr>
+    </w:p>
+    <w:p>
+      <w:pPr>
         <w:rPr>
           <w:b/>
           <w:color w:val="FF0000"/>
           <w:sz w:val="28"/>
         </w:rPr>
-        <w:t xml:space="preserve"> en van </w:t>
-      </w:r>
-      <w:proofErr w:type="spellStart"/>
+      </w:pPr>
       <w:r>
         <w:rPr>
           <w:b/>
           <w:color w:val="FF0000"/>
           <w:sz w:val="28"/>
         </w:rPr>
-        <w:t>HealthBar</w:t>
-      </w:r>
-      <w:proofErr w:type="spellEnd"/>
+        <w:t xml:space="preserve">AI -&gt; slimme bommen? Helicopter laten schieten op rooksignaal?, enemy </w:t>
+      </w:r>
+      <w:bookmarkStart w:id="0" w:name="_GoBack"/>
+      <w:bookmarkEnd w:id="0"/>
       <w:r>
         <w:rPr>
           <w:b/>
           <w:color w:val="FF0000"/>
           <w:sz w:val="28"/>
         </w:rPr>
-        <w:t xml:space="preserve"> voor </w:t>
-      </w:r>
-      <w:proofErr w:type="spellStart"/>
-      <w:r>
-        <w:rPr>
-          <w:b/>
-          <w:color w:val="FF0000"/>
-          <w:sz w:val="28"/>
-        </w:rPr>
-        <w:t>ENemies</w:t>
-      </w:r>
-      <w:bookmarkEnd w:id="0"/>
-      <w:proofErr w:type="spellEnd"/>
+        <w:t>sniper richten naar hoofd</w:t>
+      </w:r>
     </w:p>
     <w:sectPr>
       <w:pgSz w:w="11906" w:h="16838"/>

</xml_diff>

<commit_message>
enemy jet cone of vision
basic mechanics for an enemy cone of vision detection
</commit_message>
<xml_diff>
--- a/GDD.docx
+++ b/GDD.docx
@@ -8,11 +8,33 @@
           <w:lang w:val="en-US"/>
         </w:rPr>
       </w:pPr>
-      <w:r>
-        <w:rPr>
-          <w:lang w:val="en-US"/>
-        </w:rPr>
-        <w:t>Te implementeren:</w:t>
+      <w:proofErr w:type="spellStart"/>
+      <w:r>
+        <w:rPr>
+          <w:lang w:val="en-US"/>
+        </w:rPr>
+        <w:t>Te</w:t>
+      </w:r>
+      <w:proofErr w:type="spellEnd"/>
+      <w:r>
+        <w:rPr>
+          <w:lang w:val="en-US"/>
+        </w:rPr>
+        <w:t xml:space="preserve"> </w:t>
+      </w:r>
+      <w:proofErr w:type="spellStart"/>
+      <w:r>
+        <w:rPr>
+          <w:lang w:val="en-US"/>
+        </w:rPr>
+        <w:t>implementeren</w:t>
+      </w:r>
+      <w:proofErr w:type="spellEnd"/>
+      <w:r>
+        <w:rPr>
+          <w:lang w:val="en-US"/>
+        </w:rPr>
+        <w:t>:</w:t>
       </w:r>
     </w:p>
     <w:p>
@@ -54,12 +76,42 @@
           <w:lang w:val="en-US"/>
         </w:rPr>
       </w:pPr>
-      <w:r>
-        <w:rPr>
-          <w:lang w:val="en-US"/>
-        </w:rPr>
-        <w:t>HealthBar/extra Levens of HealthPack</w:t>
-      </w:r>
+      <w:proofErr w:type="spellStart"/>
+      <w:r>
+        <w:rPr>
+          <w:lang w:val="en-US"/>
+        </w:rPr>
+        <w:t>HealthBar</w:t>
+      </w:r>
+      <w:proofErr w:type="spellEnd"/>
+      <w:r>
+        <w:rPr>
+          <w:lang w:val="en-US"/>
+        </w:rPr>
+        <w:t xml:space="preserve">/extra </w:t>
+      </w:r>
+      <w:proofErr w:type="spellStart"/>
+      <w:r>
+        <w:rPr>
+          <w:lang w:val="en-US"/>
+        </w:rPr>
+        <w:t>Levens</w:t>
+      </w:r>
+      <w:proofErr w:type="spellEnd"/>
+      <w:r>
+        <w:rPr>
+          <w:lang w:val="en-US"/>
+        </w:rPr>
+        <w:t xml:space="preserve"> of </w:t>
+      </w:r>
+      <w:proofErr w:type="spellStart"/>
+      <w:r>
+        <w:rPr>
+          <w:lang w:val="en-US"/>
+        </w:rPr>
+        <w:t>HealthPack</w:t>
+      </w:r>
+      <w:proofErr w:type="spellEnd"/>
     </w:p>
     <w:p>
       <w:pPr>
@@ -84,8 +136,13 @@
       </w:r>
       <w:r>
         <w:tab/>
-        <w:t>2) shotgun</w:t>
-      </w:r>
+        <w:t xml:space="preserve">2) </w:t>
+      </w:r>
+      <w:proofErr w:type="spellStart"/>
+      <w:r>
+        <w:t>shotgun</w:t>
+      </w:r>
+      <w:proofErr w:type="spellEnd"/>
     </w:p>
     <w:p>
       <w:r>
@@ -108,18 +165,89 @@
     <w:p/>
     <w:p>
       <w:r>
-        <w:t>Wapens schieten + shell ejection</w:t>
-      </w:r>
-    </w:p>
-    <w:p>
-      <w:r>
-        <w:t>Crosshair – Beperken afstand afhankelijk van wapen, sniper schiet verder dan machinegeweer, shotgun breder crosshair</w:t>
-      </w:r>
+        <w:t xml:space="preserve">Wapens schieten + shell </w:t>
+      </w:r>
+      <w:proofErr w:type="spellStart"/>
+      <w:r>
+        <w:t>ejection</w:t>
+      </w:r>
+      <w:proofErr w:type="spellEnd"/>
+    </w:p>
+    <w:p>
+      <w:proofErr w:type="spellStart"/>
+      <w:r>
+        <w:t>Crosshair</w:t>
+      </w:r>
+      <w:proofErr w:type="spellEnd"/>
+      <w:r>
+        <w:t xml:space="preserve"> – Beperken afstand afhankelijk van wapen, sniper schiet verder dan machinegeweer, </w:t>
+      </w:r>
+      <w:proofErr w:type="spellStart"/>
+      <w:r>
+        <w:t>shotgun</w:t>
+      </w:r>
+      <w:proofErr w:type="spellEnd"/>
+      <w:r>
+        <w:t xml:space="preserve"> breder </w:t>
+      </w:r>
+      <w:proofErr w:type="spellStart"/>
+      <w:r>
+        <w:t>crosshair</w:t>
+      </w:r>
+      <w:proofErr w:type="spellEnd"/>
     </w:p>
     <w:p/>
     <w:p>
       <w:r>
-        <w:t xml:space="preserve">Als er op knop 1 gedrukt wordt, in de QUAD oplichten wapen, + player krijgt wapen in hand, toon Ammo counts, rate of fire instellen, delay tussen schieten, reload, </w:t>
+        <w:t xml:space="preserve">Als er op knop 1 gedrukt wordt, in de QUAD oplichten wapen, + </w:t>
+      </w:r>
+      <w:proofErr w:type="spellStart"/>
+      <w:r>
+        <w:t>player</w:t>
+      </w:r>
+      <w:proofErr w:type="spellEnd"/>
+      <w:r>
+        <w:t xml:space="preserve"> krijgt wapen in hand, toon </w:t>
+      </w:r>
+      <w:proofErr w:type="spellStart"/>
+      <w:r>
+        <w:t>Ammo</w:t>
+      </w:r>
+      <w:proofErr w:type="spellEnd"/>
+      <w:r>
+        <w:t xml:space="preserve"> </w:t>
+      </w:r>
+      <w:proofErr w:type="spellStart"/>
+      <w:r>
+        <w:t>counts</w:t>
+      </w:r>
+      <w:proofErr w:type="spellEnd"/>
+      <w:r>
+        <w:t xml:space="preserve">, </w:t>
+      </w:r>
+      <w:proofErr w:type="spellStart"/>
+      <w:r>
+        <w:t>rate</w:t>
+      </w:r>
+      <w:proofErr w:type="spellEnd"/>
+      <w:r>
+        <w:t xml:space="preserve"> of </w:t>
+      </w:r>
+      <w:proofErr w:type="spellStart"/>
+      <w:r>
+        <w:t>fire</w:t>
+      </w:r>
+      <w:proofErr w:type="spellEnd"/>
+      <w:r>
+        <w:t xml:space="preserve"> instellen, delay tussen schieten, </w:t>
+      </w:r>
+      <w:proofErr w:type="spellStart"/>
+      <w:r>
+        <w:t>reload</w:t>
+      </w:r>
+      <w:proofErr w:type="spellEnd"/>
+      <w:r>
+        <w:t xml:space="preserve">, </w:t>
       </w:r>
     </w:p>
     <w:p/>
@@ -133,80 +261,187 @@
         <w:rPr>
           <w:lang w:val="en-US"/>
         </w:rPr>
-        <w:t>Player Movement, Links, rechts, UP, down, jump</w:t>
-      </w:r>
-    </w:p>
-    <w:p>
-      <w:pPr>
-        <w:rPr>
-          <w:lang w:val="en-US"/>
-        </w:rPr>
-      </w:pPr>
-    </w:p>
-    <w:p>
-      <w:pPr>
-        <w:rPr>
-          <w:lang w:val="en-US"/>
-        </w:rPr>
-      </w:pPr>
-      <w:r>
-        <w:rPr>
-          <w:lang w:val="en-US"/>
-        </w:rPr>
-        <w:t>Input aanpassen ipv. Q en D, Left and Right, project settings/input</w:t>
-      </w:r>
-    </w:p>
-    <w:p>
-      <w:pPr>
-        <w:rPr>
-          <w:lang w:val="en-US"/>
-        </w:rPr>
-      </w:pPr>
-    </w:p>
-    <w:p>
-      <w:r>
-        <w:t>KillCAM ??</w:t>
-      </w:r>
+        <w:t xml:space="preserve">Player Movement, Links, </w:t>
+      </w:r>
+      <w:proofErr w:type="spellStart"/>
+      <w:r>
+        <w:rPr>
+          <w:lang w:val="en-US"/>
+        </w:rPr>
+        <w:t>rechts</w:t>
+      </w:r>
+      <w:proofErr w:type="spellEnd"/>
+      <w:r>
+        <w:rPr>
+          <w:lang w:val="en-US"/>
+        </w:rPr>
+        <w:t>, UP, down, jump</w:t>
+      </w:r>
+    </w:p>
+    <w:p>
+      <w:pPr>
+        <w:rPr>
+          <w:lang w:val="en-US"/>
+        </w:rPr>
+      </w:pPr>
+    </w:p>
+    <w:p>
+      <w:pPr>
+        <w:rPr>
+          <w:lang w:val="en-US"/>
+        </w:rPr>
+      </w:pPr>
+      <w:r>
+        <w:rPr>
+          <w:lang w:val="en-US"/>
+        </w:rPr>
+        <w:t xml:space="preserve">Input </w:t>
+      </w:r>
+      <w:proofErr w:type="spellStart"/>
+      <w:r>
+        <w:rPr>
+          <w:lang w:val="en-US"/>
+        </w:rPr>
+        <w:t>aanpassen</w:t>
+      </w:r>
+      <w:proofErr w:type="spellEnd"/>
+      <w:r>
+        <w:rPr>
+          <w:lang w:val="en-US"/>
+        </w:rPr>
+        <w:t xml:space="preserve"> </w:t>
+      </w:r>
+      <w:proofErr w:type="spellStart"/>
+      <w:r>
+        <w:rPr>
+          <w:lang w:val="en-US"/>
+        </w:rPr>
+        <w:t>ipv</w:t>
+      </w:r>
+      <w:proofErr w:type="spellEnd"/>
+      <w:r>
+        <w:rPr>
+          <w:lang w:val="en-US"/>
+        </w:rPr>
+        <w:t xml:space="preserve">. Q </w:t>
+      </w:r>
+      <w:proofErr w:type="spellStart"/>
+      <w:r>
+        <w:rPr>
+          <w:lang w:val="en-US"/>
+        </w:rPr>
+        <w:t>en</w:t>
+      </w:r>
+      <w:proofErr w:type="spellEnd"/>
+      <w:r>
+        <w:rPr>
+          <w:lang w:val="en-US"/>
+        </w:rPr>
+        <w:t xml:space="preserve"> D, Left and Right, project settings/input</w:t>
+      </w:r>
+    </w:p>
+    <w:p>
+      <w:pPr>
+        <w:rPr>
+          <w:lang w:val="en-US"/>
+        </w:rPr>
+      </w:pPr>
     </w:p>
     <w:p/>
     <w:p>
-      <w:r>
-        <w:t>Voertuigen:</w:t>
-      </w:r>
-    </w:p>
-    <w:p>
-      <w:r>
-        <w:t>Vlieg, Tanks, jet, heli</w:t>
+      <w:bookmarkStart w:id="0" w:name="_GoBack"/>
+      <w:bookmarkEnd w:id="0"/>
+    </w:p>
+    <w:p>
+      <w:proofErr w:type="spellStart"/>
+      <w:r>
+        <w:t>Enemies</w:t>
+      </w:r>
+      <w:proofErr w:type="spellEnd"/>
+      <w:r>
+        <w:t>:</w:t>
+      </w:r>
+    </w:p>
+    <w:p>
+      <w:proofErr w:type="spellStart"/>
+      <w:r>
+        <w:t>Healthbar</w:t>
+      </w:r>
+      <w:proofErr w:type="spellEnd"/>
+      <w:r>
+        <w:t xml:space="preserve"> onder Sprite (rood, updaten bij hit?)</w:t>
       </w:r>
     </w:p>
     <w:p/>
     <w:p>
-      <w:r>
-        <w:t>Enemies:</w:t>
-      </w:r>
-    </w:p>
-    <w:p>
-      <w:r>
-        <w:t>Healthbar onder Sprite (rood, updaten bij hit?)</w:t>
-      </w:r>
-    </w:p>
-    <w:p/>
-    <w:p>
-      <w:r>
-        <w:t>Player Death -&gt; gravity standard disabled, bij x aantal hits -&gt; gravity aan en speler beweegt neerwaarts als hij geraakt wordt</w:t>
+      <w:proofErr w:type="spellStart"/>
+      <w:r>
+        <w:t>Player</w:t>
+      </w:r>
+      <w:proofErr w:type="spellEnd"/>
+      <w:r>
+        <w:t xml:space="preserve"> </w:t>
+      </w:r>
+      <w:proofErr w:type="spellStart"/>
+      <w:r>
+        <w:t>Death</w:t>
+      </w:r>
+      <w:proofErr w:type="spellEnd"/>
+      <w:r>
+        <w:t xml:space="preserve"> -&gt; </w:t>
+      </w:r>
+      <w:proofErr w:type="spellStart"/>
+      <w:r>
+        <w:t>gravity</w:t>
+      </w:r>
+      <w:proofErr w:type="spellEnd"/>
+      <w:r>
+        <w:t xml:space="preserve"> standard </w:t>
+      </w:r>
+      <w:proofErr w:type="spellStart"/>
+      <w:r>
+        <w:t>disabled</w:t>
+      </w:r>
+      <w:proofErr w:type="spellEnd"/>
+      <w:r>
+        <w:t xml:space="preserve">, bij x aantal hits -&gt; </w:t>
+      </w:r>
+      <w:proofErr w:type="spellStart"/>
+      <w:r>
+        <w:t>gravity</w:t>
+      </w:r>
+      <w:proofErr w:type="spellEnd"/>
+      <w:r>
+        <w:t xml:space="preserve"> aan en speler beweegt neerwaarts als hij geraakt wordt</w:t>
       </w:r>
     </w:p>
     <w:p/>
     <w:p/>
     <w:p>
       <w:r>
-        <w:t xml:space="preserve">Wapen meebewegen met crosshair -&gt; </w:t>
-      </w:r>
-      <w:r>
-        <w:rPr>
-          <w:b/>
-        </w:rPr>
-        <w:t>Rotation Z</w:t>
+        <w:t xml:space="preserve">Wapen meebewegen met </w:t>
+      </w:r>
+      <w:proofErr w:type="spellStart"/>
+      <w:r>
+        <w:t>crosshair</w:t>
+      </w:r>
+      <w:proofErr w:type="spellEnd"/>
+      <w:r>
+        <w:t xml:space="preserve"> -&gt; </w:t>
+      </w:r>
+      <w:proofErr w:type="spellStart"/>
+      <w:r>
+        <w:rPr>
+          <w:b/>
+        </w:rPr>
+        <w:t>Rotation</w:t>
+      </w:r>
+      <w:proofErr w:type="spellEnd"/>
+      <w:r>
+        <w:rPr>
+          <w:b/>
+        </w:rPr>
+        <w:t xml:space="preserve"> Z</w:t>
       </w:r>
       <w:r>
         <w:t xml:space="preserve"> aanpassen</w:t>
@@ -215,7 +450,15 @@
     <w:p/>
     <w:p>
       <w:r>
-        <w:t>Bij Instantiaing moet het Object dat in de Editor zichtbaar is, altijd een GAMEOBJECT zijn!</w:t>
+        <w:t xml:space="preserve">Bij </w:t>
+      </w:r>
+      <w:proofErr w:type="spellStart"/>
+      <w:r>
+        <w:t>Instantiaing</w:t>
+      </w:r>
+      <w:proofErr w:type="spellEnd"/>
+      <w:r>
+        <w:t xml:space="preserve"> moet het Object dat in de Editor zichtbaar is, altijd een GAMEOBJECT zijn!</w:t>
       </w:r>
     </w:p>
     <w:p/>
@@ -233,53 +476,170 @@
           <w:color w:val="FF0000"/>
           <w:sz w:val="28"/>
         </w:rPr>
-        <w:t>Prefab maken van Shield en van HealthBar voor ENemies</w:t>
-      </w:r>
-    </w:p>
-    <w:p>
-      <w:pPr>
-        <w:rPr>
-          <w:b/>
-          <w:color w:val="FF0000"/>
-          <w:sz w:val="28"/>
-        </w:rPr>
-      </w:pPr>
-    </w:p>
-    <w:p>
-      <w:pPr>
-        <w:rPr>
-          <w:b/>
-          <w:color w:val="FF0000"/>
-          <w:sz w:val="28"/>
-        </w:rPr>
-      </w:pPr>
-      <w:r>
-        <w:rPr>
-          <w:b/>
-          <w:color w:val="FF0000"/>
-          <w:sz w:val="28"/>
-        </w:rPr>
-        <w:t>AI -&gt; slimme bommen? Helicopter laten schieten op rooksignaal?, enemy sniper richten naar hoofd</w:t>
-      </w:r>
-    </w:p>
-    <w:p>
-      <w:pPr>
-        <w:rPr>
-          <w:b/>
-          <w:color w:val="FF0000"/>
-          <w:sz w:val="28"/>
-        </w:rPr>
-      </w:pPr>
-      <w:r>
-        <w:rPr>
-          <w:b/>
-          <w:color w:val="FF0000"/>
-          <w:sz w:val="28"/>
-        </w:rPr>
-        <w:t>Kogels van helicopter alternerend tussen barrel 1 en 2</w:t>
-      </w:r>
-      <w:bookmarkStart w:id="0" w:name="_GoBack"/>
-      <w:bookmarkEnd w:id="0"/>
+        <w:t xml:space="preserve">Prefab maken van </w:t>
+      </w:r>
+      <w:proofErr w:type="spellStart"/>
+      <w:r>
+        <w:rPr>
+          <w:b/>
+          <w:color w:val="FF0000"/>
+          <w:sz w:val="28"/>
+        </w:rPr>
+        <w:t>Shield</w:t>
+      </w:r>
+      <w:proofErr w:type="spellEnd"/>
+      <w:r>
+        <w:rPr>
+          <w:b/>
+          <w:color w:val="FF0000"/>
+          <w:sz w:val="28"/>
+        </w:rPr>
+        <w:t xml:space="preserve"> en van </w:t>
+      </w:r>
+      <w:proofErr w:type="spellStart"/>
+      <w:r>
+        <w:rPr>
+          <w:b/>
+          <w:color w:val="FF0000"/>
+          <w:sz w:val="28"/>
+        </w:rPr>
+        <w:t>HealthBar</w:t>
+      </w:r>
+      <w:proofErr w:type="spellEnd"/>
+      <w:r>
+        <w:rPr>
+          <w:b/>
+          <w:color w:val="FF0000"/>
+          <w:sz w:val="28"/>
+        </w:rPr>
+        <w:t xml:space="preserve"> voor </w:t>
+      </w:r>
+      <w:proofErr w:type="spellStart"/>
+      <w:r>
+        <w:rPr>
+          <w:b/>
+          <w:color w:val="FF0000"/>
+          <w:sz w:val="28"/>
+        </w:rPr>
+        <w:t>ENemies</w:t>
+      </w:r>
+      <w:proofErr w:type="spellEnd"/>
+    </w:p>
+    <w:p>
+      <w:pPr>
+        <w:rPr>
+          <w:b/>
+          <w:color w:val="FF0000"/>
+          <w:sz w:val="28"/>
+        </w:rPr>
+      </w:pPr>
+    </w:p>
+    <w:p>
+      <w:pPr>
+        <w:rPr>
+          <w:b/>
+          <w:color w:val="FF0000"/>
+          <w:sz w:val="28"/>
+        </w:rPr>
+      </w:pPr>
+      <w:r>
+        <w:rPr>
+          <w:b/>
+          <w:color w:val="FF0000"/>
+          <w:sz w:val="28"/>
+        </w:rPr>
+        <w:t xml:space="preserve">AI -&gt; slimme bommen? </w:t>
+      </w:r>
+      <w:proofErr w:type="spellStart"/>
+      <w:r>
+        <w:rPr>
+          <w:b/>
+          <w:color w:val="FF0000"/>
+          <w:sz w:val="28"/>
+        </w:rPr>
+        <w:t>Helicopter</w:t>
+      </w:r>
+      <w:proofErr w:type="spellEnd"/>
+      <w:r>
+        <w:rPr>
+          <w:b/>
+          <w:color w:val="FF0000"/>
+          <w:sz w:val="28"/>
+        </w:rPr>
+        <w:t xml:space="preserve"> laten schieten op rooksignaal?, </w:t>
+      </w:r>
+      <w:proofErr w:type="spellStart"/>
+      <w:r>
+        <w:rPr>
+          <w:b/>
+          <w:color w:val="FF0000"/>
+          <w:sz w:val="28"/>
+        </w:rPr>
+        <w:t>enemy</w:t>
+      </w:r>
+      <w:proofErr w:type="spellEnd"/>
+      <w:r>
+        <w:rPr>
+          <w:b/>
+          <w:color w:val="FF0000"/>
+          <w:sz w:val="28"/>
+        </w:rPr>
+        <w:t xml:space="preserve"> sniper richten naar hoofd</w:t>
+      </w:r>
+    </w:p>
+    <w:p>
+      <w:pPr>
+        <w:rPr>
+          <w:b/>
+          <w:color w:val="FF0000"/>
+          <w:sz w:val="28"/>
+        </w:rPr>
+      </w:pPr>
+    </w:p>
+    <w:p>
+      <w:pPr>
+        <w:rPr>
+          <w:b/>
+          <w:color w:val="FF0000"/>
+          <w:sz w:val="28"/>
+        </w:rPr>
+      </w:pPr>
+      <w:proofErr w:type="spellStart"/>
+      <w:r>
+        <w:rPr>
+          <w:b/>
+          <w:color w:val="FF0000"/>
+          <w:sz w:val="28"/>
+        </w:rPr>
+        <w:t>NightVision</w:t>
+      </w:r>
+      <w:proofErr w:type="spellEnd"/>
+      <w:r>
+        <w:rPr>
+          <w:b/>
+          <w:color w:val="FF0000"/>
+          <w:sz w:val="28"/>
+        </w:rPr>
+        <w:t xml:space="preserve"> -&gt; </w:t>
+      </w:r>
+      <w:proofErr w:type="spellStart"/>
+      <w:r>
+        <w:rPr>
+          <w:b/>
+          <w:color w:val="FF0000"/>
+          <w:sz w:val="28"/>
+        </w:rPr>
+        <w:t>enemies</w:t>
+      </w:r>
+      <w:proofErr w:type="spellEnd"/>
+      <w:r>
+        <w:rPr>
+          <w:b/>
+          <w:color w:val="FF0000"/>
+          <w:sz w:val="28"/>
+        </w:rPr>
+        <w:t xml:space="preserve"> maken die alleen te zien als scherm groen gaat??</w:t>
+      </w:r>
     </w:p>
     <w:sectPr>
       <w:pgSz w:w="11906" w:h="16838"/>

</xml_diff>

<commit_message>
shield rotates + display selected weapon in quad
shield moves with L Shift, selectedweapon is now displayed in the quad
when changing weapon with scrollup
</commit_message>
<xml_diff>
--- a/GDD.docx
+++ b/GDD.docx
@@ -221,67 +221,62 @@
         <w:rPr>
           <w:b/>
           <w:color w:val="FF0000"/>
+        </w:rPr>
+      </w:pPr>
+      <w:r>
+        <w:rPr>
+          <w:b/>
+          <w:color w:val="FF0000"/>
+        </w:rPr>
+        <w:t>Prefab maken van Shield en van HealthBar voor ENemies</w:t>
+      </w:r>
+    </w:p>
+    <w:p>
+      <w:pPr>
+        <w:rPr>
+          <w:b/>
+          <w:color w:val="FF0000"/>
+        </w:rPr>
+      </w:pPr>
+    </w:p>
+    <w:p>
+      <w:pPr>
+        <w:rPr>
+          <w:b/>
+          <w:color w:val="FF0000"/>
+        </w:rPr>
+      </w:pPr>
+      <w:r>
+        <w:rPr>
+          <w:b/>
+          <w:color w:val="FF0000"/>
+        </w:rPr>
+        <w:t>AI -&gt; slimme bommen? Helicopter laten schieten op rooksignaal?, enemy sniper richten naar hoofd</w:t>
+      </w:r>
+    </w:p>
+    <w:p>
+      <w:pPr>
+        <w:rPr>
+          <w:b/>
+          <w:color w:val="FF0000"/>
           <w:sz w:val="28"/>
         </w:rPr>
       </w:pPr>
-      <w:r>
+    </w:p>
+    <w:p>
+      <w:pPr>
         <w:rPr>
           <w:b/>
           <w:color w:val="FF0000"/>
           <w:sz w:val="28"/>
         </w:rPr>
-        <w:t>Prefab maken van Shield en van HealthBar voor ENemies</w:t>
-      </w:r>
-    </w:p>
-    <w:p>
-      <w:pPr>
+      </w:pPr>
+      <w:r>
         <w:rPr>
           <w:b/>
           <w:color w:val="FF0000"/>
           <w:sz w:val="28"/>
         </w:rPr>
-      </w:pPr>
-    </w:p>
-    <w:p>
-      <w:pPr>
-        <w:rPr>
-          <w:b/>
-          <w:color w:val="FF0000"/>
-          <w:sz w:val="28"/>
-        </w:rPr>
-      </w:pPr>
-      <w:r>
-        <w:rPr>
-          <w:b/>
-          <w:color w:val="FF0000"/>
-          <w:sz w:val="28"/>
-        </w:rPr>
-        <w:t>AI -&gt; slimme bommen? Helicopter laten schieten op rooksignaal?, enemy sniper richten naar hoofd</w:t>
-      </w:r>
-    </w:p>
-    <w:p>
-      <w:pPr>
-        <w:rPr>
-          <w:b/>
-          <w:color w:val="FF0000"/>
-          <w:sz w:val="28"/>
-        </w:rPr>
-      </w:pPr>
-    </w:p>
-    <w:p>
-      <w:pPr>
-        <w:rPr>
-          <w:b/>
-          <w:color w:val="FF0000"/>
-          <w:sz w:val="28"/>
-        </w:rPr>
-      </w:pPr>
-      <w:r>
-        <w:rPr>
-          <w:b/>
-          <w:color w:val="FF0000"/>
-          <w:sz w:val="28"/>
-        </w:rPr>
         <w:t>NightVision -&gt; enemies maken die alleen te zien als scherm groen gaat??</w:t>
       </w:r>
     </w:p>
@@ -290,16 +285,123 @@
         <w:rPr>
           <w:b/>
           <w:color w:val="FF0000"/>
-          <w:sz w:val="28"/>
-        </w:rPr>
-      </w:pPr>
-      <w:r>
-        <w:rPr>
-          <w:b/>
-          <w:color w:val="FF0000"/>
-          <w:sz w:val="28"/>
+        </w:rPr>
+      </w:pPr>
+      <w:r>
+        <w:rPr>
+          <w:b/>
+          <w:color w:val="FF0000"/>
         </w:rPr>
         <w:t>Rooksignaal -&gt; straaljager komt zeer snel af en dropt bommen binnen straal van x</w:t>
+      </w:r>
+    </w:p>
+    <w:p>
+      <w:pPr>
+        <w:rPr>
+          <w:b/>
+          <w:color w:val="FF0000"/>
+        </w:rPr>
+      </w:pPr>
+      <w:r>
+        <w:rPr>
+          <w:b/>
+          <w:color w:val="FF0000"/>
+        </w:rPr>
+        <w:t>Helicopter die enemies dropt?</w:t>
+      </w:r>
+    </w:p>
+    <w:p>
+      <w:pPr>
+        <w:rPr>
+          <w:b/>
+          <w:color w:val="FF0000"/>
+        </w:rPr>
+      </w:pPr>
+      <w:r>
+        <w:rPr>
+          <w:b/>
+          <w:color w:val="FF0000"/>
+        </w:rPr>
+        <w:t>Schild bestuurbaar zoals RPG, selecteerbaar</w:t>
+      </w:r>
+    </w:p>
+    <w:p>
+      <w:pPr>
+        <w:rPr>
+          <w:b/>
+          <w:color w:val="FF0000"/>
+        </w:rPr>
+      </w:pPr>
+      <w:r>
+        <w:rPr>
+          <w:b/>
+          <w:color w:val="FF0000"/>
+        </w:rPr>
+        <w:t>Als wapen geselecteerd is met scrollwheel, zorgen dat in Quad ook zichtbaar is!</w:t>
+      </w:r>
+    </w:p>
+    <w:p>
+      <w:pPr>
+        <w:rPr>
+          <w:b/>
+          <w:color w:val="FF0000"/>
+          <w:lang w:val="en-US"/>
+        </w:rPr>
+      </w:pPr>
+      <w:r>
+        <w:rPr>
+          <w:b/>
+          <w:color w:val="FF0000"/>
+          <w:lang w:val="en-US"/>
+        </w:rPr>
+        <w:t>Camera met Offset player breedte</w:t>
+      </w:r>
+    </w:p>
+    <w:p>
+      <w:pPr>
+        <w:rPr>
+          <w:rFonts w:ascii="Consolas" w:hAnsi="Consolas" w:cs="Consolas"/>
+          <w:color w:val="008000"/>
+          <w:sz w:val="19"/>
+          <w:szCs w:val="19"/>
+        </w:rPr>
+      </w:pPr>
+      <w:r>
+        <w:rPr>
+          <w:rFonts w:ascii="Consolas" w:hAnsi="Consolas" w:cs="Consolas"/>
+          <w:color w:val="008000"/>
+          <w:sz w:val="19"/>
+          <w:szCs w:val="19"/>
+        </w:rPr>
+        <w:t>MainPlayer</w:t>
+      </w:r>
+      <w:r>
+        <w:rPr>
+          <w:rFonts w:ascii="Consolas" w:hAnsi="Consolas" w:cs="Consolas"/>
+          <w:color w:val="008000"/>
+          <w:sz w:val="19"/>
+          <w:szCs w:val="19"/>
+        </w:rPr>
+        <w:t xml:space="preserve"> is tag van Player</w:t>
+      </w:r>
+    </w:p>
+    <w:p>
+      <w:pPr>
+        <w:rPr>
+          <w:b/>
+          <w:color w:val="FF0000"/>
+          <w:lang w:val="en-US"/>
+        </w:rPr>
+      </w:pPr>
+      <w:r>
+        <w:rPr>
+          <w:rFonts w:ascii="Consolas" w:hAnsi="Consolas" w:cs="Consolas"/>
+          <w:color w:val="008000"/>
+          <w:sz w:val="19"/>
+          <w:szCs w:val="19"/>
+        </w:rPr>
+        <w:lastRenderedPageBreak/>
+        <w:t>Enemy Is Kinematic == True -&gt; raket wordt afgeweerd</w:t>
       </w:r>
       <w:bookmarkStart w:id="0" w:name="_GoBack"/>
       <w:bookmarkEnd w:id="0"/>

</xml_diff>

<commit_message>
Gun and Shotgun firing direction changed
both at different angle, from where the projectile starts
</commit_message>
<xml_diff>
--- a/GDD.docx
+++ b/GDD.docx
@@ -364,6 +364,7 @@
           <w:color w:val="008000"/>
           <w:sz w:val="19"/>
           <w:szCs w:val="19"/>
+          <w:lang w:val="en-US"/>
         </w:rPr>
       </w:pPr>
       <w:r>
@@ -372,36 +373,114 @@
           <w:color w:val="008000"/>
           <w:sz w:val="19"/>
           <w:szCs w:val="19"/>
-        </w:rPr>
-        <w:t>MainPlayer</w:t>
-      </w:r>
-      <w:r>
+          <w:lang w:val="en-US"/>
+        </w:rPr>
+        <w:t>MainPlayer is tag van Player</w:t>
+      </w:r>
+    </w:p>
+    <w:p>
+      <w:pPr>
         <w:rPr>
           <w:rFonts w:ascii="Consolas" w:hAnsi="Consolas" w:cs="Consolas"/>
+          <w:b/>
           <w:color w:val="008000"/>
-          <w:sz w:val="19"/>
           <w:szCs w:val="19"/>
         </w:rPr>
-        <w:t xml:space="preserve"> is tag van Player</w:t>
-      </w:r>
-    </w:p>
-    <w:p>
-      <w:pPr>
-        <w:rPr>
-          <w:b/>
-          <w:color w:val="FF0000"/>
-          <w:lang w:val="en-US"/>
-        </w:rPr>
       </w:pPr>
       <w:r>
         <w:rPr>
           <w:rFonts w:ascii="Consolas" w:hAnsi="Consolas" w:cs="Consolas"/>
+          <w:b/>
           <w:color w:val="008000"/>
-          <w:sz w:val="19"/>
           <w:szCs w:val="19"/>
         </w:rPr>
         <w:lastRenderedPageBreak/>
         <w:t>Enemy Is Kinematic == True -&gt; raket wordt afgeweerd</w:t>
+      </w:r>
+    </w:p>
+    <w:p>
+      <w:pPr>
+        <w:rPr>
+          <w:rFonts w:ascii="Consolas" w:hAnsi="Consolas" w:cs="Consolas"/>
+          <w:b/>
+          <w:color w:val="008000"/>
+          <w:szCs w:val="19"/>
+        </w:rPr>
+      </w:pPr>
+    </w:p>
+    <w:p>
+      <w:pPr>
+        <w:rPr>
+          <w:rFonts w:ascii="Consolas" w:hAnsi="Consolas" w:cs="Consolas"/>
+          <w:b/>
+          <w:color w:val="008000"/>
+          <w:szCs w:val="19"/>
+        </w:rPr>
+      </w:pPr>
+      <w:r>
+        <w:rPr>
+          <w:rFonts w:ascii="Consolas" w:hAnsi="Consolas" w:cs="Consolas"/>
+          <w:b/>
+          <w:color w:val="008000"/>
+          <w:szCs w:val="19"/>
+        </w:rPr>
+        <w:t>Alle wapens kunnen richten</w:t>
+      </w:r>
+    </w:p>
+    <w:p>
+      <w:pPr>
+        <w:rPr>
+          <w:rFonts w:ascii="Consolas" w:hAnsi="Consolas" w:cs="Consolas"/>
+          <w:b/>
+          <w:color w:val="008000"/>
+          <w:szCs w:val="19"/>
+        </w:rPr>
+      </w:pPr>
+      <w:r>
+        <w:rPr>
+          <w:rFonts w:ascii="Consolas" w:hAnsi="Consolas" w:cs="Consolas"/>
+          <w:b/>
+          <w:color w:val="008000"/>
+          <w:szCs w:val="19"/>
+        </w:rPr>
+        <w:t>Kogels van gewoon pistool -&gt; sneller</w:t>
+      </w:r>
+    </w:p>
+    <w:p>
+      <w:pPr>
+        <w:rPr>
+          <w:rFonts w:ascii="Consolas" w:hAnsi="Consolas" w:cs="Consolas"/>
+          <w:b/>
+          <w:color w:val="008000"/>
+          <w:szCs w:val="19"/>
+        </w:rPr>
+      </w:pPr>
+      <w:r>
+        <w:rPr>
+          <w:rFonts w:ascii="Consolas" w:hAnsi="Consolas" w:cs="Consolas"/>
+          <w:b/>
+          <w:color w:val="008000"/>
+          <w:szCs w:val="19"/>
+        </w:rPr>
+        <w:t>Enemy, verschillende hitzones ??</w:t>
+      </w:r>
+    </w:p>
+    <w:p>
+      <w:pPr>
+        <w:rPr>
+          <w:b/>
+          <w:color w:val="FF0000"/>
+          <w:sz w:val="28"/>
+        </w:rPr>
+      </w:pPr>
+      <w:r>
+        <w:rPr>
+          <w:rFonts w:ascii="Consolas" w:hAnsi="Consolas" w:cs="Consolas"/>
+          <w:b/>
+          <w:color w:val="008000"/>
+          <w:szCs w:val="19"/>
+        </w:rPr>
+        <w:t>Enemy kan op hoofd schieten en op main body?</w:t>
       </w:r>
       <w:bookmarkStart w:id="0" w:name="_GoBack"/>
       <w:bookmarkEnd w:id="0"/>

</xml_diff>

<commit_message>
enemy3 shoots on chest/head of player
added a different enemy which aims higher: to the chest and Head of the
player
</commit_message>
<xml_diff>
--- a/GDD.docx
+++ b/GDD.docx
@@ -468,6 +468,35 @@
     <w:p>
       <w:pPr>
         <w:rPr>
+          <w:rFonts w:ascii="Consolas" w:hAnsi="Consolas" w:cs="Consolas"/>
+          <w:b/>
+          <w:color w:val="008000"/>
+          <w:szCs w:val="19"/>
+        </w:rPr>
+      </w:pPr>
+      <w:r>
+        <w:rPr>
+          <w:rFonts w:ascii="Consolas" w:hAnsi="Consolas" w:cs="Consolas"/>
+          <w:b/>
+          <w:color w:val="008000"/>
+          <w:szCs w:val="19"/>
+        </w:rPr>
+        <w:t>Enemy kan op hoofd schieten en op main body?</w:t>
+      </w:r>
+    </w:p>
+    <w:p>
+      <w:pPr>
+        <w:rPr>
+          <w:rFonts w:ascii="Consolas" w:hAnsi="Consolas" w:cs="Consolas"/>
+          <w:b/>
+          <w:color w:val="008000"/>
+          <w:szCs w:val="19"/>
+        </w:rPr>
+      </w:pPr>
+    </w:p>
+    <w:p>
+      <w:pPr>
+        <w:rPr>
           <w:b/>
           <w:color w:val="FF0000"/>
           <w:sz w:val="28"/>
@@ -480,7 +509,7 @@
           <w:color w:val="008000"/>
           <w:szCs w:val="19"/>
         </w:rPr>
-        <w:t>Enemy kan op hoofd schieten en op main body?</w:t>
+        <w:t>Laser DOT op Player</w:t>
       </w:r>
       <w:bookmarkStart w:id="0" w:name="_GoBack"/>
       <w:bookmarkEnd w:id="0"/>

</xml_diff>

<commit_message>
enemy3 stops firing when collide with Player or shield
add script to stop enemy03 firing on Player when colliding with either
Player or the Shield. Shield and Player both have the "Player" tag
</commit_message>
<xml_diff>
--- a/GDD.docx
+++ b/GDD.docx
@@ -497,6 +497,73 @@
     <w:p>
       <w:pPr>
         <w:rPr>
+          <w:rFonts w:ascii="Consolas" w:hAnsi="Consolas" w:cs="Consolas"/>
+          <w:b/>
+          <w:color w:val="008000"/>
+          <w:szCs w:val="19"/>
+        </w:rPr>
+      </w:pPr>
+      <w:r>
+        <w:rPr>
+          <w:rFonts w:ascii="Consolas" w:hAnsi="Consolas" w:cs="Consolas"/>
+          <w:b/>
+          <w:color w:val="008000"/>
+          <w:szCs w:val="19"/>
+        </w:rPr>
+        <w:t>Laser DOT op Player</w:t>
+      </w:r>
+      <w:r>
+        <w:rPr>
+          <w:rFonts w:ascii="Consolas" w:hAnsi="Consolas" w:cs="Consolas"/>
+          <w:b/>
+          <w:color w:val="008000"/>
+          <w:szCs w:val="19"/>
+        </w:rPr>
+        <w:t>, laten bewegen?</w:t>
+      </w:r>
+    </w:p>
+    <w:p>
+      <w:pPr>
+        <w:rPr>
+          <w:rFonts w:ascii="Consolas" w:hAnsi="Consolas" w:cs="Consolas"/>
+          <w:b/>
+          <w:color w:val="008000"/>
+          <w:szCs w:val="19"/>
+        </w:rPr>
+      </w:pPr>
+    </w:p>
+    <w:p>
+      <w:pPr>
+        <w:rPr>
+          <w:rFonts w:ascii="Consolas" w:hAnsi="Consolas" w:cs="Consolas"/>
+          <w:b/>
+          <w:color w:val="008000"/>
+          <w:szCs w:val="19"/>
+        </w:rPr>
+      </w:pPr>
+      <w:r>
+        <w:rPr>
+          <w:rFonts w:ascii="Consolas" w:hAnsi="Consolas" w:cs="Consolas"/>
+          <w:b/>
+          <w:color w:val="008000"/>
+          <w:szCs w:val="19"/>
+        </w:rPr>
+        <w:t>Enemy mag niet door SHIELD lopen, bij collision daarbij, enemy stop moving, slaat shield weg?</w:t>
+      </w:r>
+    </w:p>
+    <w:p>
+      <w:pPr>
+        <w:rPr>
+          <w:rFonts w:ascii="Consolas" w:hAnsi="Consolas" w:cs="Consolas"/>
+          <w:b/>
+          <w:color w:val="008000"/>
+          <w:szCs w:val="19"/>
+        </w:rPr>
+      </w:pPr>
+    </w:p>
+    <w:p>
+      <w:pPr>
+        <w:rPr>
           <w:b/>
           <w:color w:val="FF0000"/>
           <w:sz w:val="28"/>
@@ -509,7 +576,7 @@
           <w:color w:val="008000"/>
           <w:szCs w:val="19"/>
         </w:rPr>
-        <w:t>Laser DOT op Player</w:t>
+        <w:t>Enemies mogen ook niet door Player clippen</w:t>
       </w:r>
       <w:bookmarkStart w:id="0" w:name="_GoBack"/>
       <w:bookmarkEnd w:id="0"/>

</xml_diff>

<commit_message>
Enemy01 and enemyHeli basic "AI" added
when low on health, launches a flare that calls the attack helicopter to
last location which then starts firing
</commit_message>
<xml_diff>
--- a/GDD.docx
+++ b/GDD.docx
@@ -8,11 +8,33 @@
           <w:lang w:val="en-US"/>
         </w:rPr>
       </w:pPr>
-      <w:r>
-        <w:rPr>
-          <w:lang w:val="en-US"/>
-        </w:rPr>
-        <w:t>Te implementeren:</w:t>
+      <w:proofErr w:type="spellStart"/>
+      <w:r>
+        <w:rPr>
+          <w:lang w:val="en-US"/>
+        </w:rPr>
+        <w:t>Te</w:t>
+      </w:r>
+      <w:proofErr w:type="spellEnd"/>
+      <w:r>
+        <w:rPr>
+          <w:lang w:val="en-US"/>
+        </w:rPr>
+        <w:t xml:space="preserve"> </w:t>
+      </w:r>
+      <w:proofErr w:type="spellStart"/>
+      <w:r>
+        <w:rPr>
+          <w:lang w:val="en-US"/>
+        </w:rPr>
+        <w:t>implementeren</w:t>
+      </w:r>
+      <w:proofErr w:type="spellEnd"/>
+      <w:r>
+        <w:rPr>
+          <w:lang w:val="en-US"/>
+        </w:rPr>
+        <w:t>:</w:t>
       </w:r>
     </w:p>
     <w:p>
@@ -54,12 +76,42 @@
           <w:lang w:val="en-US"/>
         </w:rPr>
       </w:pPr>
-      <w:r>
-        <w:rPr>
-          <w:lang w:val="en-US"/>
-        </w:rPr>
-        <w:t>HealthBar/extra Levens of HealthPack</w:t>
-      </w:r>
+      <w:proofErr w:type="spellStart"/>
+      <w:r>
+        <w:rPr>
+          <w:lang w:val="en-US"/>
+        </w:rPr>
+        <w:t>HealthBar</w:t>
+      </w:r>
+      <w:proofErr w:type="spellEnd"/>
+      <w:r>
+        <w:rPr>
+          <w:lang w:val="en-US"/>
+        </w:rPr>
+        <w:t xml:space="preserve">/extra </w:t>
+      </w:r>
+      <w:proofErr w:type="spellStart"/>
+      <w:r>
+        <w:rPr>
+          <w:lang w:val="en-US"/>
+        </w:rPr>
+        <w:t>Levens</w:t>
+      </w:r>
+      <w:proofErr w:type="spellEnd"/>
+      <w:r>
+        <w:rPr>
+          <w:lang w:val="en-US"/>
+        </w:rPr>
+        <w:t xml:space="preserve"> of </w:t>
+      </w:r>
+      <w:proofErr w:type="spellStart"/>
+      <w:r>
+        <w:rPr>
+          <w:lang w:val="en-US"/>
+        </w:rPr>
+        <w:t>HealthPack</w:t>
+      </w:r>
+      <w:proofErr w:type="spellEnd"/>
     </w:p>
     <w:p>
       <w:pPr>
@@ -84,8 +136,13 @@
       </w:r>
       <w:r>
         <w:tab/>
-        <w:t>2) shotgun</w:t>
-      </w:r>
+        <w:t xml:space="preserve">2) </w:t>
+      </w:r>
+      <w:proofErr w:type="spellStart"/>
+      <w:r>
+        <w:t>shotgun</w:t>
+      </w:r>
+      <w:proofErr w:type="spellEnd"/>
     </w:p>
     <w:p>
       <w:r>
@@ -108,18 +165,89 @@
     <w:p/>
     <w:p>
       <w:r>
-        <w:t>Wapens schieten + shell ejection</w:t>
-      </w:r>
-    </w:p>
-    <w:p>
-      <w:r>
-        <w:t>Crosshair – Beperken afstand afhankelijk van wapen, sniper schiet verder dan machinegeweer, shotgun breder crosshair</w:t>
-      </w:r>
+        <w:t xml:space="preserve">Wapens schieten + shell </w:t>
+      </w:r>
+      <w:proofErr w:type="spellStart"/>
+      <w:r>
+        <w:t>ejection</w:t>
+      </w:r>
+      <w:proofErr w:type="spellEnd"/>
+    </w:p>
+    <w:p>
+      <w:proofErr w:type="spellStart"/>
+      <w:r>
+        <w:t>Crosshair</w:t>
+      </w:r>
+      <w:proofErr w:type="spellEnd"/>
+      <w:r>
+        <w:t xml:space="preserve"> – Beperken afstand afhankelijk van wapen, sniper schiet verder dan machinegeweer, </w:t>
+      </w:r>
+      <w:proofErr w:type="spellStart"/>
+      <w:r>
+        <w:t>shotgun</w:t>
+      </w:r>
+      <w:proofErr w:type="spellEnd"/>
+      <w:r>
+        <w:t xml:space="preserve"> breder </w:t>
+      </w:r>
+      <w:proofErr w:type="spellStart"/>
+      <w:r>
+        <w:t>crosshair</w:t>
+      </w:r>
+      <w:proofErr w:type="spellEnd"/>
     </w:p>
     <w:p/>
     <w:p>
       <w:r>
-        <w:t xml:space="preserve">Als er op knop 1 gedrukt wordt, in de QUAD oplichten wapen, + player krijgt wapen in hand, toon Ammo counts, rate of fire instellen, delay tussen schieten, reload, </w:t>
+        <w:t xml:space="preserve">Als er op knop 1 gedrukt wordt, in de QUAD oplichten wapen, + </w:t>
+      </w:r>
+      <w:proofErr w:type="spellStart"/>
+      <w:r>
+        <w:t>player</w:t>
+      </w:r>
+      <w:proofErr w:type="spellEnd"/>
+      <w:r>
+        <w:t xml:space="preserve"> krijgt wapen in hand, toon </w:t>
+      </w:r>
+      <w:proofErr w:type="spellStart"/>
+      <w:r>
+        <w:t>Ammo</w:t>
+      </w:r>
+      <w:proofErr w:type="spellEnd"/>
+      <w:r>
+        <w:t xml:space="preserve"> </w:t>
+      </w:r>
+      <w:proofErr w:type="spellStart"/>
+      <w:r>
+        <w:t>counts</w:t>
+      </w:r>
+      <w:proofErr w:type="spellEnd"/>
+      <w:r>
+        <w:t xml:space="preserve">, </w:t>
+      </w:r>
+      <w:proofErr w:type="spellStart"/>
+      <w:r>
+        <w:t>rate</w:t>
+      </w:r>
+      <w:proofErr w:type="spellEnd"/>
+      <w:r>
+        <w:t xml:space="preserve"> of </w:t>
+      </w:r>
+      <w:proofErr w:type="spellStart"/>
+      <w:r>
+        <w:t>fire</w:t>
+      </w:r>
+      <w:proofErr w:type="spellEnd"/>
+      <w:r>
+        <w:t xml:space="preserve"> instellen, delay tussen schieten, </w:t>
+      </w:r>
+      <w:proofErr w:type="spellStart"/>
+      <w:r>
+        <w:t>reload</w:t>
+      </w:r>
+      <w:proofErr w:type="spellEnd"/>
+      <w:r>
+        <w:t xml:space="preserve">, </w:t>
       </w:r>
     </w:p>
     <w:p/>
@@ -133,77 +261,196 @@
         <w:rPr>
           <w:lang w:val="en-US"/>
         </w:rPr>
-        <w:t>Player Movement, Links, rechts, UP, down, jump</w:t>
-      </w:r>
-    </w:p>
-    <w:p>
-      <w:pPr>
-        <w:rPr>
-          <w:lang w:val="en-US"/>
-        </w:rPr>
-      </w:pPr>
-    </w:p>
-    <w:p>
-      <w:pPr>
-        <w:rPr>
-          <w:lang w:val="en-US"/>
-        </w:rPr>
-      </w:pPr>
-      <w:r>
-        <w:rPr>
-          <w:lang w:val="en-US"/>
-        </w:rPr>
-        <w:t>Input aanpassen ipv. Q en D, Left and Right, project settings/input</w:t>
-      </w:r>
-    </w:p>
-    <w:p>
-      <w:pPr>
-        <w:rPr>
-          <w:lang w:val="en-US"/>
-        </w:rPr>
-      </w:pPr>
-    </w:p>
-    <w:p>
-      <w:pPr>
-        <w:rPr>
-          <w:lang w:val="en-US"/>
-        </w:rPr>
-      </w:pPr>
-    </w:p>
-    <w:p>
-      <w:pPr>
-        <w:rPr>
-          <w:lang w:val="en-US"/>
-        </w:rPr>
-      </w:pPr>
-    </w:p>
-    <w:p>
-      <w:r>
-        <w:t>Enemies:</w:t>
-      </w:r>
-    </w:p>
-    <w:p>
-      <w:r>
-        <w:t>Healthbar onder Sprite (rood, updaten bij hit?)</w:t>
+        <w:t xml:space="preserve">Player Movement, Links, </w:t>
+      </w:r>
+      <w:proofErr w:type="spellStart"/>
+      <w:r>
+        <w:rPr>
+          <w:lang w:val="en-US"/>
+        </w:rPr>
+        <w:t>rechts</w:t>
+      </w:r>
+      <w:proofErr w:type="spellEnd"/>
+      <w:r>
+        <w:rPr>
+          <w:lang w:val="en-US"/>
+        </w:rPr>
+        <w:t>, UP, down, jump</w:t>
+      </w:r>
+    </w:p>
+    <w:p>
+      <w:pPr>
+        <w:rPr>
+          <w:lang w:val="en-US"/>
+        </w:rPr>
+      </w:pPr>
+    </w:p>
+    <w:p>
+      <w:pPr>
+        <w:rPr>
+          <w:lang w:val="en-US"/>
+        </w:rPr>
+      </w:pPr>
+      <w:r>
+        <w:rPr>
+          <w:lang w:val="en-US"/>
+        </w:rPr>
+        <w:t xml:space="preserve">Input </w:t>
+      </w:r>
+      <w:proofErr w:type="spellStart"/>
+      <w:r>
+        <w:rPr>
+          <w:lang w:val="en-US"/>
+        </w:rPr>
+        <w:t>aanpassen</w:t>
+      </w:r>
+      <w:proofErr w:type="spellEnd"/>
+      <w:r>
+        <w:rPr>
+          <w:lang w:val="en-US"/>
+        </w:rPr>
+        <w:t xml:space="preserve"> </w:t>
+      </w:r>
+      <w:proofErr w:type="spellStart"/>
+      <w:r>
+        <w:rPr>
+          <w:lang w:val="en-US"/>
+        </w:rPr>
+        <w:t>ipv</w:t>
+      </w:r>
+      <w:proofErr w:type="spellEnd"/>
+      <w:r>
+        <w:rPr>
+          <w:lang w:val="en-US"/>
+        </w:rPr>
+        <w:t xml:space="preserve">. Q </w:t>
+      </w:r>
+      <w:proofErr w:type="spellStart"/>
+      <w:r>
+        <w:rPr>
+          <w:lang w:val="en-US"/>
+        </w:rPr>
+        <w:t>en</w:t>
+      </w:r>
+      <w:proofErr w:type="spellEnd"/>
+      <w:r>
+        <w:rPr>
+          <w:lang w:val="en-US"/>
+        </w:rPr>
+        <w:t xml:space="preserve"> D, Left and Right, project settings/input</w:t>
+      </w:r>
+    </w:p>
+    <w:p>
+      <w:pPr>
+        <w:rPr>
+          <w:lang w:val="en-US"/>
+        </w:rPr>
+      </w:pPr>
+    </w:p>
+    <w:p>
+      <w:pPr>
+        <w:rPr>
+          <w:lang w:val="en-US"/>
+        </w:rPr>
+      </w:pPr>
+    </w:p>
+    <w:p>
+      <w:pPr>
+        <w:rPr>
+          <w:lang w:val="en-US"/>
+        </w:rPr>
+      </w:pPr>
+    </w:p>
+    <w:p>
+      <w:proofErr w:type="spellStart"/>
+      <w:r>
+        <w:t>Enemies</w:t>
+      </w:r>
+      <w:proofErr w:type="spellEnd"/>
+      <w:r>
+        <w:t>:</w:t>
+      </w:r>
+    </w:p>
+    <w:p>
+      <w:proofErr w:type="spellStart"/>
+      <w:r>
+        <w:t>Healthbar</w:t>
+      </w:r>
+      <w:proofErr w:type="spellEnd"/>
+      <w:r>
+        <w:t xml:space="preserve"> onder Sprite (rood, updaten bij hit?)</w:t>
       </w:r>
     </w:p>
     <w:p/>
     <w:p>
-      <w:r>
-        <w:t>Player Death -&gt; gravity standard disabled, bij x aantal hits -&gt; gravity aan en speler beweegt neerwaarts als hij geraakt wordt</w:t>
+      <w:proofErr w:type="spellStart"/>
+      <w:r>
+        <w:t>Player</w:t>
+      </w:r>
+      <w:proofErr w:type="spellEnd"/>
+      <w:r>
+        <w:t xml:space="preserve"> </w:t>
+      </w:r>
+      <w:proofErr w:type="spellStart"/>
+      <w:r>
+        <w:t>Death</w:t>
+      </w:r>
+      <w:proofErr w:type="spellEnd"/>
+      <w:r>
+        <w:t xml:space="preserve"> -&gt; </w:t>
+      </w:r>
+      <w:proofErr w:type="spellStart"/>
+      <w:r>
+        <w:t>gravity</w:t>
+      </w:r>
+      <w:proofErr w:type="spellEnd"/>
+      <w:r>
+        <w:t xml:space="preserve"> standard </w:t>
+      </w:r>
+      <w:proofErr w:type="spellStart"/>
+      <w:r>
+        <w:t>disabled</w:t>
+      </w:r>
+      <w:proofErr w:type="spellEnd"/>
+      <w:r>
+        <w:t xml:space="preserve">, bij x aantal hits -&gt; </w:t>
+      </w:r>
+      <w:proofErr w:type="spellStart"/>
+      <w:r>
+        <w:t>gravity</w:t>
+      </w:r>
+      <w:proofErr w:type="spellEnd"/>
+      <w:r>
+        <w:t xml:space="preserve"> aan en speler beweegt neerwaarts als hij geraakt wordt</w:t>
       </w:r>
     </w:p>
     <w:p/>
     <w:p/>
     <w:p>
       <w:r>
-        <w:t xml:space="preserve">Wapen meebewegen met crosshair -&gt; </w:t>
-      </w:r>
-      <w:r>
-        <w:rPr>
-          <w:b/>
-        </w:rPr>
-        <w:t>Rotation Z</w:t>
+        <w:t xml:space="preserve">Wapen meebewegen met </w:t>
+      </w:r>
+      <w:proofErr w:type="spellStart"/>
+      <w:r>
+        <w:t>crosshair</w:t>
+      </w:r>
+      <w:proofErr w:type="spellEnd"/>
+      <w:r>
+        <w:t xml:space="preserve"> -&gt; </w:t>
+      </w:r>
+      <w:proofErr w:type="spellStart"/>
+      <w:r>
+        <w:rPr>
+          <w:b/>
+        </w:rPr>
+        <w:t>Rotation</w:t>
+      </w:r>
+      <w:proofErr w:type="spellEnd"/>
+      <w:r>
+        <w:rPr>
+          <w:b/>
+        </w:rPr>
+        <w:t xml:space="preserve"> Z</w:t>
       </w:r>
       <w:r>
         <w:t xml:space="preserve"> aanpassen</w:t>
@@ -212,7 +459,15 @@
     <w:p/>
     <w:p>
       <w:r>
-        <w:t>Bij Instantiaing moet het Object dat in de Editor zichtbaar is, altijd een GAMEOBJECT zijn!</w:t>
+        <w:t xml:space="preserve">Bij </w:t>
+      </w:r>
+      <w:proofErr w:type="spellStart"/>
+      <w:r>
+        <w:t>Instantiaing</w:t>
+      </w:r>
+      <w:proofErr w:type="spellEnd"/>
+      <w:r>
+        <w:t xml:space="preserve"> moet het Object dat in de Editor zichtbaar is, altijd een GAMEOBJECT zijn!</w:t>
       </w:r>
     </w:p>
     <w:p/>
@@ -228,30 +483,103 @@
           <w:b/>
           <w:color w:val="FF0000"/>
         </w:rPr>
-        <w:t>Prefab maken van Shield en van HealthBar voor ENemies</w:t>
-      </w:r>
-    </w:p>
-    <w:p>
-      <w:pPr>
-        <w:rPr>
-          <w:b/>
-          <w:color w:val="FF0000"/>
-        </w:rPr>
-      </w:pPr>
-    </w:p>
-    <w:p>
-      <w:pPr>
-        <w:rPr>
-          <w:b/>
-          <w:color w:val="FF0000"/>
-        </w:rPr>
-      </w:pPr>
-      <w:r>
-        <w:rPr>
-          <w:b/>
-          <w:color w:val="FF0000"/>
-        </w:rPr>
-        <w:t>AI -&gt; slimme bommen? Helicopter laten schieten op rooksignaal?, enemy sniper richten naar hoofd</w:t>
+        <w:t xml:space="preserve">Prefab maken van </w:t>
+      </w:r>
+      <w:proofErr w:type="spellStart"/>
+      <w:r>
+        <w:rPr>
+          <w:b/>
+          <w:color w:val="FF0000"/>
+        </w:rPr>
+        <w:t>Shield</w:t>
+      </w:r>
+      <w:proofErr w:type="spellEnd"/>
+      <w:r>
+        <w:rPr>
+          <w:b/>
+          <w:color w:val="FF0000"/>
+        </w:rPr>
+        <w:t xml:space="preserve"> en van </w:t>
+      </w:r>
+      <w:proofErr w:type="spellStart"/>
+      <w:r>
+        <w:rPr>
+          <w:b/>
+          <w:color w:val="FF0000"/>
+        </w:rPr>
+        <w:t>HealthBar</w:t>
+      </w:r>
+      <w:proofErr w:type="spellEnd"/>
+      <w:r>
+        <w:rPr>
+          <w:b/>
+          <w:color w:val="FF0000"/>
+        </w:rPr>
+        <w:t xml:space="preserve"> voor </w:t>
+      </w:r>
+      <w:proofErr w:type="spellStart"/>
+      <w:r>
+        <w:rPr>
+          <w:b/>
+          <w:color w:val="FF0000"/>
+        </w:rPr>
+        <w:t>ENemies</w:t>
+      </w:r>
+      <w:proofErr w:type="spellEnd"/>
+    </w:p>
+    <w:p>
+      <w:pPr>
+        <w:rPr>
+          <w:b/>
+          <w:color w:val="FF0000"/>
+        </w:rPr>
+      </w:pPr>
+    </w:p>
+    <w:p>
+      <w:pPr>
+        <w:rPr>
+          <w:b/>
+          <w:color w:val="FF0000"/>
+        </w:rPr>
+      </w:pPr>
+      <w:r>
+        <w:rPr>
+          <w:b/>
+          <w:color w:val="FF0000"/>
+        </w:rPr>
+        <w:t xml:space="preserve">AI -&gt; slimme bommen? </w:t>
+      </w:r>
+      <w:proofErr w:type="spellStart"/>
+      <w:r>
+        <w:rPr>
+          <w:b/>
+          <w:color w:val="FF0000"/>
+        </w:rPr>
+        <w:t>Helicopter</w:t>
+      </w:r>
+      <w:proofErr w:type="spellEnd"/>
+      <w:r>
+        <w:rPr>
+          <w:b/>
+          <w:color w:val="FF0000"/>
+        </w:rPr>
+        <w:t xml:space="preserve"> laten schieten op rooksignaal?, </w:t>
+      </w:r>
+      <w:proofErr w:type="spellStart"/>
+      <w:r>
+        <w:rPr>
+          <w:b/>
+          <w:color w:val="FF0000"/>
+        </w:rPr>
+        <w:t>enemy</w:t>
+      </w:r>
+      <w:proofErr w:type="spellEnd"/>
+      <w:r>
+        <w:rPr>
+          <w:b/>
+          <w:color w:val="FF0000"/>
+        </w:rPr>
+        <w:t xml:space="preserve"> sniper richten naar hoofd</w:t>
       </w:r>
     </w:p>
     <w:p>
@@ -271,13 +599,41 @@
           <w:sz w:val="28"/>
         </w:rPr>
       </w:pPr>
+      <w:proofErr w:type="spellStart"/>
       <w:r>
         <w:rPr>
           <w:b/>
           <w:color w:val="FF0000"/>
           <w:sz w:val="28"/>
         </w:rPr>
-        <w:t>NightVision -&gt; enemies maken die alleen te zien als scherm groen gaat??</w:t>
+        <w:t>NightVision</w:t>
+      </w:r>
+      <w:proofErr w:type="spellEnd"/>
+      <w:r>
+        <w:rPr>
+          <w:b/>
+          <w:color w:val="FF0000"/>
+          <w:sz w:val="28"/>
+        </w:rPr>
+        <w:t xml:space="preserve"> -&gt; </w:t>
+      </w:r>
+      <w:proofErr w:type="spellStart"/>
+      <w:r>
+        <w:rPr>
+          <w:b/>
+          <w:color w:val="FF0000"/>
+          <w:sz w:val="28"/>
+        </w:rPr>
+        <w:t>enemies</w:t>
+      </w:r>
+      <w:proofErr w:type="spellEnd"/>
+      <w:r>
+        <w:rPr>
+          <w:b/>
+          <w:color w:val="FF0000"/>
+          <w:sz w:val="28"/>
+        </w:rPr>
+        <w:t xml:space="preserve"> maken die alleen te zien als scherm groen gaat??</w:t>
       </w:r>
     </w:p>
     <w:p>
@@ -302,60 +658,120 @@
           <w:color w:val="FF0000"/>
         </w:rPr>
       </w:pPr>
-      <w:r>
-        <w:rPr>
-          <w:b/>
-          <w:color w:val="FF0000"/>
-        </w:rPr>
-        <w:t>Helicopter die enemies dropt?</w:t>
-      </w:r>
-    </w:p>
-    <w:p>
-      <w:pPr>
-        <w:rPr>
-          <w:b/>
-          <w:color w:val="FF0000"/>
-        </w:rPr>
-      </w:pPr>
-      <w:r>
-        <w:rPr>
-          <w:b/>
-          <w:color w:val="FF0000"/>
-        </w:rPr>
-        <w:t>Schild bestuurbaar zoals RPG, selecteerbaar</w:t>
-      </w:r>
-    </w:p>
-    <w:p>
-      <w:pPr>
-        <w:rPr>
-          <w:b/>
-          <w:color w:val="FF0000"/>
-        </w:rPr>
-      </w:pPr>
-      <w:r>
-        <w:rPr>
-          <w:b/>
-          <w:color w:val="FF0000"/>
-        </w:rPr>
-        <w:t>Als wapen geselecteerd is met scrollwheel, zorgen dat in Quad ook zichtbaar is!</w:t>
-      </w:r>
-    </w:p>
-    <w:p>
-      <w:pPr>
-        <w:rPr>
-          <w:b/>
-          <w:color w:val="FF0000"/>
-          <w:lang w:val="en-US"/>
-        </w:rPr>
-      </w:pPr>
-      <w:r>
-        <w:rPr>
-          <w:b/>
-          <w:color w:val="FF0000"/>
-          <w:lang w:val="en-US"/>
-        </w:rPr>
-        <w:t>Camera met Offset player breedte</w:t>
-      </w:r>
+      <w:proofErr w:type="spellStart"/>
+      <w:r>
+        <w:rPr>
+          <w:b/>
+          <w:color w:val="FF0000"/>
+        </w:rPr>
+        <w:t>Helicopter</w:t>
+      </w:r>
+      <w:proofErr w:type="spellEnd"/>
+      <w:r>
+        <w:rPr>
+          <w:b/>
+          <w:color w:val="FF0000"/>
+        </w:rPr>
+        <w:t xml:space="preserve"> die </w:t>
+      </w:r>
+      <w:proofErr w:type="spellStart"/>
+      <w:r>
+        <w:rPr>
+          <w:b/>
+          <w:color w:val="FF0000"/>
+        </w:rPr>
+        <w:t>enemies</w:t>
+      </w:r>
+      <w:proofErr w:type="spellEnd"/>
+      <w:r>
+        <w:rPr>
+          <w:b/>
+          <w:color w:val="FF0000"/>
+        </w:rPr>
+        <w:t xml:space="preserve"> dropt?</w:t>
+      </w:r>
+    </w:p>
+    <w:p>
+      <w:pPr>
+        <w:rPr>
+          <w:b/>
+          <w:color w:val="FF0000"/>
+        </w:rPr>
+      </w:pPr>
+      <w:r>
+        <w:rPr>
+          <w:b/>
+          <w:color w:val="FF0000"/>
+        </w:rPr>
+        <w:t xml:space="preserve">Schild bestuurbaar zoals RPG, </w:t>
+      </w:r>
+      <w:proofErr w:type="spellStart"/>
+      <w:r>
+        <w:rPr>
+          <w:b/>
+          <w:color w:val="FF0000"/>
+        </w:rPr>
+        <w:t>selecteerbaar</w:t>
+      </w:r>
+      <w:proofErr w:type="spellEnd"/>
+    </w:p>
+    <w:p>
+      <w:pPr>
+        <w:rPr>
+          <w:b/>
+          <w:color w:val="FF0000"/>
+        </w:rPr>
+      </w:pPr>
+      <w:r>
+        <w:rPr>
+          <w:b/>
+          <w:color w:val="FF0000"/>
+        </w:rPr>
+        <w:t xml:space="preserve">Als wapen geselecteerd is met </w:t>
+      </w:r>
+      <w:proofErr w:type="spellStart"/>
+      <w:r>
+        <w:rPr>
+          <w:b/>
+          <w:color w:val="FF0000"/>
+        </w:rPr>
+        <w:t>scrollwheel</w:t>
+      </w:r>
+      <w:proofErr w:type="spellEnd"/>
+      <w:r>
+        <w:rPr>
+          <w:b/>
+          <w:color w:val="FF0000"/>
+        </w:rPr>
+        <w:t>, zorgen dat in Quad ook zichtbaar is!</w:t>
+      </w:r>
+    </w:p>
+    <w:p>
+      <w:pPr>
+        <w:rPr>
+          <w:b/>
+          <w:color w:val="FF0000"/>
+          <w:lang w:val="en-US"/>
+        </w:rPr>
+      </w:pPr>
+      <w:r>
+        <w:rPr>
+          <w:b/>
+          <w:color w:val="FF0000"/>
+          <w:lang w:val="en-US"/>
+        </w:rPr>
+        <w:t xml:space="preserve">Camera met Offset player </w:t>
+      </w:r>
+      <w:proofErr w:type="spellStart"/>
+      <w:r>
+        <w:rPr>
+          <w:b/>
+          <w:color w:val="FF0000"/>
+          <w:lang w:val="en-US"/>
+        </w:rPr>
+        <w:t>breedte</w:t>
+      </w:r>
+      <w:proofErr w:type="spellEnd"/>
     </w:p>
     <w:p>
       <w:pPr>
@@ -367,6 +783,7 @@
           <w:lang w:val="en-US"/>
         </w:rPr>
       </w:pPr>
+      <w:proofErr w:type="spellStart"/>
       <w:r>
         <w:rPr>
           <w:rFonts w:ascii="Consolas" w:hAnsi="Consolas" w:cs="Consolas"/>
@@ -375,18 +792,30 @@
           <w:szCs w:val="19"/>
           <w:lang w:val="en-US"/>
         </w:rPr>
-        <w:t>MainPlayer is tag van Player</w:t>
-      </w:r>
-    </w:p>
-    <w:p>
-      <w:pPr>
-        <w:rPr>
-          <w:rFonts w:ascii="Consolas" w:hAnsi="Consolas" w:cs="Consolas"/>
-          <w:b/>
-          <w:color w:val="008000"/>
-          <w:szCs w:val="19"/>
-        </w:rPr>
-      </w:pPr>
+        <w:t>MainPlayer</w:t>
+      </w:r>
+      <w:proofErr w:type="spellEnd"/>
+      <w:r>
+        <w:rPr>
+          <w:rFonts w:ascii="Consolas" w:hAnsi="Consolas" w:cs="Consolas"/>
+          <w:color w:val="008000"/>
+          <w:sz w:val="19"/>
+          <w:szCs w:val="19"/>
+          <w:lang w:val="en-US"/>
+        </w:rPr>
+        <w:t xml:space="preserve"> is tag van Player</w:t>
+      </w:r>
+    </w:p>
+    <w:p>
+      <w:pPr>
+        <w:rPr>
+          <w:rFonts w:ascii="Consolas" w:hAnsi="Consolas" w:cs="Consolas"/>
+          <w:b/>
+          <w:color w:val="008000"/>
+          <w:szCs w:val="19"/>
+        </w:rPr>
+      </w:pPr>
+      <w:proofErr w:type="spellStart"/>
       <w:r>
         <w:rPr>
           <w:rFonts w:ascii="Consolas" w:hAnsi="Consolas" w:cs="Consolas"/>
@@ -395,7 +824,37 @@
           <w:szCs w:val="19"/>
         </w:rPr>
         <w:lastRenderedPageBreak/>
-        <w:t>Enemy Is Kinematic == True -&gt; raket wordt afgeweerd</w:t>
+        <w:t>Enemy</w:t>
+      </w:r>
+      <w:proofErr w:type="spellEnd"/>
+      <w:r>
+        <w:rPr>
+          <w:rFonts w:ascii="Consolas" w:hAnsi="Consolas" w:cs="Consolas"/>
+          <w:b/>
+          <w:color w:val="008000"/>
+          <w:szCs w:val="19"/>
+        </w:rPr>
+        <w:t xml:space="preserve"> Is </w:t>
+      </w:r>
+      <w:proofErr w:type="spellStart"/>
+      <w:r>
+        <w:rPr>
+          <w:rFonts w:ascii="Consolas" w:hAnsi="Consolas" w:cs="Consolas"/>
+          <w:b/>
+          <w:color w:val="008000"/>
+          <w:szCs w:val="19"/>
+        </w:rPr>
+        <w:t>Kinematic</w:t>
+      </w:r>
+      <w:proofErr w:type="spellEnd"/>
+      <w:r>
+        <w:rPr>
+          <w:rFonts w:ascii="Consolas" w:hAnsi="Consolas" w:cs="Consolas"/>
+          <w:b/>
+          <w:color w:val="008000"/>
+          <w:szCs w:val="19"/>
+        </w:rPr>
+        <w:t xml:space="preserve"> == True -&gt; raket wordt afgeweerd</w:t>
       </w:r>
     </w:p>
     <w:p>
@@ -455,63 +914,136 @@
           <w:szCs w:val="19"/>
         </w:rPr>
       </w:pPr>
-      <w:r>
-        <w:rPr>
-          <w:rFonts w:ascii="Consolas" w:hAnsi="Consolas" w:cs="Consolas"/>
-          <w:b/>
-          <w:color w:val="008000"/>
-          <w:szCs w:val="19"/>
-        </w:rPr>
-        <w:t>Enemy, verschillende hitzones ??</w:t>
-      </w:r>
-    </w:p>
-    <w:p>
-      <w:pPr>
-        <w:rPr>
-          <w:rFonts w:ascii="Consolas" w:hAnsi="Consolas" w:cs="Consolas"/>
-          <w:b/>
-          <w:color w:val="008000"/>
-          <w:szCs w:val="19"/>
-        </w:rPr>
-      </w:pPr>
-      <w:r>
-        <w:rPr>
-          <w:rFonts w:ascii="Consolas" w:hAnsi="Consolas" w:cs="Consolas"/>
-          <w:b/>
-          <w:color w:val="008000"/>
-          <w:szCs w:val="19"/>
-        </w:rPr>
-        <w:t>Enemy kan op hoofd schieten en op main body?</w:t>
-      </w:r>
-    </w:p>
-    <w:p>
-      <w:pPr>
-        <w:rPr>
-          <w:rFonts w:ascii="Consolas" w:hAnsi="Consolas" w:cs="Consolas"/>
-          <w:b/>
-          <w:color w:val="008000"/>
-          <w:szCs w:val="19"/>
-        </w:rPr>
-      </w:pPr>
-    </w:p>
-    <w:p>
-      <w:pPr>
-        <w:rPr>
-          <w:rFonts w:ascii="Consolas" w:hAnsi="Consolas" w:cs="Consolas"/>
-          <w:b/>
-          <w:color w:val="008000"/>
-          <w:szCs w:val="19"/>
-        </w:rPr>
-      </w:pPr>
-      <w:r>
-        <w:rPr>
-          <w:rFonts w:ascii="Consolas" w:hAnsi="Consolas" w:cs="Consolas"/>
-          <w:b/>
-          <w:color w:val="008000"/>
-          <w:szCs w:val="19"/>
-        </w:rPr>
-        <w:t>Laser DOT op Player</w:t>
-      </w:r>
+      <w:proofErr w:type="spellStart"/>
+      <w:r>
+        <w:rPr>
+          <w:rFonts w:ascii="Consolas" w:hAnsi="Consolas" w:cs="Consolas"/>
+          <w:b/>
+          <w:color w:val="008000"/>
+          <w:szCs w:val="19"/>
+        </w:rPr>
+        <w:t>Enemy</w:t>
+      </w:r>
+      <w:proofErr w:type="spellEnd"/>
+      <w:r>
+        <w:rPr>
+          <w:rFonts w:ascii="Consolas" w:hAnsi="Consolas" w:cs="Consolas"/>
+          <w:b/>
+          <w:color w:val="008000"/>
+          <w:szCs w:val="19"/>
+        </w:rPr>
+        <w:t xml:space="preserve">, verschillende </w:t>
+      </w:r>
+      <w:proofErr w:type="spellStart"/>
+      <w:r>
+        <w:rPr>
+          <w:rFonts w:ascii="Consolas" w:hAnsi="Consolas" w:cs="Consolas"/>
+          <w:b/>
+          <w:color w:val="008000"/>
+          <w:szCs w:val="19"/>
+        </w:rPr>
+        <w:t>hitzones</w:t>
+      </w:r>
+      <w:proofErr w:type="spellEnd"/>
+      <w:r>
+        <w:rPr>
+          <w:rFonts w:ascii="Consolas" w:hAnsi="Consolas" w:cs="Consolas"/>
+          <w:b/>
+          <w:color w:val="008000"/>
+          <w:szCs w:val="19"/>
+        </w:rPr>
+        <w:t xml:space="preserve"> ??</w:t>
+      </w:r>
+    </w:p>
+    <w:p>
+      <w:pPr>
+        <w:rPr>
+          <w:rFonts w:ascii="Consolas" w:hAnsi="Consolas" w:cs="Consolas"/>
+          <w:b/>
+          <w:color w:val="008000"/>
+          <w:szCs w:val="19"/>
+        </w:rPr>
+      </w:pPr>
+      <w:proofErr w:type="spellStart"/>
+      <w:r>
+        <w:rPr>
+          <w:rFonts w:ascii="Consolas" w:hAnsi="Consolas" w:cs="Consolas"/>
+          <w:b/>
+          <w:color w:val="008000"/>
+          <w:szCs w:val="19"/>
+        </w:rPr>
+        <w:t>Enemy</w:t>
+      </w:r>
+      <w:proofErr w:type="spellEnd"/>
+      <w:r>
+        <w:rPr>
+          <w:rFonts w:ascii="Consolas" w:hAnsi="Consolas" w:cs="Consolas"/>
+          <w:b/>
+          <w:color w:val="008000"/>
+          <w:szCs w:val="19"/>
+        </w:rPr>
+        <w:t xml:space="preserve"> kan op hoofd schieten en op </w:t>
+      </w:r>
+      <w:proofErr w:type="spellStart"/>
+      <w:r>
+        <w:rPr>
+          <w:rFonts w:ascii="Consolas" w:hAnsi="Consolas" w:cs="Consolas"/>
+          <w:b/>
+          <w:color w:val="008000"/>
+          <w:szCs w:val="19"/>
+        </w:rPr>
+        <w:t>main</w:t>
+      </w:r>
+      <w:proofErr w:type="spellEnd"/>
+      <w:r>
+        <w:rPr>
+          <w:rFonts w:ascii="Consolas" w:hAnsi="Consolas" w:cs="Consolas"/>
+          <w:b/>
+          <w:color w:val="008000"/>
+          <w:szCs w:val="19"/>
+        </w:rPr>
+        <w:t xml:space="preserve"> body?</w:t>
+      </w:r>
+    </w:p>
+    <w:p>
+      <w:pPr>
+        <w:rPr>
+          <w:rFonts w:ascii="Consolas" w:hAnsi="Consolas" w:cs="Consolas"/>
+          <w:b/>
+          <w:color w:val="008000"/>
+          <w:szCs w:val="19"/>
+        </w:rPr>
+      </w:pPr>
+    </w:p>
+    <w:p>
+      <w:pPr>
+        <w:rPr>
+          <w:rFonts w:ascii="Consolas" w:hAnsi="Consolas" w:cs="Consolas"/>
+          <w:b/>
+          <w:color w:val="008000"/>
+          <w:szCs w:val="19"/>
+        </w:rPr>
+      </w:pPr>
+      <w:r>
+        <w:rPr>
+          <w:rFonts w:ascii="Consolas" w:hAnsi="Consolas" w:cs="Consolas"/>
+          <w:b/>
+          <w:color w:val="008000"/>
+          <w:szCs w:val="19"/>
+        </w:rPr>
+        <w:t xml:space="preserve">Laser DOT op </w:t>
+      </w:r>
+      <w:proofErr w:type="spellStart"/>
+      <w:r>
+        <w:rPr>
+          <w:rFonts w:ascii="Consolas" w:hAnsi="Consolas" w:cs="Consolas"/>
+          <w:b/>
+          <w:color w:val="008000"/>
+          <w:szCs w:val="19"/>
+        </w:rPr>
+        <w:t>Player</w:t>
+      </w:r>
+      <w:proofErr w:type="spellEnd"/>
       <w:r>
         <w:rPr>
           <w:rFonts w:ascii="Consolas" w:hAnsi="Consolas" w:cs="Consolas"/>
@@ -541,45 +1073,492 @@
           <w:szCs w:val="19"/>
         </w:rPr>
       </w:pPr>
-      <w:r>
-        <w:rPr>
-          <w:rFonts w:ascii="Consolas" w:hAnsi="Consolas" w:cs="Consolas"/>
-          <w:b/>
-          <w:color w:val="008000"/>
-          <w:szCs w:val="19"/>
-        </w:rPr>
-        <w:t>Enemy mag niet door SHIELD lopen, bij collision daarbij, enemy stop moving, slaat shield weg?</w:t>
-      </w:r>
-    </w:p>
-    <w:p>
-      <w:pPr>
-        <w:rPr>
-          <w:rFonts w:ascii="Consolas" w:hAnsi="Consolas" w:cs="Consolas"/>
-          <w:b/>
-          <w:color w:val="008000"/>
-          <w:szCs w:val="19"/>
-        </w:rPr>
-      </w:pPr>
-    </w:p>
-    <w:p>
-      <w:pPr>
-        <w:rPr>
-          <w:b/>
-          <w:color w:val="FF0000"/>
-          <w:sz w:val="28"/>
-        </w:rPr>
-      </w:pPr>
-      <w:r>
-        <w:rPr>
-          <w:rFonts w:ascii="Consolas" w:hAnsi="Consolas" w:cs="Consolas"/>
-          <w:b/>
-          <w:color w:val="008000"/>
-          <w:szCs w:val="19"/>
-        </w:rPr>
-        <w:t>Enemies mogen ook niet door Player clippen</w:t>
-      </w:r>
+      <w:proofErr w:type="spellStart"/>
+      <w:r>
+        <w:rPr>
+          <w:rFonts w:ascii="Consolas" w:hAnsi="Consolas" w:cs="Consolas"/>
+          <w:b/>
+          <w:color w:val="008000"/>
+          <w:szCs w:val="19"/>
+        </w:rPr>
+        <w:t>Enemy</w:t>
+      </w:r>
+      <w:proofErr w:type="spellEnd"/>
+      <w:r>
+        <w:rPr>
+          <w:rFonts w:ascii="Consolas" w:hAnsi="Consolas" w:cs="Consolas"/>
+          <w:b/>
+          <w:color w:val="008000"/>
+          <w:szCs w:val="19"/>
+        </w:rPr>
+        <w:t xml:space="preserve"> mag niet door SHIELD lopen, bij </w:t>
+      </w:r>
+      <w:proofErr w:type="spellStart"/>
+      <w:r>
+        <w:rPr>
+          <w:rFonts w:ascii="Consolas" w:hAnsi="Consolas" w:cs="Consolas"/>
+          <w:b/>
+          <w:color w:val="008000"/>
+          <w:szCs w:val="19"/>
+        </w:rPr>
+        <w:t>collision</w:t>
+      </w:r>
+      <w:proofErr w:type="spellEnd"/>
+      <w:r>
+        <w:rPr>
+          <w:rFonts w:ascii="Consolas" w:hAnsi="Consolas" w:cs="Consolas"/>
+          <w:b/>
+          <w:color w:val="008000"/>
+          <w:szCs w:val="19"/>
+        </w:rPr>
+        <w:t xml:space="preserve"> daarbij, </w:t>
+      </w:r>
+      <w:proofErr w:type="spellStart"/>
+      <w:r>
+        <w:rPr>
+          <w:rFonts w:ascii="Consolas" w:hAnsi="Consolas" w:cs="Consolas"/>
+          <w:b/>
+          <w:color w:val="008000"/>
+          <w:szCs w:val="19"/>
+        </w:rPr>
+        <w:t>enemy</w:t>
+      </w:r>
+      <w:proofErr w:type="spellEnd"/>
+      <w:r>
+        <w:rPr>
+          <w:rFonts w:ascii="Consolas" w:hAnsi="Consolas" w:cs="Consolas"/>
+          <w:b/>
+          <w:color w:val="008000"/>
+          <w:szCs w:val="19"/>
+        </w:rPr>
+        <w:t xml:space="preserve"> stop </w:t>
+      </w:r>
+      <w:proofErr w:type="spellStart"/>
+      <w:r>
+        <w:rPr>
+          <w:rFonts w:ascii="Consolas" w:hAnsi="Consolas" w:cs="Consolas"/>
+          <w:b/>
+          <w:color w:val="008000"/>
+          <w:szCs w:val="19"/>
+        </w:rPr>
+        <w:t>moving</w:t>
+      </w:r>
+      <w:proofErr w:type="spellEnd"/>
+      <w:r>
+        <w:rPr>
+          <w:rFonts w:ascii="Consolas" w:hAnsi="Consolas" w:cs="Consolas"/>
+          <w:b/>
+          <w:color w:val="008000"/>
+          <w:szCs w:val="19"/>
+        </w:rPr>
+        <w:t xml:space="preserve">, slaat </w:t>
+      </w:r>
+      <w:proofErr w:type="spellStart"/>
+      <w:r>
+        <w:rPr>
+          <w:rFonts w:ascii="Consolas" w:hAnsi="Consolas" w:cs="Consolas"/>
+          <w:b/>
+          <w:color w:val="008000"/>
+          <w:szCs w:val="19"/>
+        </w:rPr>
+        <w:t>shield</w:t>
+      </w:r>
+      <w:proofErr w:type="spellEnd"/>
+      <w:r>
+        <w:rPr>
+          <w:rFonts w:ascii="Consolas" w:hAnsi="Consolas" w:cs="Consolas"/>
+          <w:b/>
+          <w:color w:val="008000"/>
+          <w:szCs w:val="19"/>
+        </w:rPr>
+        <w:t xml:space="preserve"> weg?</w:t>
+      </w:r>
+    </w:p>
+    <w:p>
+      <w:pPr>
+        <w:rPr>
+          <w:rFonts w:ascii="Consolas" w:hAnsi="Consolas" w:cs="Consolas"/>
+          <w:b/>
+          <w:color w:val="008000"/>
+          <w:szCs w:val="19"/>
+        </w:rPr>
+      </w:pPr>
+    </w:p>
+    <w:p>
+      <w:pPr>
+        <w:rPr>
+          <w:rFonts w:ascii="Consolas" w:hAnsi="Consolas" w:cs="Consolas"/>
+          <w:b/>
+          <w:color w:val="008000"/>
+          <w:szCs w:val="19"/>
+        </w:rPr>
+      </w:pPr>
+      <w:proofErr w:type="spellStart"/>
+      <w:r>
+        <w:rPr>
+          <w:rFonts w:ascii="Consolas" w:hAnsi="Consolas" w:cs="Consolas"/>
+          <w:b/>
+          <w:color w:val="008000"/>
+          <w:szCs w:val="19"/>
+        </w:rPr>
+        <w:t>Enemies</w:t>
+      </w:r>
+      <w:proofErr w:type="spellEnd"/>
+      <w:r>
+        <w:rPr>
+          <w:rFonts w:ascii="Consolas" w:hAnsi="Consolas" w:cs="Consolas"/>
+          <w:b/>
+          <w:color w:val="008000"/>
+          <w:szCs w:val="19"/>
+        </w:rPr>
+        <w:t xml:space="preserve"> mogen ook niet door </w:t>
+      </w:r>
+      <w:proofErr w:type="spellStart"/>
+      <w:r>
+        <w:rPr>
+          <w:rFonts w:ascii="Consolas" w:hAnsi="Consolas" w:cs="Consolas"/>
+          <w:b/>
+          <w:color w:val="008000"/>
+          <w:szCs w:val="19"/>
+        </w:rPr>
+        <w:t>Player</w:t>
+      </w:r>
+      <w:proofErr w:type="spellEnd"/>
+      <w:r>
+        <w:rPr>
+          <w:rFonts w:ascii="Consolas" w:hAnsi="Consolas" w:cs="Consolas"/>
+          <w:b/>
+          <w:color w:val="008000"/>
+          <w:szCs w:val="19"/>
+        </w:rPr>
+        <w:t xml:space="preserve"> </w:t>
+      </w:r>
+      <w:proofErr w:type="spellStart"/>
+      <w:r>
+        <w:rPr>
+          <w:rFonts w:ascii="Consolas" w:hAnsi="Consolas" w:cs="Consolas"/>
+          <w:b/>
+          <w:color w:val="008000"/>
+          <w:szCs w:val="19"/>
+        </w:rPr>
+        <w:t>clippen</w:t>
+      </w:r>
+      <w:proofErr w:type="spellEnd"/>
+    </w:p>
+    <w:p>
+      <w:pPr>
+        <w:rPr>
+          <w:rFonts w:ascii="Consolas" w:hAnsi="Consolas" w:cs="Consolas"/>
+          <w:b/>
+          <w:color w:val="008000"/>
+          <w:szCs w:val="19"/>
+        </w:rPr>
+      </w:pPr>
+    </w:p>
+    <w:p>
+      <w:pPr>
+        <w:rPr>
+          <w:rFonts w:ascii="Consolas" w:hAnsi="Consolas" w:cs="Consolas"/>
+          <w:b/>
+          <w:color w:val="008000"/>
+          <w:szCs w:val="19"/>
+        </w:rPr>
+      </w:pPr>
+      <w:r>
+        <w:rPr>
+          <w:rFonts w:ascii="Consolas" w:hAnsi="Consolas" w:cs="Consolas"/>
+          <w:b/>
+          <w:color w:val="008000"/>
+          <w:szCs w:val="19"/>
+        </w:rPr>
+        <w:t xml:space="preserve">Collider onderaan </w:t>
+      </w:r>
+      <w:proofErr w:type="spellStart"/>
+      <w:r>
+        <w:rPr>
+          <w:rFonts w:ascii="Consolas" w:hAnsi="Consolas" w:cs="Consolas"/>
+          <w:b/>
+          <w:color w:val="008000"/>
+          <w:szCs w:val="19"/>
+        </w:rPr>
+        <w:t>Enemy</w:t>
+      </w:r>
+      <w:proofErr w:type="spellEnd"/>
+      <w:r>
+        <w:rPr>
+          <w:rFonts w:ascii="Consolas" w:hAnsi="Consolas" w:cs="Consolas"/>
+          <w:b/>
+          <w:color w:val="008000"/>
+          <w:szCs w:val="19"/>
+        </w:rPr>
+        <w:t xml:space="preserve"> geeft probleem met granaat Hit, </w:t>
+      </w:r>
+    </w:p>
+    <w:p>
+      <w:pPr>
+        <w:rPr>
+          <w:rFonts w:ascii="Consolas" w:hAnsi="Consolas" w:cs="Consolas"/>
+          <w:b/>
+          <w:color w:val="008000"/>
+          <w:szCs w:val="19"/>
+        </w:rPr>
+      </w:pPr>
+    </w:p>
+    <w:p>
+      <w:pPr>
+        <w:rPr>
+          <w:rFonts w:ascii="Consolas" w:hAnsi="Consolas" w:cs="Consolas"/>
+          <w:b/>
+          <w:color w:val="008000"/>
+          <w:szCs w:val="19"/>
+        </w:rPr>
+      </w:pPr>
+      <w:r>
+        <w:rPr>
+          <w:rFonts w:ascii="Consolas" w:hAnsi="Consolas" w:cs="Consolas"/>
+          <w:b/>
+          <w:color w:val="008000"/>
+          <w:szCs w:val="19"/>
+          <w:lang w:val="en-US"/>
+        </w:rPr>
+        <w:t xml:space="preserve">Enemy01 of 02 ? -&gt; </w:t>
+      </w:r>
+      <w:proofErr w:type="spellStart"/>
+      <w:r>
+        <w:rPr>
+          <w:rFonts w:ascii="Consolas" w:hAnsi="Consolas" w:cs="Consolas"/>
+          <w:b/>
+          <w:color w:val="008000"/>
+          <w:szCs w:val="19"/>
+          <w:lang w:val="en-US"/>
+        </w:rPr>
+        <w:t>als</w:t>
+      </w:r>
+      <w:proofErr w:type="spellEnd"/>
+      <w:r>
+        <w:rPr>
+          <w:rFonts w:ascii="Consolas" w:hAnsi="Consolas" w:cs="Consolas"/>
+          <w:b/>
+          <w:color w:val="008000"/>
+          <w:szCs w:val="19"/>
+          <w:lang w:val="en-US"/>
+        </w:rPr>
+        <w:t xml:space="preserve"> HEALTH &gt; 100 is -&gt; </w:t>
+      </w:r>
+      <w:proofErr w:type="spellStart"/>
+      <w:r>
+        <w:rPr>
+          <w:rFonts w:ascii="Consolas" w:hAnsi="Consolas" w:cs="Consolas"/>
+          <w:b/>
+          <w:color w:val="008000"/>
+          <w:szCs w:val="19"/>
+          <w:lang w:val="en-US"/>
+        </w:rPr>
+        <w:t>gooi</w:t>
+      </w:r>
+      <w:proofErr w:type="spellEnd"/>
+      <w:r>
+        <w:rPr>
+          <w:rFonts w:ascii="Consolas" w:hAnsi="Consolas" w:cs="Consolas"/>
+          <w:b/>
+          <w:color w:val="008000"/>
+          <w:szCs w:val="19"/>
+          <w:lang w:val="en-US"/>
+        </w:rPr>
+        <w:t xml:space="preserve"> Flare of </w:t>
+      </w:r>
+      <w:proofErr w:type="spellStart"/>
+      <w:r>
+        <w:rPr>
+          <w:rFonts w:ascii="Consolas" w:hAnsi="Consolas" w:cs="Consolas"/>
+          <w:b/>
+          <w:color w:val="008000"/>
+          <w:szCs w:val="19"/>
+          <w:lang w:val="en-US"/>
+        </w:rPr>
+        <w:t>FireWork</w:t>
+      </w:r>
+      <w:proofErr w:type="spellEnd"/>
+      <w:r>
+        <w:rPr>
+          <w:rFonts w:ascii="Consolas" w:hAnsi="Consolas" w:cs="Consolas"/>
+          <w:b/>
+          <w:color w:val="008000"/>
+          <w:szCs w:val="19"/>
+          <w:lang w:val="en-US"/>
+        </w:rPr>
+        <w:t xml:space="preserve">? </w:t>
+      </w:r>
+      <w:r>
+        <w:rPr>
+          <w:rFonts w:ascii="Consolas" w:hAnsi="Consolas" w:cs="Consolas"/>
+          <w:b/>
+          <w:color w:val="008000"/>
+          <w:szCs w:val="19"/>
+        </w:rPr>
+        <w:t xml:space="preserve">En loop weg -&gt; flip Sprite X </w:t>
+      </w:r>
+      <w:proofErr w:type="spellStart"/>
+      <w:r>
+        <w:rPr>
+          <w:rFonts w:ascii="Consolas" w:hAnsi="Consolas" w:cs="Consolas"/>
+          <w:b/>
+          <w:color w:val="008000"/>
+          <w:szCs w:val="19"/>
+        </w:rPr>
+        <w:t>direction</w:t>
+      </w:r>
+      <w:proofErr w:type="spellEnd"/>
+    </w:p>
+    <w:p>
+      <w:pPr>
+        <w:rPr>
+          <w:rFonts w:ascii="Consolas" w:hAnsi="Consolas" w:cs="Consolas"/>
+          <w:b/>
+          <w:color w:val="008000"/>
+          <w:szCs w:val="19"/>
+        </w:rPr>
+      </w:pPr>
+      <w:proofErr w:type="spellStart"/>
+      <w:r>
+        <w:rPr>
+          <w:rFonts w:ascii="Consolas" w:hAnsi="Consolas" w:cs="Consolas"/>
+          <w:b/>
+          <w:color w:val="008000"/>
+          <w:szCs w:val="19"/>
+        </w:rPr>
+        <w:t>Flare</w:t>
+      </w:r>
+      <w:proofErr w:type="spellEnd"/>
+      <w:r>
+        <w:rPr>
+          <w:rFonts w:ascii="Consolas" w:hAnsi="Consolas" w:cs="Consolas"/>
+          <w:b/>
+          <w:color w:val="008000"/>
+          <w:szCs w:val="19"/>
+        </w:rPr>
+        <w:t xml:space="preserve"> roept </w:t>
+      </w:r>
+      <w:proofErr w:type="spellStart"/>
+      <w:r>
+        <w:rPr>
+          <w:rFonts w:ascii="Consolas" w:hAnsi="Consolas" w:cs="Consolas"/>
+          <w:b/>
+          <w:color w:val="008000"/>
+          <w:szCs w:val="19"/>
+        </w:rPr>
+        <w:t>helicopter</w:t>
+      </w:r>
+      <w:proofErr w:type="spellEnd"/>
+      <w:r>
+        <w:rPr>
+          <w:rFonts w:ascii="Consolas" w:hAnsi="Consolas" w:cs="Consolas"/>
+          <w:b/>
+          <w:color w:val="008000"/>
+          <w:szCs w:val="19"/>
+        </w:rPr>
+        <w:t xml:space="preserve"> op met:</w:t>
+      </w:r>
+    </w:p>
+    <w:p>
+      <w:pPr>
+        <w:rPr>
+          <w:rFonts w:ascii="Consolas" w:hAnsi="Consolas" w:cs="Consolas"/>
+          <w:b/>
+          <w:color w:val="008000"/>
+          <w:szCs w:val="19"/>
+        </w:rPr>
+      </w:pPr>
+      <w:r>
+        <w:rPr>
+          <w:rFonts w:ascii="Consolas" w:hAnsi="Consolas" w:cs="Consolas"/>
+          <w:b/>
+          <w:color w:val="008000"/>
+          <w:szCs w:val="19"/>
+        </w:rPr>
+        <w:t xml:space="preserve">- extra </w:t>
+      </w:r>
+      <w:proofErr w:type="spellStart"/>
+      <w:r>
+        <w:rPr>
+          <w:rFonts w:ascii="Consolas" w:hAnsi="Consolas" w:cs="Consolas"/>
+          <w:b/>
+          <w:color w:val="008000"/>
+          <w:szCs w:val="19"/>
+        </w:rPr>
+        <w:t>enemies</w:t>
+      </w:r>
+      <w:proofErr w:type="spellEnd"/>
+    </w:p>
+    <w:p>
+      <w:pPr>
+        <w:rPr>
+          <w:rFonts w:ascii="Consolas" w:hAnsi="Consolas" w:cs="Consolas"/>
+          <w:b/>
+          <w:color w:val="008000"/>
+          <w:szCs w:val="19"/>
+        </w:rPr>
+      </w:pPr>
+      <w:r>
+        <w:rPr>
+          <w:rFonts w:ascii="Consolas" w:hAnsi="Consolas" w:cs="Consolas"/>
+          <w:b/>
+          <w:color w:val="008000"/>
+          <w:szCs w:val="19"/>
+        </w:rPr>
+        <w:t xml:space="preserve">- beschiet </w:t>
+      </w:r>
+      <w:proofErr w:type="spellStart"/>
+      <w:r>
+        <w:rPr>
+          <w:rFonts w:ascii="Consolas" w:hAnsi="Consolas" w:cs="Consolas"/>
+          <w:b/>
+          <w:color w:val="008000"/>
+          <w:szCs w:val="19"/>
+        </w:rPr>
+        <w:t>Player</w:t>
+      </w:r>
+      <w:proofErr w:type="spellEnd"/>
+    </w:p>
+    <w:p>
+      <w:pPr>
+        <w:rPr>
+          <w:rFonts w:ascii="Consolas" w:hAnsi="Consolas" w:cs="Consolas"/>
+          <w:b/>
+          <w:color w:val="008000"/>
+          <w:szCs w:val="19"/>
+        </w:rPr>
+      </w:pPr>
+      <w:r>
+        <w:rPr>
+          <w:rFonts w:ascii="Consolas" w:hAnsi="Consolas" w:cs="Consolas"/>
+          <w:b/>
+          <w:color w:val="008000"/>
+          <w:szCs w:val="19"/>
+        </w:rPr>
+        <w:t>- roept Jet op ?</w:t>
+      </w:r>
+    </w:p>
+    <w:p>
+      <w:pPr>
+        <w:rPr>
+          <w:rFonts w:ascii="Consolas" w:hAnsi="Consolas" w:cs="Consolas"/>
+          <w:b/>
+          <w:color w:val="008000"/>
+          <w:szCs w:val="19"/>
+        </w:rPr>
+      </w:pPr>
       <w:bookmarkStart w:id="0" w:name="_GoBack"/>
       <w:bookmarkEnd w:id="0"/>
+    </w:p>
+    <w:p>
+      <w:pPr>
+        <w:rPr>
+          <w:b/>
+          <w:color w:val="FF0000"/>
+          <w:sz w:val="28"/>
+        </w:rPr>
+      </w:pPr>
     </w:p>
     <w:sectPr>
       <w:pgSz w:w="11906" w:h="16838"/>

</xml_diff>

<commit_message>
grenade and flash explode when hitting enemy
added on Trigger together with OnCollision2D
</commit_message>
<xml_diff>
--- a/GDD.docx
+++ b/GDD.docx
@@ -954,20 +954,32 @@
           <w:sz w:val="28"/>
         </w:rPr>
       </w:pPr>
-    </w:p>
-    <w:p>
-      <w:pPr>
-        <w:rPr>
-          <w:b/>
-          <w:color w:val="FF0000"/>
-          <w:sz w:val="28"/>
-        </w:rPr>
-      </w:pPr>
-      <w:r>
-        <w:rPr>
-          <w:b/>
-          <w:color w:val="FF0000"/>
-          <w:sz w:val="28"/>
+      <w:r>
+        <w:rPr>
+          <w:b/>
+          <w:color w:val="FF0000"/>
+          <w:sz w:val="28"/>
+        </w:rPr>
+        <w:t>Granaten, ontploffen bij hit met Enemy</w:t>
+      </w:r>
+      <w:bookmarkStart w:id="0" w:name="_GoBack"/>
+      <w:bookmarkEnd w:id="0"/>
+    </w:p>
+    <w:p>
+      <w:pPr>
+        <w:rPr>
+          <w:b/>
+          <w:color w:val="FF0000"/>
+          <w:sz w:val="28"/>
+        </w:rPr>
+      </w:pPr>
+      <w:r>
+        <w:rPr>
+          <w:b/>
+          <w:noProof/>
+          <w:color w:val="FF0000"/>
+          <w:sz w:val="28"/>
+          <w:lang w:eastAsia="nl-BE"/>
         </w:rPr>
         <w:lastRenderedPageBreak/>
         <w:drawing>
@@ -1006,8 +1018,6 @@
           </wp:inline>
         </w:drawing>
       </w:r>
-      <w:bookmarkStart w:id="0" w:name="_GoBack"/>
-      <w:bookmarkEnd w:id="0"/>
     </w:p>
     <w:sectPr>
       <w:pgSz w:w="11906" w:h="16838"/>

</xml_diff>

<commit_message>
basic functionality in place
</commit_message>
<xml_diff>
--- a/GDD.docx
+++ b/GDD.docx
@@ -8,11 +8,33 @@
           <w:lang w:val="en-US"/>
         </w:rPr>
       </w:pPr>
-      <w:r>
-        <w:rPr>
-          <w:lang w:val="en-US"/>
-        </w:rPr>
-        <w:t>Te implementeren:</w:t>
+      <w:proofErr w:type="spellStart"/>
+      <w:r>
+        <w:rPr>
+          <w:lang w:val="en-US"/>
+        </w:rPr>
+        <w:t>Te</w:t>
+      </w:r>
+      <w:proofErr w:type="spellEnd"/>
+      <w:r>
+        <w:rPr>
+          <w:lang w:val="en-US"/>
+        </w:rPr>
+        <w:t xml:space="preserve"> </w:t>
+      </w:r>
+      <w:proofErr w:type="spellStart"/>
+      <w:r>
+        <w:rPr>
+          <w:lang w:val="en-US"/>
+        </w:rPr>
+        <w:t>implementeren</w:t>
+      </w:r>
+      <w:proofErr w:type="spellEnd"/>
+      <w:r>
+        <w:rPr>
+          <w:lang w:val="en-US"/>
+        </w:rPr>
+        <w:t>:</w:t>
       </w:r>
     </w:p>
     <w:p>
@@ -54,19 +76,50 @@
           <w:lang w:val="en-US"/>
         </w:rPr>
       </w:pPr>
-      <w:r>
-        <w:rPr>
-          <w:color w:val="70AD47" w:themeColor="accent6"/>
-          <w:lang w:val="en-US"/>
-        </w:rPr>
-        <w:t>HealthBar/</w:t>
-      </w:r>
-      <w:r>
-        <w:rPr>
-          <w:lang w:val="en-US"/>
-        </w:rPr>
-        <w:t>extra Levens of HealthPack</w:t>
-      </w:r>
+      <w:proofErr w:type="spellStart"/>
+      <w:r>
+        <w:rPr>
+          <w:color w:val="70AD47" w:themeColor="accent6"/>
+          <w:lang w:val="en-US"/>
+        </w:rPr>
+        <w:t>HealthBar</w:t>
+      </w:r>
+      <w:proofErr w:type="spellEnd"/>
+      <w:r>
+        <w:rPr>
+          <w:color w:val="70AD47" w:themeColor="accent6"/>
+          <w:lang w:val="en-US"/>
+        </w:rPr>
+        <w:t>/</w:t>
+      </w:r>
+      <w:r>
+        <w:rPr>
+          <w:lang w:val="en-US"/>
+        </w:rPr>
+        <w:t xml:space="preserve">extra </w:t>
+      </w:r>
+      <w:proofErr w:type="spellStart"/>
+      <w:r>
+        <w:rPr>
+          <w:lang w:val="en-US"/>
+        </w:rPr>
+        <w:t>Levens</w:t>
+      </w:r>
+      <w:proofErr w:type="spellEnd"/>
+      <w:r>
+        <w:rPr>
+          <w:lang w:val="en-US"/>
+        </w:rPr>
+        <w:t xml:space="preserve"> of </w:t>
+      </w:r>
+      <w:proofErr w:type="spellStart"/>
+      <w:r>
+        <w:rPr>
+          <w:lang w:val="en-US"/>
+        </w:rPr>
+        <w:t>HealthPack</w:t>
+      </w:r>
+      <w:proofErr w:type="spellEnd"/>
     </w:p>
     <w:p>
       <w:pPr>
@@ -111,7 +164,13 @@
           <w:color w:val="70AD47" w:themeColor="accent6"/>
         </w:rPr>
         <w:tab/>
-        <w:t>2) shotgun</w:t>
+        <w:t xml:space="preserve">2) </w:t>
+      </w:r>
+      <w:r>
+        <w:rPr>
+          <w:color w:val="70AD47" w:themeColor="accent6"/>
+        </w:rPr>
+        <w:t>shot gun</w:t>
       </w:r>
     </w:p>
     <w:p>
@@ -172,8 +231,16 @@
         <w:rPr>
           <w:color w:val="70AD47" w:themeColor="accent6"/>
         </w:rPr>
-        <w:t>Wapens schieten + shell ejection</w:t>
-      </w:r>
+        <w:t xml:space="preserve">Wapens schieten + shell </w:t>
+      </w:r>
+      <w:proofErr w:type="spellStart"/>
+      <w:r>
+        <w:rPr>
+          <w:color w:val="70AD47" w:themeColor="accent6"/>
+        </w:rPr>
+        <w:t>ejection</w:t>
+      </w:r>
+      <w:proofErr w:type="spellEnd"/>
     </w:p>
     <w:p>
       <w:pPr>
@@ -181,12 +248,42 @@
           <w:strike/>
         </w:rPr>
       </w:pPr>
+      <w:proofErr w:type="spellStart"/>
       <w:r>
         <w:rPr>
           <w:strike/>
         </w:rPr>
-        <w:t>Crosshair – Beperken afstand afhankelijk van wapen, sniper schiet verder dan machinegeweer, shotgun breder crosshair</w:t>
-      </w:r>
+        <w:t>Crosshair</w:t>
+      </w:r>
+      <w:proofErr w:type="spellEnd"/>
+      <w:r>
+        <w:rPr>
+          <w:strike/>
+        </w:rPr>
+        <w:t xml:space="preserve"> – Beperken afstand afhankelijk van wapen, sniper schiet verder dan machinegeweer, </w:t>
+      </w:r>
+      <w:proofErr w:type="spellStart"/>
+      <w:r>
+        <w:rPr>
+          <w:strike/>
+        </w:rPr>
+        <w:t>shotgun</w:t>
+      </w:r>
+      <w:proofErr w:type="spellEnd"/>
+      <w:r>
+        <w:rPr>
+          <w:strike/>
+        </w:rPr>
+        <w:t xml:space="preserve"> breder </w:t>
+      </w:r>
+      <w:proofErr w:type="spellStart"/>
+      <w:r>
+        <w:rPr>
+          <w:strike/>
+        </w:rPr>
+        <w:t>crosshair</w:t>
+      </w:r>
+      <w:proofErr w:type="spellEnd"/>
     </w:p>
     <w:p/>
     <w:p>
@@ -194,16 +291,70 @@
         <w:rPr>
           <w:color w:val="70AD47" w:themeColor="accent6"/>
         </w:rPr>
-        <w:t xml:space="preserve">Als er op knop 1 gedrukt wordt, in de QUAD oplichten wapen, + player krijgt wapen in hand, toon </w:t>
-      </w:r>
-      <w:r>
-        <w:rPr>
-          <w:color w:val="70AD47" w:themeColor="accent6"/>
-        </w:rPr>
-        <w:t>Ammo counts</w:t>
-      </w:r>
-      <w:r>
-        <w:t xml:space="preserve">, rate of fire instellen, delay tussen schieten, reload, </w:t>
+        <w:t xml:space="preserve">Als er op knop 1 gedrukt wordt, in de QUAD oplichten wapen, + </w:t>
+      </w:r>
+      <w:proofErr w:type="spellStart"/>
+      <w:r>
+        <w:rPr>
+          <w:color w:val="70AD47" w:themeColor="accent6"/>
+        </w:rPr>
+        <w:t>player</w:t>
+      </w:r>
+      <w:proofErr w:type="spellEnd"/>
+      <w:r>
+        <w:rPr>
+          <w:color w:val="70AD47" w:themeColor="accent6"/>
+        </w:rPr>
+        <w:t xml:space="preserve"> krijgt wapen in hand, toon </w:t>
+      </w:r>
+      <w:proofErr w:type="spellStart"/>
+      <w:r>
+        <w:rPr>
+          <w:color w:val="70AD47" w:themeColor="accent6"/>
+        </w:rPr>
+        <w:t>Ammo</w:t>
+      </w:r>
+      <w:proofErr w:type="spellEnd"/>
+      <w:r>
+        <w:rPr>
+          <w:color w:val="70AD47" w:themeColor="accent6"/>
+        </w:rPr>
+        <w:t xml:space="preserve"> </w:t>
+      </w:r>
+      <w:proofErr w:type="spellStart"/>
+      <w:r>
+        <w:rPr>
+          <w:color w:val="70AD47" w:themeColor="accent6"/>
+        </w:rPr>
+        <w:t>counts</w:t>
+      </w:r>
+      <w:proofErr w:type="spellEnd"/>
+      <w:r>
+        <w:t xml:space="preserve">, </w:t>
+      </w:r>
+      <w:proofErr w:type="spellStart"/>
+      <w:r>
+        <w:t>rate</w:t>
+      </w:r>
+      <w:proofErr w:type="spellEnd"/>
+      <w:r>
+        <w:t xml:space="preserve"> of </w:t>
+      </w:r>
+      <w:proofErr w:type="spellStart"/>
+      <w:r>
+        <w:t>fire</w:t>
+      </w:r>
+      <w:proofErr w:type="spellEnd"/>
+      <w:r>
+        <w:t xml:space="preserve"> instellen, delay tussen schieten, </w:t>
+      </w:r>
+      <w:proofErr w:type="spellStart"/>
+      <w:r>
+        <w:t>reload</w:t>
+      </w:r>
+      <w:proofErr w:type="spellEnd"/>
+      <w:r>
+        <w:t xml:space="preserve">, </w:t>
       </w:r>
     </w:p>
     <w:p/>
@@ -218,7 +369,23 @@
           <w:color w:val="70AD47" w:themeColor="accent6"/>
           <w:lang w:val="en-US"/>
         </w:rPr>
-        <w:t>Player Movement, Links, rechts,</w:t>
+        <w:t xml:space="preserve">Player Movement, Links, </w:t>
+      </w:r>
+      <w:proofErr w:type="spellStart"/>
+      <w:r>
+        <w:rPr>
+          <w:color w:val="70AD47" w:themeColor="accent6"/>
+          <w:lang w:val="en-US"/>
+        </w:rPr>
+        <w:t>rechts</w:t>
+      </w:r>
+      <w:proofErr w:type="spellEnd"/>
+      <w:r>
+        <w:rPr>
+          <w:color w:val="70AD47" w:themeColor="accent6"/>
+          <w:lang w:val="en-US"/>
+        </w:rPr>
+        <w:t>,</w:t>
       </w:r>
       <w:r>
         <w:rPr>
@@ -237,59 +404,161 @@
     <w:p>
       <w:pPr>
         <w:rPr>
-          <w:lang w:val="en-US"/>
-        </w:rPr>
-      </w:pPr>
-      <w:r>
-        <w:rPr>
-          <w:lang w:val="en-US"/>
-        </w:rPr>
-        <w:t>Input aanpassen ipv. Q en D, Left and Right, project settings/input</w:t>
-      </w:r>
-    </w:p>
-    <w:p>
-      <w:pPr>
-        <w:rPr>
-          <w:lang w:val="en-US"/>
-        </w:rPr>
-      </w:pPr>
-    </w:p>
-    <w:p>
-      <w:pPr>
-        <w:rPr>
-          <w:lang w:val="en-US"/>
-        </w:rPr>
-      </w:pPr>
-    </w:p>
-    <w:p>
-      <w:pPr>
-        <w:rPr>
-          <w:lang w:val="en-US"/>
-        </w:rPr>
-      </w:pPr>
-    </w:p>
-    <w:p>
-      <w:r>
-        <w:t>Enemies:</w:t>
-      </w:r>
-    </w:p>
-    <w:p>
-      <w:pPr>
-        <w:rPr>
-          <w:color w:val="70AD47" w:themeColor="accent6"/>
-        </w:rPr>
-      </w:pPr>
-      <w:r>
-        <w:rPr>
-          <w:color w:val="70AD47" w:themeColor="accent6"/>
-        </w:rPr>
-        <w:t>Healthbar onder Sprite (rood, updaten bij hit?)</w:t>
+          <w:color w:val="70AD47" w:themeColor="accent6"/>
+          <w:lang w:val="en-US"/>
+        </w:rPr>
+      </w:pPr>
+      <w:r>
+        <w:rPr>
+          <w:color w:val="70AD47" w:themeColor="accent6"/>
+          <w:lang w:val="en-US"/>
+        </w:rPr>
+        <w:t xml:space="preserve">Input </w:t>
+      </w:r>
+      <w:proofErr w:type="spellStart"/>
+      <w:r>
+        <w:rPr>
+          <w:color w:val="70AD47" w:themeColor="accent6"/>
+          <w:lang w:val="en-US"/>
+        </w:rPr>
+        <w:t>aanpassen</w:t>
+      </w:r>
+      <w:proofErr w:type="spellEnd"/>
+      <w:r>
+        <w:rPr>
+          <w:color w:val="70AD47" w:themeColor="accent6"/>
+          <w:lang w:val="en-US"/>
+        </w:rPr>
+        <w:t xml:space="preserve"> </w:t>
+      </w:r>
+      <w:proofErr w:type="spellStart"/>
+      <w:r>
+        <w:rPr>
+          <w:color w:val="70AD47" w:themeColor="accent6"/>
+          <w:lang w:val="en-US"/>
+        </w:rPr>
+        <w:t>ipv</w:t>
+      </w:r>
+      <w:proofErr w:type="spellEnd"/>
+      <w:r>
+        <w:rPr>
+          <w:color w:val="70AD47" w:themeColor="accent6"/>
+          <w:lang w:val="en-US"/>
+        </w:rPr>
+        <w:t xml:space="preserve">. Q </w:t>
+      </w:r>
+      <w:proofErr w:type="spellStart"/>
+      <w:r>
+        <w:rPr>
+          <w:color w:val="70AD47" w:themeColor="accent6"/>
+          <w:lang w:val="en-US"/>
+        </w:rPr>
+        <w:t>en</w:t>
+      </w:r>
+      <w:proofErr w:type="spellEnd"/>
+      <w:r>
+        <w:rPr>
+          <w:color w:val="70AD47" w:themeColor="accent6"/>
+          <w:lang w:val="en-US"/>
+        </w:rPr>
+        <w:t xml:space="preserve"> D, Left and Right, project settings/input</w:t>
+      </w:r>
+    </w:p>
+    <w:p>
+      <w:pPr>
+        <w:rPr>
+          <w:lang w:val="en-US"/>
+        </w:rPr>
+      </w:pPr>
+    </w:p>
+    <w:p>
+      <w:pPr>
+        <w:rPr>
+          <w:lang w:val="en-US"/>
+        </w:rPr>
+      </w:pPr>
+    </w:p>
+    <w:p>
+      <w:pPr>
+        <w:rPr>
+          <w:lang w:val="en-US"/>
+        </w:rPr>
+      </w:pPr>
+      <w:bookmarkStart w:id="0" w:name="_GoBack"/>
+      <w:bookmarkEnd w:id="0"/>
+    </w:p>
+    <w:p>
+      <w:proofErr w:type="spellStart"/>
+      <w:r>
+        <w:t>Enemies</w:t>
+      </w:r>
+      <w:proofErr w:type="spellEnd"/>
+      <w:r>
+        <w:t>:</w:t>
+      </w:r>
+    </w:p>
+    <w:p>
+      <w:pPr>
+        <w:rPr>
+          <w:color w:val="70AD47" w:themeColor="accent6"/>
+        </w:rPr>
+      </w:pPr>
+      <w:proofErr w:type="spellStart"/>
+      <w:r>
+        <w:rPr>
+          <w:color w:val="70AD47" w:themeColor="accent6"/>
+        </w:rPr>
+        <w:t>Healthbar</w:t>
+      </w:r>
+      <w:proofErr w:type="spellEnd"/>
+      <w:r>
+        <w:rPr>
+          <w:color w:val="70AD47" w:themeColor="accent6"/>
+        </w:rPr>
+        <w:t xml:space="preserve"> onder Sprite (rood, updaten bij hit?)</w:t>
       </w:r>
     </w:p>
     <w:p/>
     <w:p>
-      <w:r>
-        <w:t>Player Death -&gt; gravity standard disabled, bij x aantal hits -&gt; gravity aan en speler beweegt neerwaarts als hij geraakt wordt</w:t>
+      <w:proofErr w:type="spellStart"/>
+      <w:r>
+        <w:t>Player</w:t>
+      </w:r>
+      <w:proofErr w:type="spellEnd"/>
+      <w:r>
+        <w:t xml:space="preserve"> </w:t>
+      </w:r>
+      <w:proofErr w:type="spellStart"/>
+      <w:r>
+        <w:t>Death</w:t>
+      </w:r>
+      <w:proofErr w:type="spellEnd"/>
+      <w:r>
+        <w:t xml:space="preserve"> -&gt; </w:t>
+      </w:r>
+      <w:proofErr w:type="spellStart"/>
+      <w:r>
+        <w:t>gravity</w:t>
+      </w:r>
+      <w:proofErr w:type="spellEnd"/>
+      <w:r>
+        <w:t xml:space="preserve"> standard </w:t>
+      </w:r>
+      <w:proofErr w:type="spellStart"/>
+      <w:r>
+        <w:t>disabled</w:t>
+      </w:r>
+      <w:proofErr w:type="spellEnd"/>
+      <w:r>
+        <w:t xml:space="preserve">, bij x aantal hits -&gt; </w:t>
+      </w:r>
+      <w:proofErr w:type="spellStart"/>
+      <w:r>
+        <w:t>gravity</w:t>
+      </w:r>
+      <w:proofErr w:type="spellEnd"/>
+      <w:r>
+        <w:t xml:space="preserve"> aan en speler beweegt neerwaarts als hij geraakt wordt</w:t>
       </w:r>
     </w:p>
     <w:p/>
@@ -304,19 +573,42 @@
         <w:rPr>
           <w:strike/>
         </w:rPr>
-        <w:t xml:space="preserve">Wapen meebewegen met crosshair -&gt; </w:t>
-      </w:r>
-      <w:r>
-        <w:rPr>
-          <w:b/>
+        <w:t xml:space="preserve">Wapen meebewegen met </w:t>
+      </w:r>
+      <w:proofErr w:type="spellStart"/>
+      <w:r>
+        <w:rPr>
           <w:strike/>
         </w:rPr>
-        <w:t>Rotation Z</w:t>
-      </w:r>
+        <w:t>crosshair</w:t>
+      </w:r>
+      <w:proofErr w:type="spellEnd"/>
       <w:r>
         <w:rPr>
           <w:strike/>
         </w:rPr>
+        <w:t xml:space="preserve"> -&gt; </w:t>
+      </w:r>
+      <w:proofErr w:type="spellStart"/>
+      <w:r>
+        <w:rPr>
+          <w:b/>
+          <w:strike/>
+        </w:rPr>
+        <w:t>Rotation</w:t>
+      </w:r>
+      <w:proofErr w:type="spellEnd"/>
+      <w:r>
+        <w:rPr>
+          <w:b/>
+          <w:strike/>
+        </w:rPr>
+        <w:t xml:space="preserve"> Z</w:t>
+      </w:r>
+      <w:r>
+        <w:rPr>
+          <w:strike/>
+        </w:rPr>
         <w:t xml:space="preserve"> aanpassen</w:t>
       </w:r>
     </w:p>
@@ -330,30 +622,77 @@
     </w:p>
     <w:p>
       <w:r>
-        <w:t>Bij Instantiaing moet het Object dat in de Editor zichtbaar is, altijd een GAMEOBJECT zijn!</w:t>
+        <w:t xml:space="preserve">Bij </w:t>
+      </w:r>
+      <w:proofErr w:type="spellStart"/>
+      <w:r>
+        <w:t>Instantiaing</w:t>
+      </w:r>
+      <w:proofErr w:type="spellEnd"/>
+      <w:r>
+        <w:t xml:space="preserve"> moet het Object dat in de Editor zichtbaar is, altijd een GAMEOBJECT zijn!</w:t>
       </w:r>
     </w:p>
     <w:p/>
     <w:p>
       <w:r>
-        <w:t>Prefab maken van Shield en van HealthBar voor ENemies</w:t>
-      </w:r>
+        <w:t xml:space="preserve">Prefab maken van </w:t>
+      </w:r>
+      <w:proofErr w:type="spellStart"/>
+      <w:r>
+        <w:t>Shield</w:t>
+      </w:r>
+      <w:proofErr w:type="spellEnd"/>
+      <w:r>
+        <w:t xml:space="preserve"> en van </w:t>
+      </w:r>
+      <w:proofErr w:type="spellStart"/>
+      <w:r>
+        <w:t>HealthBar</w:t>
+      </w:r>
+      <w:proofErr w:type="spellEnd"/>
+      <w:r>
+        <w:t xml:space="preserve"> voor </w:t>
+      </w:r>
+      <w:proofErr w:type="spellStart"/>
+      <w:r>
+        <w:t>ENemies</w:t>
+      </w:r>
+      <w:proofErr w:type="spellEnd"/>
     </w:p>
     <w:p/>
     <w:p>
       <w:r>
         <w:t xml:space="preserve">AI -&gt; slimme bommen? </w:t>
       </w:r>
+      <w:proofErr w:type="spellStart"/>
       <w:r>
         <w:rPr>
           <w:i/>
           <w:color w:val="70AD47" w:themeColor="accent6"/>
           <w:u w:val="single"/>
         </w:rPr>
-        <w:t>Helicopter laten schieten op rooksignaal</w:t>
-      </w:r>
-      <w:r>
-        <w:t>?, enemy sniper richten naar hoofd</w:t>
+        <w:t>Helicopter</w:t>
+      </w:r>
+      <w:proofErr w:type="spellEnd"/>
+      <w:r>
+        <w:rPr>
+          <w:i/>
+          <w:color w:val="70AD47" w:themeColor="accent6"/>
+          <w:u w:val="single"/>
+        </w:rPr>
+        <w:t xml:space="preserve"> laten schieten op rooksignaal</w:t>
+      </w:r>
+      <w:r>
+        <w:t xml:space="preserve">?, </w:t>
+      </w:r>
+      <w:proofErr w:type="spellStart"/>
+      <w:r>
+        <w:t>enemy</w:t>
+      </w:r>
+      <w:proofErr w:type="spellEnd"/>
+      <w:r>
+        <w:t xml:space="preserve"> sniper richten naar hoofd</w:t>
       </w:r>
     </w:p>
     <w:p/>
@@ -363,11 +702,33 @@
           <w:color w:val="5B9BD5" w:themeColor="accent1"/>
         </w:rPr>
       </w:pPr>
+      <w:proofErr w:type="spellStart"/>
       <w:r>
         <w:rPr>
           <w:color w:val="5B9BD5" w:themeColor="accent1"/>
         </w:rPr>
-        <w:t>NightVision -&gt; enemies maken die alleen te zien als scherm groen gaat??</w:t>
+        <w:t>NightVision</w:t>
+      </w:r>
+      <w:proofErr w:type="spellEnd"/>
+      <w:r>
+        <w:rPr>
+          <w:color w:val="5B9BD5" w:themeColor="accent1"/>
+        </w:rPr>
+        <w:t xml:space="preserve"> -&gt; </w:t>
+      </w:r>
+      <w:proofErr w:type="spellStart"/>
+      <w:r>
+        <w:rPr>
+          <w:color w:val="5B9BD5" w:themeColor="accent1"/>
+        </w:rPr>
+        <w:t>enemies</w:t>
+      </w:r>
+      <w:proofErr w:type="spellEnd"/>
+      <w:r>
+        <w:rPr>
+          <w:color w:val="5B9BD5" w:themeColor="accent1"/>
+        </w:rPr>
+        <w:t xml:space="preserve"> maken die alleen te zien als scherm groen gaat??</w:t>
       </w:r>
     </w:p>
     <w:p>
@@ -384,68 +745,133 @@
       </w:r>
     </w:p>
     <w:p>
-      <w:r>
-        <w:t>Helicopter die enemies dropt?</w:t>
-      </w:r>
-    </w:p>
-    <w:p>
-      <w:pPr>
-        <w:rPr>
-          <w:color w:val="70AD47" w:themeColor="accent6"/>
-        </w:rPr>
-      </w:pPr>
-      <w:r>
-        <w:rPr>
-          <w:color w:val="70AD47" w:themeColor="accent6"/>
-        </w:rPr>
-        <w:t>Schild bestuurbaar zoals RPG, selecteerbaar</w:t>
-      </w:r>
-    </w:p>
-    <w:p>
-      <w:pPr>
-        <w:rPr>
-          <w:color w:val="70AD47" w:themeColor="accent6"/>
-        </w:rPr>
-      </w:pPr>
-      <w:r>
-        <w:rPr>
-          <w:color w:val="70AD47" w:themeColor="accent6"/>
-        </w:rPr>
-        <w:t>Als wapen geselecteerd is met scrollwheel, zorgen dat in Quad ook zichtbaar is!</w:t>
-      </w:r>
-    </w:p>
-    <w:p>
-      <w:pPr>
-        <w:rPr>
-          <w:color w:val="70AD47" w:themeColor="accent6"/>
-          <w:lang w:val="en-US"/>
-        </w:rPr>
-      </w:pPr>
-      <w:r>
-        <w:rPr>
-          <w:color w:val="70AD47" w:themeColor="accent6"/>
-          <w:lang w:val="en-US"/>
-        </w:rPr>
-        <w:t>Camera met Offset player breedte</w:t>
-      </w:r>
-    </w:p>
-    <w:p>
-      <w:pPr>
-        <w:rPr>
-          <w:lang w:val="en-US"/>
-        </w:rPr>
-      </w:pPr>
-      <w:r>
-        <w:rPr>
-          <w:lang w:val="en-US"/>
-        </w:rPr>
-        <w:t>MainPlayer is tag van Player</w:t>
-      </w:r>
-    </w:p>
-    <w:p>
+      <w:proofErr w:type="spellStart"/>
+      <w:r>
+        <w:t>Helicopter</w:t>
+      </w:r>
+      <w:proofErr w:type="spellEnd"/>
+      <w:r>
+        <w:t xml:space="preserve"> die </w:t>
+      </w:r>
+      <w:proofErr w:type="spellStart"/>
+      <w:r>
+        <w:t>enemies</w:t>
+      </w:r>
+      <w:proofErr w:type="spellEnd"/>
+      <w:r>
+        <w:t xml:space="preserve"> dropt?</w:t>
+      </w:r>
+    </w:p>
+    <w:p>
+      <w:pPr>
+        <w:rPr>
+          <w:color w:val="70AD47" w:themeColor="accent6"/>
+        </w:rPr>
+      </w:pPr>
+      <w:r>
+        <w:rPr>
+          <w:color w:val="70AD47" w:themeColor="accent6"/>
+        </w:rPr>
+        <w:t xml:space="preserve">Schild bestuurbaar zoals RPG, </w:t>
+      </w:r>
+      <w:proofErr w:type="spellStart"/>
+      <w:r>
+        <w:rPr>
+          <w:color w:val="70AD47" w:themeColor="accent6"/>
+        </w:rPr>
+        <w:t>selecteerbaar</w:t>
+      </w:r>
+      <w:proofErr w:type="spellEnd"/>
+    </w:p>
+    <w:p>
+      <w:pPr>
+        <w:rPr>
+          <w:color w:val="70AD47" w:themeColor="accent6"/>
+        </w:rPr>
+      </w:pPr>
+      <w:r>
+        <w:rPr>
+          <w:color w:val="70AD47" w:themeColor="accent6"/>
+        </w:rPr>
+        <w:t xml:space="preserve">Als wapen geselecteerd is met </w:t>
+      </w:r>
+      <w:proofErr w:type="spellStart"/>
+      <w:r>
+        <w:rPr>
+          <w:color w:val="70AD47" w:themeColor="accent6"/>
+        </w:rPr>
+        <w:t>scrollwheel</w:t>
+      </w:r>
+      <w:proofErr w:type="spellEnd"/>
+      <w:r>
+        <w:rPr>
+          <w:color w:val="70AD47" w:themeColor="accent6"/>
+        </w:rPr>
+        <w:t>, zorgen dat in Quad ook zichtbaar is!</w:t>
+      </w:r>
+    </w:p>
+    <w:p>
+      <w:pPr>
+        <w:rPr>
+          <w:color w:val="70AD47" w:themeColor="accent6"/>
+          <w:lang w:val="en-US"/>
+        </w:rPr>
+      </w:pPr>
+      <w:r>
+        <w:rPr>
+          <w:color w:val="70AD47" w:themeColor="accent6"/>
+          <w:lang w:val="en-US"/>
+        </w:rPr>
+        <w:t xml:space="preserve">Camera met Offset player </w:t>
+      </w:r>
+      <w:proofErr w:type="spellStart"/>
+      <w:r>
+        <w:rPr>
+          <w:color w:val="70AD47" w:themeColor="accent6"/>
+          <w:lang w:val="en-US"/>
+        </w:rPr>
+        <w:t>breedte</w:t>
+      </w:r>
+      <w:proofErr w:type="spellEnd"/>
+    </w:p>
+    <w:p>
+      <w:pPr>
+        <w:rPr>
+          <w:lang w:val="en-US"/>
+        </w:rPr>
+      </w:pPr>
+      <w:proofErr w:type="spellStart"/>
+      <w:r>
+        <w:rPr>
+          <w:lang w:val="en-US"/>
+        </w:rPr>
+        <w:t>MainPlayer</w:t>
+      </w:r>
+      <w:proofErr w:type="spellEnd"/>
+      <w:r>
+        <w:rPr>
+          <w:lang w:val="en-US"/>
+        </w:rPr>
+        <w:t xml:space="preserve"> is tag van Player</w:t>
+      </w:r>
+    </w:p>
+    <w:p>
+      <w:proofErr w:type="spellStart"/>
       <w:r>
         <w:lastRenderedPageBreak/>
-        <w:t>Enemy Is Kinematic == True -&gt; raket wordt afgeweerd</w:t>
+        <w:t>Enemy</w:t>
+      </w:r>
+      <w:proofErr w:type="spellEnd"/>
+      <w:r>
+        <w:t xml:space="preserve"> Is </w:t>
+      </w:r>
+      <w:proofErr w:type="spellStart"/>
+      <w:r>
+        <w:t>Kinematic</w:t>
+      </w:r>
+      <w:proofErr w:type="spellEnd"/>
+      <w:r>
+        <w:t xml:space="preserve"> == True -&gt; raket wordt afgeweerd</w:t>
       </w:r>
     </w:p>
     <w:p/>
@@ -468,40 +894,134 @@
       </w:r>
     </w:p>
     <w:p>
-      <w:r>
-        <w:t>Enemy, verschillende hitzones ??</w:t>
-      </w:r>
-    </w:p>
-    <w:p>
-      <w:r>
-        <w:t>Enemy kan op hoofd schieten en op main body?</w:t>
+      <w:proofErr w:type="spellStart"/>
+      <w:r>
+        <w:t>Enemy</w:t>
+      </w:r>
+      <w:proofErr w:type="spellEnd"/>
+      <w:r>
+        <w:t xml:space="preserve">, verschillende </w:t>
+      </w:r>
+      <w:proofErr w:type="spellStart"/>
+      <w:r>
+        <w:t>hitzones</w:t>
+      </w:r>
+      <w:proofErr w:type="spellEnd"/>
+      <w:r>
+        <w:t xml:space="preserve"> ??</w:t>
+      </w:r>
+    </w:p>
+    <w:p>
+      <w:proofErr w:type="spellStart"/>
+      <w:r>
+        <w:t>Enemy</w:t>
+      </w:r>
+      <w:proofErr w:type="spellEnd"/>
+      <w:r>
+        <w:t xml:space="preserve"> kan op hoofd schieten en op </w:t>
+      </w:r>
+      <w:proofErr w:type="spellStart"/>
+      <w:r>
+        <w:t>main</w:t>
+      </w:r>
+      <w:proofErr w:type="spellEnd"/>
+      <w:r>
+        <w:t xml:space="preserve"> body?</w:t>
       </w:r>
     </w:p>
     <w:p/>
     <w:p>
       <w:r>
-        <w:t>Laser DOT op Player</w:t>
-      </w:r>
+        <w:t xml:space="preserve">Laser DOT op </w:t>
+      </w:r>
+      <w:proofErr w:type="spellStart"/>
+      <w:r>
+        <w:t>Player</w:t>
+      </w:r>
+      <w:proofErr w:type="spellEnd"/>
       <w:r>
         <w:t>, laten bewegen?</w:t>
       </w:r>
     </w:p>
     <w:p/>
     <w:p>
-      <w:r>
-        <w:t>Enemy mag niet door SHIELD lopen, bij collision daarbij, enemy stop moving, slaat shield weg?</w:t>
+      <w:proofErr w:type="spellStart"/>
+      <w:r>
+        <w:t>Enemy</w:t>
+      </w:r>
+      <w:proofErr w:type="spellEnd"/>
+      <w:r>
+        <w:t xml:space="preserve"> mag niet door SHIELD lopen, bij </w:t>
+      </w:r>
+      <w:proofErr w:type="spellStart"/>
+      <w:r>
+        <w:t>collision</w:t>
+      </w:r>
+      <w:proofErr w:type="spellEnd"/>
+      <w:r>
+        <w:t xml:space="preserve"> daarbij, </w:t>
+      </w:r>
+      <w:proofErr w:type="spellStart"/>
+      <w:r>
+        <w:t>enemy</w:t>
+      </w:r>
+      <w:proofErr w:type="spellEnd"/>
+      <w:r>
+        <w:t xml:space="preserve"> stop </w:t>
+      </w:r>
+      <w:proofErr w:type="spellStart"/>
+      <w:r>
+        <w:t>moving</w:t>
+      </w:r>
+      <w:proofErr w:type="spellEnd"/>
+      <w:r>
+        <w:t xml:space="preserve">, slaat </w:t>
+      </w:r>
+      <w:proofErr w:type="spellStart"/>
+      <w:r>
+        <w:t>shield</w:t>
+      </w:r>
+      <w:proofErr w:type="spellEnd"/>
+      <w:r>
+        <w:t xml:space="preserve"> weg?</w:t>
       </w:r>
     </w:p>
     <w:p/>
     <w:p>
-      <w:r>
-        <w:t>Enemies mogen ook niet door Player clippen</w:t>
-      </w:r>
+      <w:proofErr w:type="spellStart"/>
+      <w:r>
+        <w:t>Enemies</w:t>
+      </w:r>
+      <w:proofErr w:type="spellEnd"/>
+      <w:r>
+        <w:t xml:space="preserve"> mogen ook niet door </w:t>
+      </w:r>
+      <w:proofErr w:type="spellStart"/>
+      <w:r>
+        <w:t>Player</w:t>
+      </w:r>
+      <w:proofErr w:type="spellEnd"/>
+      <w:r>
+        <w:t xml:space="preserve"> </w:t>
+      </w:r>
+      <w:proofErr w:type="spellStart"/>
+      <w:r>
+        <w:t>clippen</w:t>
+      </w:r>
+      <w:proofErr w:type="spellEnd"/>
     </w:p>
     <w:p/>
     <w:p>
       <w:r>
-        <w:t xml:space="preserve">Collider onderaan Enemy geeft probleem met granaat Hit, </w:t>
+        <w:t xml:space="preserve">Collider onderaan </w:t>
+      </w:r>
+      <w:proofErr w:type="spellStart"/>
+      <w:r>
+        <w:t>Enemy</w:t>
+      </w:r>
+      <w:proofErr w:type="spellEnd"/>
+      <w:r>
+        <w:t xml:space="preserve"> geeft probleem met granaat Hit, </w:t>
       </w:r>
     </w:p>
     <w:p/>
@@ -516,45 +1036,136 @@
           <w:color w:val="70AD47" w:themeColor="accent6"/>
           <w:lang w:val="en-US"/>
         </w:rPr>
-        <w:t xml:space="preserve">Enemy01 of 02 ? -&gt; als HEALTH &gt; 100 is -&gt; gooi Flare of FireWork? </w:t>
-      </w:r>
-      <w:r>
-        <w:rPr>
-          <w:color w:val="70AD47" w:themeColor="accent6"/>
-        </w:rPr>
-        <w:t>En loop weg -&gt; flip Sprite X direction</w:t>
-      </w:r>
-    </w:p>
-    <w:p>
-      <w:pPr>
-        <w:rPr>
-          <w:color w:val="70AD47" w:themeColor="accent6"/>
-        </w:rPr>
-      </w:pPr>
-      <w:r>
-        <w:rPr>
-          <w:color w:val="70AD47" w:themeColor="accent6"/>
-        </w:rPr>
-        <w:t>Flare roept helicopter op met:</w:t>
-      </w:r>
-    </w:p>
-    <w:p>
-      <w:r>
-        <w:t>- extra enemies</w:t>
-      </w:r>
-    </w:p>
-    <w:p>
-      <w:pPr>
-        <w:rPr>
-          <w:color w:val="70AD47" w:themeColor="accent6"/>
-        </w:rPr>
-      </w:pPr>
-      <w:r>
-        <w:rPr>
-          <w:color w:val="70AD47" w:themeColor="accent6"/>
-        </w:rPr>
-        <w:t>- beschiet Player</w:t>
-      </w:r>
+        <w:t xml:space="preserve">Enemy01 of 02 ? -&gt; </w:t>
+      </w:r>
+      <w:proofErr w:type="spellStart"/>
+      <w:r>
+        <w:rPr>
+          <w:color w:val="70AD47" w:themeColor="accent6"/>
+          <w:lang w:val="en-US"/>
+        </w:rPr>
+        <w:t>als</w:t>
+      </w:r>
+      <w:proofErr w:type="spellEnd"/>
+      <w:r>
+        <w:rPr>
+          <w:color w:val="70AD47" w:themeColor="accent6"/>
+          <w:lang w:val="en-US"/>
+        </w:rPr>
+        <w:t xml:space="preserve"> HEALTH &gt; 100 is -&gt; </w:t>
+      </w:r>
+      <w:proofErr w:type="spellStart"/>
+      <w:r>
+        <w:rPr>
+          <w:color w:val="70AD47" w:themeColor="accent6"/>
+          <w:lang w:val="en-US"/>
+        </w:rPr>
+        <w:t>gooi</w:t>
+      </w:r>
+      <w:proofErr w:type="spellEnd"/>
+      <w:r>
+        <w:rPr>
+          <w:color w:val="70AD47" w:themeColor="accent6"/>
+          <w:lang w:val="en-US"/>
+        </w:rPr>
+        <w:t xml:space="preserve"> Flare of </w:t>
+      </w:r>
+      <w:proofErr w:type="spellStart"/>
+      <w:r>
+        <w:rPr>
+          <w:color w:val="70AD47" w:themeColor="accent6"/>
+          <w:lang w:val="en-US"/>
+        </w:rPr>
+        <w:t>FireWork</w:t>
+      </w:r>
+      <w:proofErr w:type="spellEnd"/>
+      <w:r>
+        <w:rPr>
+          <w:color w:val="70AD47" w:themeColor="accent6"/>
+          <w:lang w:val="en-US"/>
+        </w:rPr>
+        <w:t xml:space="preserve">? </w:t>
+      </w:r>
+      <w:r>
+        <w:rPr>
+          <w:color w:val="70AD47" w:themeColor="accent6"/>
+        </w:rPr>
+        <w:t xml:space="preserve">En loop weg -&gt; flip Sprite X </w:t>
+      </w:r>
+      <w:proofErr w:type="spellStart"/>
+      <w:r>
+        <w:rPr>
+          <w:color w:val="70AD47" w:themeColor="accent6"/>
+        </w:rPr>
+        <w:t>direction</w:t>
+      </w:r>
+      <w:proofErr w:type="spellEnd"/>
+    </w:p>
+    <w:p>
+      <w:pPr>
+        <w:rPr>
+          <w:color w:val="70AD47" w:themeColor="accent6"/>
+        </w:rPr>
+      </w:pPr>
+      <w:proofErr w:type="spellStart"/>
+      <w:r>
+        <w:rPr>
+          <w:color w:val="70AD47" w:themeColor="accent6"/>
+        </w:rPr>
+        <w:t>Flare</w:t>
+      </w:r>
+      <w:proofErr w:type="spellEnd"/>
+      <w:r>
+        <w:rPr>
+          <w:color w:val="70AD47" w:themeColor="accent6"/>
+        </w:rPr>
+        <w:t xml:space="preserve"> roept </w:t>
+      </w:r>
+      <w:proofErr w:type="spellStart"/>
+      <w:r>
+        <w:rPr>
+          <w:color w:val="70AD47" w:themeColor="accent6"/>
+        </w:rPr>
+        <w:t>helicopter</w:t>
+      </w:r>
+      <w:proofErr w:type="spellEnd"/>
+      <w:r>
+        <w:rPr>
+          <w:color w:val="70AD47" w:themeColor="accent6"/>
+        </w:rPr>
+        <w:t xml:space="preserve"> op met:</w:t>
+      </w:r>
+    </w:p>
+    <w:p>
+      <w:r>
+        <w:t xml:space="preserve">- extra </w:t>
+      </w:r>
+      <w:proofErr w:type="spellStart"/>
+      <w:r>
+        <w:t>enemies</w:t>
+      </w:r>
+      <w:proofErr w:type="spellEnd"/>
+    </w:p>
+    <w:p>
+      <w:pPr>
+        <w:rPr>
+          <w:color w:val="70AD47" w:themeColor="accent6"/>
+        </w:rPr>
+      </w:pPr>
+      <w:r>
+        <w:rPr>
+          <w:color w:val="70AD47" w:themeColor="accent6"/>
+        </w:rPr>
+        <w:t xml:space="preserve">- beschiet </w:t>
+      </w:r>
+      <w:proofErr w:type="spellStart"/>
+      <w:r>
+        <w:rPr>
+          <w:color w:val="70AD47" w:themeColor="accent6"/>
+        </w:rPr>
+        <w:t>Player</w:t>
+      </w:r>
+      <w:proofErr w:type="spellEnd"/>
     </w:p>
     <w:p>
       <w:r>
@@ -630,8 +1241,17 @@
           <w:b/>
           <w:sz w:val="28"/>
         </w:rPr>
-        <w:t>Loopgraven/ trenches</w:t>
-      </w:r>
+        <w:t xml:space="preserve">Loopgraven/ </w:t>
+      </w:r>
+      <w:proofErr w:type="spellStart"/>
+      <w:r>
+        <w:rPr>
+          <w:b/>
+          <w:sz w:val="28"/>
+        </w:rPr>
+        <w:t>trenches</w:t>
+      </w:r>
+      <w:proofErr w:type="spellEnd"/>
     </w:p>
     <w:p>
       <w:pPr>
@@ -699,7 +1319,39 @@
           <w:b/>
           <w:sz w:val="28"/>
         </w:rPr>
-        <w:t xml:space="preserve"> -&gt; enemy met raised Gun, </w:t>
+        <w:t xml:space="preserve"> -&gt; </w:t>
+      </w:r>
+      <w:proofErr w:type="spellStart"/>
+      <w:r>
+        <w:rPr>
+          <w:b/>
+          <w:sz w:val="28"/>
+        </w:rPr>
+        <w:t>enemy</w:t>
+      </w:r>
+      <w:proofErr w:type="spellEnd"/>
+      <w:r>
+        <w:rPr>
+          <w:b/>
+          <w:sz w:val="28"/>
+        </w:rPr>
+        <w:t xml:space="preserve"> met </w:t>
+      </w:r>
+      <w:proofErr w:type="spellStart"/>
+      <w:r>
+        <w:rPr>
+          <w:b/>
+          <w:sz w:val="28"/>
+        </w:rPr>
+        <w:t>raised</w:t>
+      </w:r>
+      <w:proofErr w:type="spellEnd"/>
+      <w:r>
+        <w:rPr>
+          <w:b/>
+          <w:sz w:val="28"/>
+        </w:rPr>
+        <w:t xml:space="preserve"> Gun, </w:t>
       </w:r>
       <w:r>
         <w:rPr>
@@ -714,12 +1366,14 @@
       <w:pPr>
         <w:rPr>
           <w:b/>
-          <w:sz w:val="28"/>
-        </w:rPr>
-      </w:pPr>
-      <w:r>
-        <w:rPr>
-          <w:b/>
+          <w:color w:val="70AD47" w:themeColor="accent6"/>
+          <w:sz w:val="28"/>
+        </w:rPr>
+      </w:pPr>
+      <w:r>
+        <w:rPr>
+          <w:b/>
+          <w:color w:val="70AD47" w:themeColor="accent6"/>
           <w:sz w:val="28"/>
         </w:rPr>
         <w:t>G</w:t>
@@ -727,6 +1381,7 @@
       <w:r>
         <w:rPr>
           <w:b/>
+          <w:color w:val="70AD47" w:themeColor="accent6"/>
           <w:sz w:val="28"/>
         </w:rPr>
         <w:t>asmasker</w:t>
@@ -791,8 +1446,18 @@
           <w:color w:val="70AD47" w:themeColor="accent6"/>
           <w:sz w:val="28"/>
         </w:rPr>
-        <w:t>Granaten, ontploffen bij hit met Enemy</w:t>
-      </w:r>
+        <w:t xml:space="preserve">Granaten, ontploffen bij hit met </w:t>
+      </w:r>
+      <w:proofErr w:type="spellStart"/>
+      <w:r>
+        <w:rPr>
+          <w:b/>
+          <w:color w:val="70AD47" w:themeColor="accent6"/>
+          <w:sz w:val="28"/>
+        </w:rPr>
+        <w:t>Enemy</w:t>
+      </w:r>
+      <w:proofErr w:type="spellEnd"/>
     </w:p>
     <w:p>
       <w:pPr>
@@ -828,27 +1493,60 @@
       <w:r>
         <w:rPr>
           <w:b/>
-          <w:sz w:val="28"/>
-        </w:rPr>
-        <w:t>Meerdere gasgranten afvuren om gas wolk/veld te creëren of mijnenveld?</w:t>
-      </w:r>
-    </w:p>
-    <w:p>
-      <w:pPr>
-        <w:rPr>
-          <w:b/>
-          <w:sz w:val="28"/>
-        </w:rPr>
-      </w:pPr>
-      <w:r>
-        <w:rPr>
-          <w:b/>
-          <w:sz w:val="28"/>
-        </w:rPr>
-        <w:t>MachineGun of Sniper richtbaar maken</w:t>
-      </w:r>
-      <w:bookmarkStart w:id="0" w:name="_GoBack"/>
-      <w:bookmarkEnd w:id="0"/>
+          <w:color w:val="70AD47" w:themeColor="accent6"/>
+          <w:sz w:val="28"/>
+        </w:rPr>
+        <w:t xml:space="preserve">Meerdere </w:t>
+      </w:r>
+      <w:proofErr w:type="spellStart"/>
+      <w:r>
+        <w:rPr>
+          <w:b/>
+          <w:color w:val="70AD47" w:themeColor="accent6"/>
+          <w:sz w:val="28"/>
+        </w:rPr>
+        <w:t>gasgranten</w:t>
+      </w:r>
+      <w:proofErr w:type="spellEnd"/>
+      <w:r>
+        <w:rPr>
+          <w:b/>
+          <w:color w:val="70AD47" w:themeColor="accent6"/>
+          <w:sz w:val="28"/>
+        </w:rPr>
+        <w:t xml:space="preserve"> afvuren om gas wolk</w:t>
+      </w:r>
+      <w:r>
+        <w:rPr>
+          <w:b/>
+          <w:sz w:val="28"/>
+        </w:rPr>
+        <w:t>/veld te creëren of mijnenveld?</w:t>
+      </w:r>
+    </w:p>
+    <w:p>
+      <w:pPr>
+        <w:rPr>
+          <w:b/>
+          <w:sz w:val="28"/>
+        </w:rPr>
+      </w:pPr>
+      <w:proofErr w:type="spellStart"/>
+      <w:r>
+        <w:rPr>
+          <w:b/>
+          <w:sz w:val="28"/>
+        </w:rPr>
+        <w:t>MachineGun</w:t>
+      </w:r>
+      <w:proofErr w:type="spellEnd"/>
+      <w:r>
+        <w:rPr>
+          <w:b/>
+          <w:sz w:val="28"/>
+        </w:rPr>
+        <w:t xml:space="preserve"> of Sniper richtbaar maken</w:t>
+      </w:r>
     </w:p>
     <w:p>
       <w:pPr>

</xml_diff>

<commit_message>
StealthBomber explosion effect added
only explode effect on collision Enter
</commit_message>
<xml_diff>
--- a/GDD.docx
+++ b/GDD.docx
@@ -8,11 +8,33 @@
           <w:lang w:val="en-US"/>
         </w:rPr>
       </w:pPr>
-      <w:r>
-        <w:rPr>
-          <w:lang w:val="en-US"/>
-        </w:rPr>
-        <w:t>Te implementeren:</w:t>
+      <w:proofErr w:type="spellStart"/>
+      <w:r>
+        <w:rPr>
+          <w:lang w:val="en-US"/>
+        </w:rPr>
+        <w:t>Te</w:t>
+      </w:r>
+      <w:proofErr w:type="spellEnd"/>
+      <w:r>
+        <w:rPr>
+          <w:lang w:val="en-US"/>
+        </w:rPr>
+        <w:t xml:space="preserve"> </w:t>
+      </w:r>
+      <w:proofErr w:type="spellStart"/>
+      <w:r>
+        <w:rPr>
+          <w:lang w:val="en-US"/>
+        </w:rPr>
+        <w:t>implementeren</w:t>
+      </w:r>
+      <w:proofErr w:type="spellEnd"/>
+      <w:r>
+        <w:rPr>
+          <w:lang w:val="en-US"/>
+        </w:rPr>
+        <w:t>:</w:t>
       </w:r>
     </w:p>
     <w:p>
@@ -54,19 +76,50 @@
           <w:lang w:val="en-US"/>
         </w:rPr>
       </w:pPr>
-      <w:r>
-        <w:rPr>
-          <w:color w:val="70AD47" w:themeColor="accent6"/>
-          <w:lang w:val="en-US"/>
-        </w:rPr>
-        <w:t>HealthBar/</w:t>
-      </w:r>
-      <w:r>
-        <w:rPr>
-          <w:lang w:val="en-US"/>
-        </w:rPr>
-        <w:t>extra Levens of HealthPack</w:t>
-      </w:r>
+      <w:proofErr w:type="spellStart"/>
+      <w:r>
+        <w:rPr>
+          <w:color w:val="70AD47" w:themeColor="accent6"/>
+          <w:lang w:val="en-US"/>
+        </w:rPr>
+        <w:t>HealthBar</w:t>
+      </w:r>
+      <w:proofErr w:type="spellEnd"/>
+      <w:r>
+        <w:rPr>
+          <w:color w:val="70AD47" w:themeColor="accent6"/>
+          <w:lang w:val="en-US"/>
+        </w:rPr>
+        <w:t>/</w:t>
+      </w:r>
+      <w:r>
+        <w:rPr>
+          <w:lang w:val="en-US"/>
+        </w:rPr>
+        <w:t xml:space="preserve">extra </w:t>
+      </w:r>
+      <w:proofErr w:type="spellStart"/>
+      <w:r>
+        <w:rPr>
+          <w:lang w:val="en-US"/>
+        </w:rPr>
+        <w:t>Levens</w:t>
+      </w:r>
+      <w:proofErr w:type="spellEnd"/>
+      <w:r>
+        <w:rPr>
+          <w:lang w:val="en-US"/>
+        </w:rPr>
+        <w:t xml:space="preserve"> of </w:t>
+      </w:r>
+      <w:proofErr w:type="spellStart"/>
+      <w:r>
+        <w:rPr>
+          <w:lang w:val="en-US"/>
+        </w:rPr>
+        <w:t>HealthPack</w:t>
+      </w:r>
+      <w:proofErr w:type="spellEnd"/>
     </w:p>
     <w:p>
       <w:pPr>
@@ -178,8 +231,16 @@
         <w:rPr>
           <w:color w:val="70AD47" w:themeColor="accent6"/>
         </w:rPr>
-        <w:t>Wapens schieten + shell ejection</w:t>
-      </w:r>
+        <w:t xml:space="preserve">Wapens schieten + shell </w:t>
+      </w:r>
+      <w:proofErr w:type="spellStart"/>
+      <w:r>
+        <w:rPr>
+          <w:color w:val="70AD47" w:themeColor="accent6"/>
+        </w:rPr>
+        <w:t>ejection</w:t>
+      </w:r>
+      <w:proofErr w:type="spellEnd"/>
     </w:p>
     <w:p>
       <w:pPr>
@@ -187,12 +248,42 @@
           <w:strike/>
         </w:rPr>
       </w:pPr>
+      <w:proofErr w:type="spellStart"/>
       <w:r>
         <w:rPr>
           <w:strike/>
         </w:rPr>
-        <w:t>Crosshair – Beperken afstand afhankelijk van wapen, sniper schiet verder dan machinegeweer, shotgun breder crosshair</w:t>
-      </w:r>
+        <w:t>Crosshair</w:t>
+      </w:r>
+      <w:proofErr w:type="spellEnd"/>
+      <w:r>
+        <w:rPr>
+          <w:strike/>
+        </w:rPr>
+        <w:t xml:space="preserve"> – Beperken afstand afhankelijk van wapen, sniper schiet verder dan machinegeweer, </w:t>
+      </w:r>
+      <w:proofErr w:type="spellStart"/>
+      <w:r>
+        <w:rPr>
+          <w:strike/>
+        </w:rPr>
+        <w:t>shotgun</w:t>
+      </w:r>
+      <w:proofErr w:type="spellEnd"/>
+      <w:r>
+        <w:rPr>
+          <w:strike/>
+        </w:rPr>
+        <w:t xml:space="preserve"> breder </w:t>
+      </w:r>
+      <w:proofErr w:type="spellStart"/>
+      <w:r>
+        <w:rPr>
+          <w:strike/>
+        </w:rPr>
+        <w:t>crosshair</w:t>
+      </w:r>
+      <w:proofErr w:type="spellEnd"/>
     </w:p>
     <w:p/>
     <w:p>
@@ -200,16 +291,70 @@
         <w:rPr>
           <w:color w:val="70AD47" w:themeColor="accent6"/>
         </w:rPr>
-        <w:t xml:space="preserve">Als er op knop 1 gedrukt wordt, in de QUAD oplichten wapen, + player krijgt wapen in hand, toon </w:t>
-      </w:r>
-      <w:r>
-        <w:rPr>
-          <w:color w:val="70AD47" w:themeColor="accent6"/>
-        </w:rPr>
-        <w:t>Ammo counts</w:t>
-      </w:r>
-      <w:r>
-        <w:t xml:space="preserve">, rate of fire instellen, delay tussen schieten, reload, </w:t>
+        <w:t xml:space="preserve">Als er op knop 1 gedrukt wordt, in de QUAD oplichten wapen, + </w:t>
+      </w:r>
+      <w:proofErr w:type="spellStart"/>
+      <w:r>
+        <w:rPr>
+          <w:color w:val="70AD47" w:themeColor="accent6"/>
+        </w:rPr>
+        <w:t>player</w:t>
+      </w:r>
+      <w:proofErr w:type="spellEnd"/>
+      <w:r>
+        <w:rPr>
+          <w:color w:val="70AD47" w:themeColor="accent6"/>
+        </w:rPr>
+        <w:t xml:space="preserve"> krijgt wapen in hand, toon </w:t>
+      </w:r>
+      <w:proofErr w:type="spellStart"/>
+      <w:r>
+        <w:rPr>
+          <w:color w:val="70AD47" w:themeColor="accent6"/>
+        </w:rPr>
+        <w:t>Ammo</w:t>
+      </w:r>
+      <w:proofErr w:type="spellEnd"/>
+      <w:r>
+        <w:rPr>
+          <w:color w:val="70AD47" w:themeColor="accent6"/>
+        </w:rPr>
+        <w:t xml:space="preserve"> </w:t>
+      </w:r>
+      <w:proofErr w:type="spellStart"/>
+      <w:r>
+        <w:rPr>
+          <w:color w:val="70AD47" w:themeColor="accent6"/>
+        </w:rPr>
+        <w:t>counts</w:t>
+      </w:r>
+      <w:proofErr w:type="spellEnd"/>
+      <w:r>
+        <w:t xml:space="preserve">, </w:t>
+      </w:r>
+      <w:proofErr w:type="spellStart"/>
+      <w:r>
+        <w:t>rate</w:t>
+      </w:r>
+      <w:proofErr w:type="spellEnd"/>
+      <w:r>
+        <w:t xml:space="preserve"> of </w:t>
+      </w:r>
+      <w:proofErr w:type="spellStart"/>
+      <w:r>
+        <w:t>fire</w:t>
+      </w:r>
+      <w:proofErr w:type="spellEnd"/>
+      <w:r>
+        <w:t xml:space="preserve"> instellen, delay tussen schieten, </w:t>
+      </w:r>
+      <w:proofErr w:type="spellStart"/>
+      <w:r>
+        <w:t>reload</w:t>
+      </w:r>
+      <w:proofErr w:type="spellEnd"/>
+      <w:r>
+        <w:t xml:space="preserve">, </w:t>
       </w:r>
     </w:p>
     <w:p/>
@@ -224,7 +369,23 @@
           <w:color w:val="70AD47" w:themeColor="accent6"/>
           <w:lang w:val="en-US"/>
         </w:rPr>
-        <w:t>Player Movement, Links, rechts,</w:t>
+        <w:t xml:space="preserve">Player Movement, Links, </w:t>
+      </w:r>
+      <w:proofErr w:type="spellStart"/>
+      <w:r>
+        <w:rPr>
+          <w:color w:val="70AD47" w:themeColor="accent6"/>
+          <w:lang w:val="en-US"/>
+        </w:rPr>
+        <w:t>rechts</w:t>
+      </w:r>
+      <w:proofErr w:type="spellEnd"/>
+      <w:r>
+        <w:rPr>
+          <w:color w:val="70AD47" w:themeColor="accent6"/>
+          <w:lang w:val="en-US"/>
+        </w:rPr>
+        <w:t>,</w:t>
       </w:r>
       <w:r>
         <w:rPr>
@@ -252,52 +413,150 @@
           <w:color w:val="70AD47" w:themeColor="accent6"/>
           <w:lang w:val="en-US"/>
         </w:rPr>
-        <w:t>Input aanpassen ipv. Q en D, Left and Right, project settings/input</w:t>
-      </w:r>
-    </w:p>
-    <w:p>
-      <w:pPr>
-        <w:rPr>
-          <w:lang w:val="en-US"/>
-        </w:rPr>
-      </w:pPr>
-    </w:p>
-    <w:p>
-      <w:pPr>
-        <w:rPr>
-          <w:lang w:val="en-US"/>
-        </w:rPr>
-      </w:pPr>
-    </w:p>
-    <w:p>
-      <w:pPr>
-        <w:rPr>
-          <w:lang w:val="en-US"/>
-        </w:rPr>
-      </w:pPr>
-    </w:p>
-    <w:p>
-      <w:r>
-        <w:t>Enemies:</w:t>
-      </w:r>
-    </w:p>
-    <w:p>
-      <w:pPr>
-        <w:rPr>
-          <w:color w:val="70AD47" w:themeColor="accent6"/>
-        </w:rPr>
-      </w:pPr>
-      <w:r>
-        <w:rPr>
-          <w:color w:val="70AD47" w:themeColor="accent6"/>
-        </w:rPr>
-        <w:t>Healthbar onder Sprite (rood, updaten bij hit?)</w:t>
+        <w:t xml:space="preserve">Input </w:t>
+      </w:r>
+      <w:proofErr w:type="spellStart"/>
+      <w:r>
+        <w:rPr>
+          <w:color w:val="70AD47" w:themeColor="accent6"/>
+          <w:lang w:val="en-US"/>
+        </w:rPr>
+        <w:t>aanpassen</w:t>
+      </w:r>
+      <w:proofErr w:type="spellEnd"/>
+      <w:r>
+        <w:rPr>
+          <w:color w:val="70AD47" w:themeColor="accent6"/>
+          <w:lang w:val="en-US"/>
+        </w:rPr>
+        <w:t xml:space="preserve"> </w:t>
+      </w:r>
+      <w:proofErr w:type="spellStart"/>
+      <w:r>
+        <w:rPr>
+          <w:color w:val="70AD47" w:themeColor="accent6"/>
+          <w:lang w:val="en-US"/>
+        </w:rPr>
+        <w:t>ipv</w:t>
+      </w:r>
+      <w:proofErr w:type="spellEnd"/>
+      <w:r>
+        <w:rPr>
+          <w:color w:val="70AD47" w:themeColor="accent6"/>
+          <w:lang w:val="en-US"/>
+        </w:rPr>
+        <w:t xml:space="preserve">. Q </w:t>
+      </w:r>
+      <w:proofErr w:type="spellStart"/>
+      <w:r>
+        <w:rPr>
+          <w:color w:val="70AD47" w:themeColor="accent6"/>
+          <w:lang w:val="en-US"/>
+        </w:rPr>
+        <w:t>en</w:t>
+      </w:r>
+      <w:proofErr w:type="spellEnd"/>
+      <w:r>
+        <w:rPr>
+          <w:color w:val="70AD47" w:themeColor="accent6"/>
+          <w:lang w:val="en-US"/>
+        </w:rPr>
+        <w:t xml:space="preserve"> D, Left and Right, project settings/input</w:t>
+      </w:r>
+    </w:p>
+    <w:p>
+      <w:pPr>
+        <w:rPr>
+          <w:lang w:val="en-US"/>
+        </w:rPr>
+      </w:pPr>
+    </w:p>
+    <w:p>
+      <w:pPr>
+        <w:rPr>
+          <w:lang w:val="en-US"/>
+        </w:rPr>
+      </w:pPr>
+    </w:p>
+    <w:p>
+      <w:pPr>
+        <w:rPr>
+          <w:lang w:val="en-US"/>
+        </w:rPr>
+      </w:pPr>
+    </w:p>
+    <w:p>
+      <w:proofErr w:type="spellStart"/>
+      <w:r>
+        <w:t>Enemies</w:t>
+      </w:r>
+      <w:proofErr w:type="spellEnd"/>
+      <w:r>
+        <w:t>:</w:t>
+      </w:r>
+    </w:p>
+    <w:p>
+      <w:pPr>
+        <w:rPr>
+          <w:color w:val="70AD47" w:themeColor="accent6"/>
+        </w:rPr>
+      </w:pPr>
+      <w:proofErr w:type="spellStart"/>
+      <w:r>
+        <w:rPr>
+          <w:color w:val="70AD47" w:themeColor="accent6"/>
+        </w:rPr>
+        <w:t>Healthbar</w:t>
+      </w:r>
+      <w:proofErr w:type="spellEnd"/>
+      <w:r>
+        <w:rPr>
+          <w:color w:val="70AD47" w:themeColor="accent6"/>
+        </w:rPr>
+        <w:t xml:space="preserve"> onder Sprite (rood, updaten bij hit?)</w:t>
       </w:r>
     </w:p>
     <w:p/>
     <w:p>
-      <w:r>
-        <w:t>Player Death -&gt; gravity standard disabled, bij x aantal hits -&gt; gravity aan en speler beweegt neerwaarts als hij geraakt wordt</w:t>
+      <w:proofErr w:type="spellStart"/>
+      <w:r>
+        <w:t>Player</w:t>
+      </w:r>
+      <w:proofErr w:type="spellEnd"/>
+      <w:r>
+        <w:t xml:space="preserve"> </w:t>
+      </w:r>
+      <w:proofErr w:type="spellStart"/>
+      <w:r>
+        <w:t>Death</w:t>
+      </w:r>
+      <w:proofErr w:type="spellEnd"/>
+      <w:r>
+        <w:t xml:space="preserve"> -&gt; </w:t>
+      </w:r>
+      <w:proofErr w:type="spellStart"/>
+      <w:r>
+        <w:t>gravity</w:t>
+      </w:r>
+      <w:proofErr w:type="spellEnd"/>
+      <w:r>
+        <w:t xml:space="preserve"> standard </w:t>
+      </w:r>
+      <w:proofErr w:type="spellStart"/>
+      <w:r>
+        <w:t>disabled</w:t>
+      </w:r>
+      <w:proofErr w:type="spellEnd"/>
+      <w:r>
+        <w:t xml:space="preserve">, bij x aantal hits -&gt; </w:t>
+      </w:r>
+      <w:proofErr w:type="spellStart"/>
+      <w:r>
+        <w:t>gravity</w:t>
+      </w:r>
+      <w:proofErr w:type="spellEnd"/>
+      <w:r>
+        <w:t xml:space="preserve"> aan en speler beweegt neerwaarts als hij geraakt wordt</w:t>
       </w:r>
     </w:p>
     <w:p/>
@@ -312,19 +571,42 @@
         <w:rPr>
           <w:strike/>
         </w:rPr>
-        <w:t xml:space="preserve">Wapen meebewegen met crosshair -&gt; </w:t>
-      </w:r>
-      <w:r>
-        <w:rPr>
-          <w:b/>
+        <w:t xml:space="preserve">Wapen meebewegen met </w:t>
+      </w:r>
+      <w:proofErr w:type="spellStart"/>
+      <w:r>
+        <w:rPr>
           <w:strike/>
         </w:rPr>
-        <w:t>Rotation Z</w:t>
-      </w:r>
+        <w:t>crosshair</w:t>
+      </w:r>
+      <w:proofErr w:type="spellEnd"/>
       <w:r>
         <w:rPr>
           <w:strike/>
         </w:rPr>
+        <w:t xml:space="preserve"> -&gt; </w:t>
+      </w:r>
+      <w:proofErr w:type="spellStart"/>
+      <w:r>
+        <w:rPr>
+          <w:b/>
+          <w:strike/>
+        </w:rPr>
+        <w:t>Rotation</w:t>
+      </w:r>
+      <w:proofErr w:type="spellEnd"/>
+      <w:r>
+        <w:rPr>
+          <w:b/>
+          <w:strike/>
+        </w:rPr>
+        <w:t xml:space="preserve"> Z</w:t>
+      </w:r>
+      <w:r>
+        <w:rPr>
+          <w:strike/>
+        </w:rPr>
         <w:t xml:space="preserve"> aanpassen</w:t>
       </w:r>
     </w:p>
@@ -338,30 +620,77 @@
     </w:p>
     <w:p>
       <w:r>
-        <w:t>Bij Instantiaing moet het Object dat in de Editor zichtbaar is, altijd een GAMEOBJECT zijn!</w:t>
+        <w:t xml:space="preserve">Bij </w:t>
+      </w:r>
+      <w:proofErr w:type="spellStart"/>
+      <w:r>
+        <w:t>Instantiaing</w:t>
+      </w:r>
+      <w:proofErr w:type="spellEnd"/>
+      <w:r>
+        <w:t xml:space="preserve"> moet het Object dat in de Editor zichtbaar is, altijd een GAMEOBJECT zijn!</w:t>
       </w:r>
     </w:p>
     <w:p/>
     <w:p>
       <w:r>
-        <w:t>Prefab maken van Shield en van HealthBar voor ENemies</w:t>
-      </w:r>
+        <w:t xml:space="preserve">Prefab maken van </w:t>
+      </w:r>
+      <w:proofErr w:type="spellStart"/>
+      <w:r>
+        <w:t>Shield</w:t>
+      </w:r>
+      <w:proofErr w:type="spellEnd"/>
+      <w:r>
+        <w:t xml:space="preserve"> en van </w:t>
+      </w:r>
+      <w:proofErr w:type="spellStart"/>
+      <w:r>
+        <w:t>HealthBar</w:t>
+      </w:r>
+      <w:proofErr w:type="spellEnd"/>
+      <w:r>
+        <w:t xml:space="preserve"> voor </w:t>
+      </w:r>
+      <w:proofErr w:type="spellStart"/>
+      <w:r>
+        <w:t>ENemies</w:t>
+      </w:r>
+      <w:proofErr w:type="spellEnd"/>
     </w:p>
     <w:p/>
     <w:p>
       <w:r>
         <w:t xml:space="preserve">AI -&gt; slimme bommen? </w:t>
       </w:r>
+      <w:proofErr w:type="spellStart"/>
       <w:r>
         <w:rPr>
           <w:i/>
           <w:color w:val="70AD47" w:themeColor="accent6"/>
           <w:u w:val="single"/>
         </w:rPr>
-        <w:t>Helicopter laten schieten op rooksignaal</w:t>
-      </w:r>
-      <w:r>
-        <w:t>?, enemy sniper richten naar hoofd</w:t>
+        <w:t>Helicopter</w:t>
+      </w:r>
+      <w:proofErr w:type="spellEnd"/>
+      <w:r>
+        <w:rPr>
+          <w:i/>
+          <w:color w:val="70AD47" w:themeColor="accent6"/>
+          <w:u w:val="single"/>
+        </w:rPr>
+        <w:t xml:space="preserve"> laten schieten op rooksignaal</w:t>
+      </w:r>
+      <w:r>
+        <w:t xml:space="preserve">?, </w:t>
+      </w:r>
+      <w:proofErr w:type="spellStart"/>
+      <w:r>
+        <w:t>enemy</w:t>
+      </w:r>
+      <w:proofErr w:type="spellEnd"/>
+      <w:r>
+        <w:t xml:space="preserve"> sniper richten naar hoofd</w:t>
       </w:r>
     </w:p>
     <w:p/>
@@ -371,11 +700,33 @@
           <w:color w:val="5B9BD5" w:themeColor="accent1"/>
         </w:rPr>
       </w:pPr>
+      <w:proofErr w:type="spellStart"/>
       <w:r>
         <w:rPr>
           <w:color w:val="5B9BD5" w:themeColor="accent1"/>
         </w:rPr>
-        <w:t>NightVision -&gt; enemies maken die alleen te zien als scherm groen gaat??</w:t>
+        <w:t>NightVision</w:t>
+      </w:r>
+      <w:proofErr w:type="spellEnd"/>
+      <w:r>
+        <w:rPr>
+          <w:color w:val="5B9BD5" w:themeColor="accent1"/>
+        </w:rPr>
+        <w:t xml:space="preserve"> -&gt; </w:t>
+      </w:r>
+      <w:proofErr w:type="spellStart"/>
+      <w:r>
+        <w:rPr>
+          <w:color w:val="5B9BD5" w:themeColor="accent1"/>
+        </w:rPr>
+        <w:t>enemies</w:t>
+      </w:r>
+      <w:proofErr w:type="spellEnd"/>
+      <w:r>
+        <w:rPr>
+          <w:color w:val="5B9BD5" w:themeColor="accent1"/>
+        </w:rPr>
+        <w:t xml:space="preserve"> maken die alleen te zien als scherm groen gaat??</w:t>
       </w:r>
     </w:p>
     <w:p>
@@ -392,68 +743,133 @@
       </w:r>
     </w:p>
     <w:p>
-      <w:r>
-        <w:t>Helicopter die enemies dropt?</w:t>
-      </w:r>
-    </w:p>
-    <w:p>
-      <w:pPr>
-        <w:rPr>
-          <w:color w:val="70AD47" w:themeColor="accent6"/>
-        </w:rPr>
-      </w:pPr>
-      <w:r>
-        <w:rPr>
-          <w:color w:val="70AD47" w:themeColor="accent6"/>
-        </w:rPr>
-        <w:t>Schild bestuurbaar zoals RPG, selecteerbaar</w:t>
-      </w:r>
-    </w:p>
-    <w:p>
-      <w:pPr>
-        <w:rPr>
-          <w:color w:val="70AD47" w:themeColor="accent6"/>
-        </w:rPr>
-      </w:pPr>
-      <w:r>
-        <w:rPr>
-          <w:color w:val="70AD47" w:themeColor="accent6"/>
-        </w:rPr>
-        <w:t>Als wapen geselecteerd is met scrollwheel, zorgen dat in Quad ook zichtbaar is!</w:t>
-      </w:r>
-    </w:p>
-    <w:p>
-      <w:pPr>
-        <w:rPr>
-          <w:color w:val="70AD47" w:themeColor="accent6"/>
-          <w:lang w:val="en-US"/>
-        </w:rPr>
-      </w:pPr>
-      <w:r>
-        <w:rPr>
-          <w:color w:val="70AD47" w:themeColor="accent6"/>
-          <w:lang w:val="en-US"/>
-        </w:rPr>
-        <w:t>Camera met Offset player breedte</w:t>
-      </w:r>
-    </w:p>
-    <w:p>
-      <w:pPr>
-        <w:rPr>
-          <w:lang w:val="en-US"/>
-        </w:rPr>
-      </w:pPr>
-      <w:r>
-        <w:rPr>
-          <w:lang w:val="en-US"/>
-        </w:rPr>
-        <w:t>MainPlayer is tag van Player</w:t>
-      </w:r>
-    </w:p>
-    <w:p>
+      <w:proofErr w:type="spellStart"/>
+      <w:r>
+        <w:t>Helicopter</w:t>
+      </w:r>
+      <w:proofErr w:type="spellEnd"/>
+      <w:r>
+        <w:t xml:space="preserve"> die </w:t>
+      </w:r>
+      <w:proofErr w:type="spellStart"/>
+      <w:r>
+        <w:t>enemies</w:t>
+      </w:r>
+      <w:proofErr w:type="spellEnd"/>
+      <w:r>
+        <w:t xml:space="preserve"> dropt?</w:t>
+      </w:r>
+    </w:p>
+    <w:p>
+      <w:pPr>
+        <w:rPr>
+          <w:color w:val="70AD47" w:themeColor="accent6"/>
+        </w:rPr>
+      </w:pPr>
+      <w:r>
+        <w:rPr>
+          <w:color w:val="70AD47" w:themeColor="accent6"/>
+        </w:rPr>
+        <w:t xml:space="preserve">Schild bestuurbaar zoals RPG, </w:t>
+      </w:r>
+      <w:proofErr w:type="spellStart"/>
+      <w:r>
+        <w:rPr>
+          <w:color w:val="70AD47" w:themeColor="accent6"/>
+        </w:rPr>
+        <w:t>selecteerbaar</w:t>
+      </w:r>
+      <w:proofErr w:type="spellEnd"/>
+    </w:p>
+    <w:p>
+      <w:pPr>
+        <w:rPr>
+          <w:color w:val="70AD47" w:themeColor="accent6"/>
+        </w:rPr>
+      </w:pPr>
+      <w:r>
+        <w:rPr>
+          <w:color w:val="70AD47" w:themeColor="accent6"/>
+        </w:rPr>
+        <w:t xml:space="preserve">Als wapen geselecteerd is met </w:t>
+      </w:r>
+      <w:proofErr w:type="spellStart"/>
+      <w:r>
+        <w:rPr>
+          <w:color w:val="70AD47" w:themeColor="accent6"/>
+        </w:rPr>
+        <w:t>scrollwheel</w:t>
+      </w:r>
+      <w:proofErr w:type="spellEnd"/>
+      <w:r>
+        <w:rPr>
+          <w:color w:val="70AD47" w:themeColor="accent6"/>
+        </w:rPr>
+        <w:t>, zorgen dat in Quad ook zichtbaar is!</w:t>
+      </w:r>
+    </w:p>
+    <w:p>
+      <w:pPr>
+        <w:rPr>
+          <w:color w:val="70AD47" w:themeColor="accent6"/>
+          <w:lang w:val="en-US"/>
+        </w:rPr>
+      </w:pPr>
+      <w:r>
+        <w:rPr>
+          <w:color w:val="70AD47" w:themeColor="accent6"/>
+          <w:lang w:val="en-US"/>
+        </w:rPr>
+        <w:t xml:space="preserve">Camera met Offset player </w:t>
+      </w:r>
+      <w:proofErr w:type="spellStart"/>
+      <w:r>
+        <w:rPr>
+          <w:color w:val="70AD47" w:themeColor="accent6"/>
+          <w:lang w:val="en-US"/>
+        </w:rPr>
+        <w:t>breedte</w:t>
+      </w:r>
+      <w:proofErr w:type="spellEnd"/>
+    </w:p>
+    <w:p>
+      <w:pPr>
+        <w:rPr>
+          <w:lang w:val="en-US"/>
+        </w:rPr>
+      </w:pPr>
+      <w:proofErr w:type="spellStart"/>
+      <w:r>
+        <w:rPr>
+          <w:lang w:val="en-US"/>
+        </w:rPr>
+        <w:t>MainPlayer</w:t>
+      </w:r>
+      <w:proofErr w:type="spellEnd"/>
+      <w:r>
+        <w:rPr>
+          <w:lang w:val="en-US"/>
+        </w:rPr>
+        <w:t xml:space="preserve"> is tag van Player</w:t>
+      </w:r>
+    </w:p>
+    <w:p>
+      <w:proofErr w:type="spellStart"/>
       <w:r>
         <w:lastRenderedPageBreak/>
-        <w:t>Enemy Is Kinematic == True -&gt; raket wordt afgeweerd</w:t>
+        <w:t>Enemy</w:t>
+      </w:r>
+      <w:proofErr w:type="spellEnd"/>
+      <w:r>
+        <w:t xml:space="preserve"> Is </w:t>
+      </w:r>
+      <w:proofErr w:type="spellStart"/>
+      <w:r>
+        <w:t>Kinematic</w:t>
+      </w:r>
+      <w:proofErr w:type="spellEnd"/>
+      <w:r>
+        <w:t xml:space="preserve"> == True -&gt; raket wordt afgeweerd</w:t>
       </w:r>
     </w:p>
     <w:p/>
@@ -476,40 +892,134 @@
       </w:r>
     </w:p>
     <w:p>
-      <w:r>
-        <w:t>Enemy, verschillende hitzones ??</w:t>
-      </w:r>
-    </w:p>
-    <w:p>
-      <w:r>
-        <w:t>Enemy kan op hoofd schieten en op main body?</w:t>
+      <w:proofErr w:type="spellStart"/>
+      <w:r>
+        <w:t>Enemy</w:t>
+      </w:r>
+      <w:proofErr w:type="spellEnd"/>
+      <w:r>
+        <w:t xml:space="preserve">, verschillende </w:t>
+      </w:r>
+      <w:proofErr w:type="spellStart"/>
+      <w:r>
+        <w:t>hitzones</w:t>
+      </w:r>
+      <w:proofErr w:type="spellEnd"/>
+      <w:r>
+        <w:t xml:space="preserve"> ??</w:t>
+      </w:r>
+    </w:p>
+    <w:p>
+      <w:proofErr w:type="spellStart"/>
+      <w:r>
+        <w:t>Enemy</w:t>
+      </w:r>
+      <w:proofErr w:type="spellEnd"/>
+      <w:r>
+        <w:t xml:space="preserve"> kan op hoofd schieten en op </w:t>
+      </w:r>
+      <w:proofErr w:type="spellStart"/>
+      <w:r>
+        <w:t>main</w:t>
+      </w:r>
+      <w:proofErr w:type="spellEnd"/>
+      <w:r>
+        <w:t xml:space="preserve"> body?</w:t>
       </w:r>
     </w:p>
     <w:p/>
     <w:p>
       <w:r>
-        <w:t>Laser DOT op Player</w:t>
-      </w:r>
+        <w:t xml:space="preserve">Laser DOT op </w:t>
+      </w:r>
+      <w:proofErr w:type="spellStart"/>
+      <w:r>
+        <w:t>Player</w:t>
+      </w:r>
+      <w:proofErr w:type="spellEnd"/>
       <w:r>
         <w:t>, laten bewegen?</w:t>
       </w:r>
     </w:p>
     <w:p/>
     <w:p>
-      <w:r>
-        <w:t>Enemy mag niet door SHIELD lopen, bij collision daarbij, enemy stop moving, slaat shield weg?</w:t>
+      <w:proofErr w:type="spellStart"/>
+      <w:r>
+        <w:t>Enemy</w:t>
+      </w:r>
+      <w:proofErr w:type="spellEnd"/>
+      <w:r>
+        <w:t xml:space="preserve"> mag niet door SHIELD lopen, bij </w:t>
+      </w:r>
+      <w:proofErr w:type="spellStart"/>
+      <w:r>
+        <w:t>collision</w:t>
+      </w:r>
+      <w:proofErr w:type="spellEnd"/>
+      <w:r>
+        <w:t xml:space="preserve"> daarbij, </w:t>
+      </w:r>
+      <w:proofErr w:type="spellStart"/>
+      <w:r>
+        <w:t>enemy</w:t>
+      </w:r>
+      <w:proofErr w:type="spellEnd"/>
+      <w:r>
+        <w:t xml:space="preserve"> stop </w:t>
+      </w:r>
+      <w:proofErr w:type="spellStart"/>
+      <w:r>
+        <w:t>moving</w:t>
+      </w:r>
+      <w:proofErr w:type="spellEnd"/>
+      <w:r>
+        <w:t xml:space="preserve">, slaat </w:t>
+      </w:r>
+      <w:proofErr w:type="spellStart"/>
+      <w:r>
+        <w:t>shield</w:t>
+      </w:r>
+      <w:proofErr w:type="spellEnd"/>
+      <w:r>
+        <w:t xml:space="preserve"> weg?</w:t>
       </w:r>
     </w:p>
     <w:p/>
     <w:p>
-      <w:r>
-        <w:t>Enemies mogen ook niet door Player clippen</w:t>
-      </w:r>
+      <w:proofErr w:type="spellStart"/>
+      <w:r>
+        <w:t>Enemies</w:t>
+      </w:r>
+      <w:proofErr w:type="spellEnd"/>
+      <w:r>
+        <w:t xml:space="preserve"> mogen ook niet door </w:t>
+      </w:r>
+      <w:proofErr w:type="spellStart"/>
+      <w:r>
+        <w:t>Player</w:t>
+      </w:r>
+      <w:proofErr w:type="spellEnd"/>
+      <w:r>
+        <w:t xml:space="preserve"> </w:t>
+      </w:r>
+      <w:proofErr w:type="spellStart"/>
+      <w:r>
+        <w:t>clippen</w:t>
+      </w:r>
+      <w:proofErr w:type="spellEnd"/>
     </w:p>
     <w:p/>
     <w:p>
       <w:r>
-        <w:t xml:space="preserve">Collider onderaan Enemy geeft probleem met granaat Hit, </w:t>
+        <w:t xml:space="preserve">Collider onderaan </w:t>
+      </w:r>
+      <w:proofErr w:type="spellStart"/>
+      <w:r>
+        <w:t>Enemy</w:t>
+      </w:r>
+      <w:proofErr w:type="spellEnd"/>
+      <w:r>
+        <w:t xml:space="preserve"> geeft probleem met granaat Hit, </w:t>
       </w:r>
     </w:p>
     <w:p/>
@@ -524,45 +1034,136 @@
           <w:color w:val="70AD47" w:themeColor="accent6"/>
           <w:lang w:val="en-US"/>
         </w:rPr>
-        <w:t xml:space="preserve">Enemy01 of 02 ? -&gt; als HEALTH &gt; 100 is -&gt; gooi Flare of FireWork? </w:t>
-      </w:r>
-      <w:r>
-        <w:rPr>
-          <w:color w:val="70AD47" w:themeColor="accent6"/>
-        </w:rPr>
-        <w:t>En loop weg -&gt; flip Sprite X direction</w:t>
-      </w:r>
-    </w:p>
-    <w:p>
-      <w:pPr>
-        <w:rPr>
-          <w:color w:val="70AD47" w:themeColor="accent6"/>
-        </w:rPr>
-      </w:pPr>
-      <w:r>
-        <w:rPr>
-          <w:color w:val="70AD47" w:themeColor="accent6"/>
-        </w:rPr>
-        <w:t>Flare roept helicopter op met:</w:t>
-      </w:r>
-    </w:p>
-    <w:p>
-      <w:r>
-        <w:t>- extra enemies</w:t>
-      </w:r>
-    </w:p>
-    <w:p>
-      <w:pPr>
-        <w:rPr>
-          <w:color w:val="70AD47" w:themeColor="accent6"/>
-        </w:rPr>
-      </w:pPr>
-      <w:r>
-        <w:rPr>
-          <w:color w:val="70AD47" w:themeColor="accent6"/>
-        </w:rPr>
-        <w:t>- beschiet Player</w:t>
-      </w:r>
+        <w:t xml:space="preserve">Enemy01 of 02 ? -&gt; </w:t>
+      </w:r>
+      <w:proofErr w:type="spellStart"/>
+      <w:r>
+        <w:rPr>
+          <w:color w:val="70AD47" w:themeColor="accent6"/>
+          <w:lang w:val="en-US"/>
+        </w:rPr>
+        <w:t>als</w:t>
+      </w:r>
+      <w:proofErr w:type="spellEnd"/>
+      <w:r>
+        <w:rPr>
+          <w:color w:val="70AD47" w:themeColor="accent6"/>
+          <w:lang w:val="en-US"/>
+        </w:rPr>
+        <w:t xml:space="preserve"> HEALTH &gt; 100 is -&gt; </w:t>
+      </w:r>
+      <w:proofErr w:type="spellStart"/>
+      <w:r>
+        <w:rPr>
+          <w:color w:val="70AD47" w:themeColor="accent6"/>
+          <w:lang w:val="en-US"/>
+        </w:rPr>
+        <w:t>gooi</w:t>
+      </w:r>
+      <w:proofErr w:type="spellEnd"/>
+      <w:r>
+        <w:rPr>
+          <w:color w:val="70AD47" w:themeColor="accent6"/>
+          <w:lang w:val="en-US"/>
+        </w:rPr>
+        <w:t xml:space="preserve"> Flare of </w:t>
+      </w:r>
+      <w:proofErr w:type="spellStart"/>
+      <w:r>
+        <w:rPr>
+          <w:color w:val="70AD47" w:themeColor="accent6"/>
+          <w:lang w:val="en-US"/>
+        </w:rPr>
+        <w:t>FireWork</w:t>
+      </w:r>
+      <w:proofErr w:type="spellEnd"/>
+      <w:r>
+        <w:rPr>
+          <w:color w:val="70AD47" w:themeColor="accent6"/>
+          <w:lang w:val="en-US"/>
+        </w:rPr>
+        <w:t xml:space="preserve">? </w:t>
+      </w:r>
+      <w:r>
+        <w:rPr>
+          <w:color w:val="70AD47" w:themeColor="accent6"/>
+        </w:rPr>
+        <w:t xml:space="preserve">En loop weg -&gt; flip Sprite X </w:t>
+      </w:r>
+      <w:proofErr w:type="spellStart"/>
+      <w:r>
+        <w:rPr>
+          <w:color w:val="70AD47" w:themeColor="accent6"/>
+        </w:rPr>
+        <w:t>direction</w:t>
+      </w:r>
+      <w:proofErr w:type="spellEnd"/>
+    </w:p>
+    <w:p>
+      <w:pPr>
+        <w:rPr>
+          <w:color w:val="70AD47" w:themeColor="accent6"/>
+        </w:rPr>
+      </w:pPr>
+      <w:proofErr w:type="spellStart"/>
+      <w:r>
+        <w:rPr>
+          <w:color w:val="70AD47" w:themeColor="accent6"/>
+        </w:rPr>
+        <w:t>Flare</w:t>
+      </w:r>
+      <w:proofErr w:type="spellEnd"/>
+      <w:r>
+        <w:rPr>
+          <w:color w:val="70AD47" w:themeColor="accent6"/>
+        </w:rPr>
+        <w:t xml:space="preserve"> roept </w:t>
+      </w:r>
+      <w:proofErr w:type="spellStart"/>
+      <w:r>
+        <w:rPr>
+          <w:color w:val="70AD47" w:themeColor="accent6"/>
+        </w:rPr>
+        <w:t>helicopter</w:t>
+      </w:r>
+      <w:proofErr w:type="spellEnd"/>
+      <w:r>
+        <w:rPr>
+          <w:color w:val="70AD47" w:themeColor="accent6"/>
+        </w:rPr>
+        <w:t xml:space="preserve"> op met:</w:t>
+      </w:r>
+    </w:p>
+    <w:p>
+      <w:r>
+        <w:t xml:space="preserve">- extra </w:t>
+      </w:r>
+      <w:proofErr w:type="spellStart"/>
+      <w:r>
+        <w:t>enemies</w:t>
+      </w:r>
+      <w:proofErr w:type="spellEnd"/>
+    </w:p>
+    <w:p>
+      <w:pPr>
+        <w:rPr>
+          <w:color w:val="70AD47" w:themeColor="accent6"/>
+        </w:rPr>
+      </w:pPr>
+      <w:r>
+        <w:rPr>
+          <w:color w:val="70AD47" w:themeColor="accent6"/>
+        </w:rPr>
+        <w:t xml:space="preserve">- beschiet </w:t>
+      </w:r>
+      <w:proofErr w:type="spellStart"/>
+      <w:r>
+        <w:rPr>
+          <w:color w:val="70AD47" w:themeColor="accent6"/>
+        </w:rPr>
+        <w:t>Player</w:t>
+      </w:r>
+      <w:proofErr w:type="spellEnd"/>
     </w:p>
     <w:p>
       <w:r>
@@ -638,8 +1239,17 @@
           <w:b/>
           <w:sz w:val="28"/>
         </w:rPr>
-        <w:t>Loopgraven/ trenches</w:t>
-      </w:r>
+        <w:t xml:space="preserve">Loopgraven/ </w:t>
+      </w:r>
+      <w:proofErr w:type="spellStart"/>
+      <w:r>
+        <w:rPr>
+          <w:b/>
+          <w:sz w:val="28"/>
+        </w:rPr>
+        <w:t>trenches</w:t>
+      </w:r>
+      <w:proofErr w:type="spellEnd"/>
     </w:p>
     <w:p>
       <w:pPr>
@@ -707,7 +1317,39 @@
           <w:b/>
           <w:sz w:val="28"/>
         </w:rPr>
-        <w:t xml:space="preserve"> -&gt; enemy met raised Gun, </w:t>
+        <w:t xml:space="preserve"> -&gt; </w:t>
+      </w:r>
+      <w:proofErr w:type="spellStart"/>
+      <w:r>
+        <w:rPr>
+          <w:b/>
+          <w:sz w:val="28"/>
+        </w:rPr>
+        <w:t>enemy</w:t>
+      </w:r>
+      <w:proofErr w:type="spellEnd"/>
+      <w:r>
+        <w:rPr>
+          <w:b/>
+          <w:sz w:val="28"/>
+        </w:rPr>
+        <w:t xml:space="preserve"> met </w:t>
+      </w:r>
+      <w:proofErr w:type="spellStart"/>
+      <w:r>
+        <w:rPr>
+          <w:b/>
+          <w:sz w:val="28"/>
+        </w:rPr>
+        <w:t>raised</w:t>
+      </w:r>
+      <w:proofErr w:type="spellEnd"/>
+      <w:r>
+        <w:rPr>
+          <w:b/>
+          <w:sz w:val="28"/>
+        </w:rPr>
+        <w:t xml:space="preserve"> Gun, </w:t>
       </w:r>
       <w:r>
         <w:rPr>
@@ -802,8 +1444,18 @@
           <w:color w:val="70AD47" w:themeColor="accent6"/>
           <w:sz w:val="28"/>
         </w:rPr>
-        <w:t>Granaten, ontploffen bij hit met Enemy</w:t>
-      </w:r>
+        <w:t xml:space="preserve">Granaten, ontploffen bij hit met </w:t>
+      </w:r>
+      <w:proofErr w:type="spellStart"/>
+      <w:r>
+        <w:rPr>
+          <w:b/>
+          <w:color w:val="70AD47" w:themeColor="accent6"/>
+          <w:sz w:val="28"/>
+        </w:rPr>
+        <w:t>Enemy</w:t>
+      </w:r>
+      <w:proofErr w:type="spellEnd"/>
     </w:p>
     <w:p>
       <w:pPr>
@@ -842,7 +1494,25 @@
           <w:color w:val="70AD47" w:themeColor="accent6"/>
           <w:sz w:val="28"/>
         </w:rPr>
-        <w:t>Meerdere gasgranten afvuren om gas wolk</w:t>
+        <w:t xml:space="preserve">Meerdere </w:t>
+      </w:r>
+      <w:proofErr w:type="spellStart"/>
+      <w:r>
+        <w:rPr>
+          <w:b/>
+          <w:color w:val="70AD47" w:themeColor="accent6"/>
+          <w:sz w:val="28"/>
+        </w:rPr>
+        <w:t>gasgranten</w:t>
+      </w:r>
+      <w:proofErr w:type="spellEnd"/>
+      <w:r>
+        <w:rPr>
+          <w:b/>
+          <w:color w:val="70AD47" w:themeColor="accent6"/>
+          <w:sz w:val="28"/>
+        </w:rPr>
+        <w:t xml:space="preserve"> afvuren om gas wolk</w:t>
       </w:r>
       <w:r>
         <w:rPr>
@@ -859,30 +1529,126 @@
           <w:sz w:val="28"/>
         </w:rPr>
       </w:pPr>
-      <w:r>
-        <w:rPr>
-          <w:b/>
-          <w:sz w:val="28"/>
-        </w:rPr>
-        <w:t>MachineGun of Sniper richtbaar maken</w:t>
-      </w:r>
-    </w:p>
-    <w:p>
-      <w:pPr>
-        <w:rPr>
-          <w:b/>
-          <w:sz w:val="28"/>
-        </w:rPr>
-      </w:pPr>
-      <w:r>
-        <w:rPr>
-          <w:b/>
-          <w:sz w:val="28"/>
-        </w:rPr>
-        <w:t>Stoppen effect GasAanval van enemy na 2.5 seconden</w:t>
+      <w:proofErr w:type="spellStart"/>
+      <w:r>
+        <w:rPr>
+          <w:b/>
+          <w:sz w:val="28"/>
+        </w:rPr>
+        <w:t>MachineGun</w:t>
+      </w:r>
+      <w:proofErr w:type="spellEnd"/>
+      <w:r>
+        <w:rPr>
+          <w:b/>
+          <w:sz w:val="28"/>
+        </w:rPr>
+        <w:t xml:space="preserve"> of Sniper richtbaar maken</w:t>
+      </w:r>
+    </w:p>
+    <w:p>
+      <w:pPr>
+        <w:rPr>
+          <w:b/>
+          <w:color w:val="70AD47" w:themeColor="accent6"/>
+          <w:sz w:val="28"/>
+        </w:rPr>
+      </w:pPr>
+      <w:r>
+        <w:rPr>
+          <w:b/>
+          <w:color w:val="70AD47" w:themeColor="accent6"/>
+          <w:sz w:val="28"/>
+        </w:rPr>
+        <w:t xml:space="preserve">Stoppen effect </w:t>
+      </w:r>
+      <w:proofErr w:type="spellStart"/>
+      <w:r>
+        <w:rPr>
+          <w:b/>
+          <w:color w:val="70AD47" w:themeColor="accent6"/>
+          <w:sz w:val="28"/>
+        </w:rPr>
+        <w:t>GasAanval</w:t>
+      </w:r>
+      <w:proofErr w:type="spellEnd"/>
+      <w:r>
+        <w:rPr>
+          <w:b/>
+          <w:color w:val="70AD47" w:themeColor="accent6"/>
+          <w:sz w:val="28"/>
+        </w:rPr>
+        <w:t xml:space="preserve"> van </w:t>
+      </w:r>
+      <w:proofErr w:type="spellStart"/>
+      <w:r>
+        <w:rPr>
+          <w:b/>
+          <w:color w:val="70AD47" w:themeColor="accent6"/>
+          <w:sz w:val="28"/>
+        </w:rPr>
+        <w:t>enemy</w:t>
+      </w:r>
+      <w:proofErr w:type="spellEnd"/>
+      <w:r>
+        <w:rPr>
+          <w:b/>
+          <w:color w:val="70AD47" w:themeColor="accent6"/>
+          <w:sz w:val="28"/>
+        </w:rPr>
+        <w:t xml:space="preserve"> na 2.5 seconden</w:t>
+      </w:r>
+    </w:p>
+    <w:p>
+      <w:pPr>
+        <w:rPr>
+          <w:b/>
+          <w:sz w:val="28"/>
+        </w:rPr>
+      </w:pPr>
+      <w:proofErr w:type="spellStart"/>
+      <w:r>
+        <w:rPr>
+          <w:b/>
+          <w:sz w:val="28"/>
+        </w:rPr>
+        <w:t>Stealth</w:t>
+      </w:r>
+      <w:proofErr w:type="spellEnd"/>
+      <w:r>
+        <w:rPr>
+          <w:b/>
+          <w:sz w:val="28"/>
+        </w:rPr>
+        <w:t xml:space="preserve"> </w:t>
+      </w:r>
+      <w:proofErr w:type="spellStart"/>
+      <w:r>
+        <w:rPr>
+          <w:b/>
+          <w:sz w:val="28"/>
+        </w:rPr>
+        <w:t>bomber</w:t>
+      </w:r>
+      <w:proofErr w:type="spellEnd"/>
+      <w:r>
+        <w:rPr>
+          <w:b/>
+          <w:sz w:val="28"/>
+        </w:rPr>
+        <w:t xml:space="preserve">, bom effect -&gt; </w:t>
+      </w:r>
+      <w:proofErr w:type="spellStart"/>
+      <w:r>
+        <w:rPr>
+          <w:b/>
+          <w:sz w:val="28"/>
+        </w:rPr>
+        <w:t>addforce</w:t>
       </w:r>
       <w:bookmarkStart w:id="0" w:name="_GoBack"/>
       <w:bookmarkEnd w:id="0"/>
+      <w:proofErr w:type="spellEnd"/>
     </w:p>
     <w:p>
       <w:pPr>

</xml_diff>

<commit_message>
all throwables don't explode when hitting player shield
</commit_message>
<xml_diff>
--- a/GDD.docx
+++ b/GDD.docx
@@ -8,33 +8,11 @@
           <w:lang w:val="en-US"/>
         </w:rPr>
       </w:pPr>
-      <w:proofErr w:type="spellStart"/>
-      <w:r>
-        <w:rPr>
-          <w:lang w:val="en-US"/>
-        </w:rPr>
-        <w:t>Te</w:t>
-      </w:r>
-      <w:proofErr w:type="spellEnd"/>
-      <w:r>
-        <w:rPr>
-          <w:lang w:val="en-US"/>
-        </w:rPr>
-        <w:t xml:space="preserve"> </w:t>
-      </w:r>
-      <w:proofErr w:type="spellStart"/>
-      <w:r>
-        <w:rPr>
-          <w:lang w:val="en-US"/>
-        </w:rPr>
-        <w:t>implementeren</w:t>
-      </w:r>
-      <w:proofErr w:type="spellEnd"/>
-      <w:r>
-        <w:rPr>
-          <w:lang w:val="en-US"/>
-        </w:rPr>
-        <w:t>:</w:t>
+      <w:r>
+        <w:rPr>
+          <w:lang w:val="en-US"/>
+        </w:rPr>
+        <w:t>Te implementeren:</w:t>
       </w:r>
     </w:p>
     <w:p>
@@ -76,50 +54,19 @@
           <w:lang w:val="en-US"/>
         </w:rPr>
       </w:pPr>
-      <w:proofErr w:type="spellStart"/>
-      <w:r>
-        <w:rPr>
-          <w:color w:val="70AD47" w:themeColor="accent6"/>
-          <w:lang w:val="en-US"/>
-        </w:rPr>
-        <w:t>HealthBar</w:t>
-      </w:r>
-      <w:proofErr w:type="spellEnd"/>
-      <w:r>
-        <w:rPr>
-          <w:color w:val="70AD47" w:themeColor="accent6"/>
-          <w:lang w:val="en-US"/>
-        </w:rPr>
-        <w:t>/</w:t>
-      </w:r>
-      <w:r>
-        <w:rPr>
-          <w:lang w:val="en-US"/>
-        </w:rPr>
-        <w:t xml:space="preserve">extra </w:t>
-      </w:r>
-      <w:proofErr w:type="spellStart"/>
-      <w:r>
-        <w:rPr>
-          <w:lang w:val="en-US"/>
-        </w:rPr>
-        <w:t>Levens</w:t>
-      </w:r>
-      <w:proofErr w:type="spellEnd"/>
-      <w:r>
-        <w:rPr>
-          <w:lang w:val="en-US"/>
-        </w:rPr>
-        <w:t xml:space="preserve"> of </w:t>
-      </w:r>
-      <w:proofErr w:type="spellStart"/>
-      <w:r>
-        <w:rPr>
-          <w:lang w:val="en-US"/>
-        </w:rPr>
-        <w:t>HealthPack</w:t>
-      </w:r>
-      <w:proofErr w:type="spellEnd"/>
+      <w:r>
+        <w:rPr>
+          <w:color w:val="70AD47" w:themeColor="accent6"/>
+          <w:lang w:val="en-US"/>
+        </w:rPr>
+        <w:t>HealthBar/</w:t>
+      </w:r>
+      <w:r>
+        <w:rPr>
+          <w:lang w:val="en-US"/>
+        </w:rPr>
+        <w:t>extra Levens of HealthPack</w:t>
+      </w:r>
     </w:p>
     <w:p>
       <w:pPr>
@@ -231,16 +178,8 @@
         <w:rPr>
           <w:color w:val="70AD47" w:themeColor="accent6"/>
         </w:rPr>
-        <w:t xml:space="preserve">Wapens schieten + shell </w:t>
-      </w:r>
-      <w:proofErr w:type="spellStart"/>
-      <w:r>
-        <w:rPr>
-          <w:color w:val="70AD47" w:themeColor="accent6"/>
-        </w:rPr>
-        <w:t>ejection</w:t>
-      </w:r>
-      <w:proofErr w:type="spellEnd"/>
+        <w:t>Wapens schieten + shell ejection</w:t>
+      </w:r>
     </w:p>
     <w:p>
       <w:pPr>
@@ -248,42 +187,12 @@
           <w:strike/>
         </w:rPr>
       </w:pPr>
-      <w:proofErr w:type="spellStart"/>
       <w:r>
         <w:rPr>
           <w:strike/>
         </w:rPr>
-        <w:t>Crosshair</w:t>
-      </w:r>
-      <w:proofErr w:type="spellEnd"/>
-      <w:r>
-        <w:rPr>
-          <w:strike/>
-        </w:rPr>
-        <w:t xml:space="preserve"> – Beperken afstand afhankelijk van wapen, sniper schiet verder dan machinegeweer, </w:t>
-      </w:r>
-      <w:proofErr w:type="spellStart"/>
-      <w:r>
-        <w:rPr>
-          <w:strike/>
-        </w:rPr>
-        <w:t>shotgun</w:t>
-      </w:r>
-      <w:proofErr w:type="spellEnd"/>
-      <w:r>
-        <w:rPr>
-          <w:strike/>
-        </w:rPr>
-        <w:t xml:space="preserve"> breder </w:t>
-      </w:r>
-      <w:proofErr w:type="spellStart"/>
-      <w:r>
-        <w:rPr>
-          <w:strike/>
-        </w:rPr>
-        <w:t>crosshair</w:t>
-      </w:r>
-      <w:proofErr w:type="spellEnd"/>
+        <w:t>Crosshair – Beperken afstand afhankelijk van wapen, sniper schiet verder dan machinegeweer, shotgun breder crosshair</w:t>
+      </w:r>
     </w:p>
     <w:p/>
     <w:p>
@@ -291,70 +200,16 @@
         <w:rPr>
           <w:color w:val="70AD47" w:themeColor="accent6"/>
         </w:rPr>
-        <w:t xml:space="preserve">Als er op knop 1 gedrukt wordt, in de QUAD oplichten wapen, + </w:t>
-      </w:r>
-      <w:proofErr w:type="spellStart"/>
-      <w:r>
-        <w:rPr>
-          <w:color w:val="70AD47" w:themeColor="accent6"/>
-        </w:rPr>
-        <w:t>player</w:t>
-      </w:r>
-      <w:proofErr w:type="spellEnd"/>
-      <w:r>
-        <w:rPr>
-          <w:color w:val="70AD47" w:themeColor="accent6"/>
-        </w:rPr>
-        <w:t xml:space="preserve"> krijgt wapen in hand, toon </w:t>
-      </w:r>
-      <w:proofErr w:type="spellStart"/>
-      <w:r>
-        <w:rPr>
-          <w:color w:val="70AD47" w:themeColor="accent6"/>
-        </w:rPr>
-        <w:t>Ammo</w:t>
-      </w:r>
-      <w:proofErr w:type="spellEnd"/>
-      <w:r>
-        <w:rPr>
-          <w:color w:val="70AD47" w:themeColor="accent6"/>
-        </w:rPr>
-        <w:t xml:space="preserve"> </w:t>
-      </w:r>
-      <w:proofErr w:type="spellStart"/>
-      <w:r>
-        <w:rPr>
-          <w:color w:val="70AD47" w:themeColor="accent6"/>
-        </w:rPr>
-        <w:t>counts</w:t>
-      </w:r>
-      <w:proofErr w:type="spellEnd"/>
-      <w:r>
-        <w:t xml:space="preserve">, </w:t>
-      </w:r>
-      <w:proofErr w:type="spellStart"/>
-      <w:r>
-        <w:t>rate</w:t>
-      </w:r>
-      <w:proofErr w:type="spellEnd"/>
-      <w:r>
-        <w:t xml:space="preserve"> of </w:t>
-      </w:r>
-      <w:proofErr w:type="spellStart"/>
-      <w:r>
-        <w:t>fire</w:t>
-      </w:r>
-      <w:proofErr w:type="spellEnd"/>
-      <w:r>
-        <w:t xml:space="preserve"> instellen, delay tussen schieten, </w:t>
-      </w:r>
-      <w:proofErr w:type="spellStart"/>
-      <w:r>
-        <w:t>reload</w:t>
-      </w:r>
-      <w:proofErr w:type="spellEnd"/>
-      <w:r>
-        <w:t xml:space="preserve">, </w:t>
+        <w:t xml:space="preserve">Als er op knop 1 gedrukt wordt, in de QUAD oplichten wapen, + player krijgt wapen in hand, toon </w:t>
+      </w:r>
+      <w:r>
+        <w:rPr>
+          <w:color w:val="70AD47" w:themeColor="accent6"/>
+        </w:rPr>
+        <w:t>Ammo counts</w:t>
+      </w:r>
+      <w:r>
+        <w:t xml:space="preserve">, rate of fire instellen, delay tussen schieten, reload, </w:t>
       </w:r>
     </w:p>
     <w:p/>
@@ -369,23 +224,7 @@
           <w:color w:val="70AD47" w:themeColor="accent6"/>
           <w:lang w:val="en-US"/>
         </w:rPr>
-        <w:t xml:space="preserve">Player Movement, Links, </w:t>
-      </w:r>
-      <w:proofErr w:type="spellStart"/>
-      <w:r>
-        <w:rPr>
-          <w:color w:val="70AD47" w:themeColor="accent6"/>
-          <w:lang w:val="en-US"/>
-        </w:rPr>
-        <w:t>rechts</w:t>
-      </w:r>
-      <w:proofErr w:type="spellEnd"/>
-      <w:r>
-        <w:rPr>
-          <w:color w:val="70AD47" w:themeColor="accent6"/>
-          <w:lang w:val="en-US"/>
-        </w:rPr>
-        <w:t>,</w:t>
+        <w:t>Player Movement, Links, rechts,</w:t>
       </w:r>
       <w:r>
         <w:rPr>
@@ -413,150 +252,52 @@
           <w:color w:val="70AD47" w:themeColor="accent6"/>
           <w:lang w:val="en-US"/>
         </w:rPr>
-        <w:t xml:space="preserve">Input </w:t>
-      </w:r>
-      <w:proofErr w:type="spellStart"/>
-      <w:r>
-        <w:rPr>
-          <w:color w:val="70AD47" w:themeColor="accent6"/>
-          <w:lang w:val="en-US"/>
-        </w:rPr>
-        <w:t>aanpassen</w:t>
-      </w:r>
-      <w:proofErr w:type="spellEnd"/>
-      <w:r>
-        <w:rPr>
-          <w:color w:val="70AD47" w:themeColor="accent6"/>
-          <w:lang w:val="en-US"/>
-        </w:rPr>
-        <w:t xml:space="preserve"> </w:t>
-      </w:r>
-      <w:proofErr w:type="spellStart"/>
-      <w:r>
-        <w:rPr>
-          <w:color w:val="70AD47" w:themeColor="accent6"/>
-          <w:lang w:val="en-US"/>
-        </w:rPr>
-        <w:t>ipv</w:t>
-      </w:r>
-      <w:proofErr w:type="spellEnd"/>
-      <w:r>
-        <w:rPr>
-          <w:color w:val="70AD47" w:themeColor="accent6"/>
-          <w:lang w:val="en-US"/>
-        </w:rPr>
-        <w:t xml:space="preserve">. Q </w:t>
-      </w:r>
-      <w:proofErr w:type="spellStart"/>
-      <w:r>
-        <w:rPr>
-          <w:color w:val="70AD47" w:themeColor="accent6"/>
-          <w:lang w:val="en-US"/>
-        </w:rPr>
-        <w:t>en</w:t>
-      </w:r>
-      <w:proofErr w:type="spellEnd"/>
-      <w:r>
-        <w:rPr>
-          <w:color w:val="70AD47" w:themeColor="accent6"/>
-          <w:lang w:val="en-US"/>
-        </w:rPr>
-        <w:t xml:space="preserve"> D, Left and Right, project settings/input</w:t>
-      </w:r>
-    </w:p>
-    <w:p>
-      <w:pPr>
-        <w:rPr>
-          <w:lang w:val="en-US"/>
-        </w:rPr>
-      </w:pPr>
-    </w:p>
-    <w:p>
-      <w:pPr>
-        <w:rPr>
-          <w:lang w:val="en-US"/>
-        </w:rPr>
-      </w:pPr>
-    </w:p>
-    <w:p>
-      <w:pPr>
-        <w:rPr>
-          <w:lang w:val="en-US"/>
-        </w:rPr>
-      </w:pPr>
-    </w:p>
-    <w:p>
-      <w:proofErr w:type="spellStart"/>
-      <w:r>
-        <w:t>Enemies</w:t>
-      </w:r>
-      <w:proofErr w:type="spellEnd"/>
-      <w:r>
-        <w:t>:</w:t>
-      </w:r>
-    </w:p>
-    <w:p>
-      <w:pPr>
-        <w:rPr>
-          <w:color w:val="70AD47" w:themeColor="accent6"/>
-        </w:rPr>
-      </w:pPr>
-      <w:proofErr w:type="spellStart"/>
-      <w:r>
-        <w:rPr>
-          <w:color w:val="70AD47" w:themeColor="accent6"/>
-        </w:rPr>
-        <w:t>Healthbar</w:t>
-      </w:r>
-      <w:proofErr w:type="spellEnd"/>
-      <w:r>
-        <w:rPr>
-          <w:color w:val="70AD47" w:themeColor="accent6"/>
-        </w:rPr>
-        <w:t xml:space="preserve"> onder Sprite (rood, updaten bij hit?)</w:t>
+        <w:t>Input aanpassen ipv. Q en D, Left and Right, project settings/input</w:t>
+      </w:r>
+    </w:p>
+    <w:p>
+      <w:pPr>
+        <w:rPr>
+          <w:lang w:val="en-US"/>
+        </w:rPr>
+      </w:pPr>
+    </w:p>
+    <w:p>
+      <w:pPr>
+        <w:rPr>
+          <w:lang w:val="en-US"/>
+        </w:rPr>
+      </w:pPr>
+    </w:p>
+    <w:p>
+      <w:pPr>
+        <w:rPr>
+          <w:lang w:val="en-US"/>
+        </w:rPr>
+      </w:pPr>
+    </w:p>
+    <w:p>
+      <w:r>
+        <w:t>Enemies:</w:t>
+      </w:r>
+    </w:p>
+    <w:p>
+      <w:pPr>
+        <w:rPr>
+          <w:color w:val="70AD47" w:themeColor="accent6"/>
+        </w:rPr>
+      </w:pPr>
+      <w:r>
+        <w:rPr>
+          <w:color w:val="70AD47" w:themeColor="accent6"/>
+        </w:rPr>
+        <w:t>Healthbar onder Sprite (rood, updaten bij hit?)</w:t>
       </w:r>
     </w:p>
     <w:p/>
     <w:p>
-      <w:proofErr w:type="spellStart"/>
-      <w:r>
-        <w:t>Player</w:t>
-      </w:r>
-      <w:proofErr w:type="spellEnd"/>
-      <w:r>
-        <w:t xml:space="preserve"> </w:t>
-      </w:r>
-      <w:proofErr w:type="spellStart"/>
-      <w:r>
-        <w:t>Death</w:t>
-      </w:r>
-      <w:proofErr w:type="spellEnd"/>
-      <w:r>
-        <w:t xml:space="preserve"> -&gt; </w:t>
-      </w:r>
-      <w:proofErr w:type="spellStart"/>
-      <w:r>
-        <w:t>gravity</w:t>
-      </w:r>
-      <w:proofErr w:type="spellEnd"/>
-      <w:r>
-        <w:t xml:space="preserve"> standard </w:t>
-      </w:r>
-      <w:proofErr w:type="spellStart"/>
-      <w:r>
-        <w:t>disabled</w:t>
-      </w:r>
-      <w:proofErr w:type="spellEnd"/>
-      <w:r>
-        <w:t xml:space="preserve">, bij x aantal hits -&gt; </w:t>
-      </w:r>
-      <w:proofErr w:type="spellStart"/>
-      <w:r>
-        <w:t>gravity</w:t>
-      </w:r>
-      <w:proofErr w:type="spellEnd"/>
-      <w:r>
-        <w:t xml:space="preserve"> aan en speler beweegt neerwaarts als hij geraakt wordt</w:t>
+      <w:r>
+        <w:t>Player Death -&gt; gravity standard disabled, bij x aantal hits -&gt; gravity aan en speler beweegt neerwaarts als hij geraakt wordt</w:t>
       </w:r>
     </w:p>
     <w:p/>
@@ -571,42 +312,19 @@
         <w:rPr>
           <w:strike/>
         </w:rPr>
-        <w:t xml:space="preserve">Wapen meebewegen met </w:t>
-      </w:r>
-      <w:proofErr w:type="spellStart"/>
-      <w:r>
-        <w:rPr>
+        <w:t xml:space="preserve">Wapen meebewegen met crosshair -&gt; </w:t>
+      </w:r>
+      <w:r>
+        <w:rPr>
+          <w:b/>
           <w:strike/>
         </w:rPr>
-        <w:t>crosshair</w:t>
-      </w:r>
-      <w:proofErr w:type="spellEnd"/>
+        <w:t>Rotation Z</w:t>
+      </w:r>
       <w:r>
         <w:rPr>
           <w:strike/>
         </w:rPr>
-        <w:t xml:space="preserve"> -&gt; </w:t>
-      </w:r>
-      <w:proofErr w:type="spellStart"/>
-      <w:r>
-        <w:rPr>
-          <w:b/>
-          <w:strike/>
-        </w:rPr>
-        <w:t>Rotation</w:t>
-      </w:r>
-      <w:proofErr w:type="spellEnd"/>
-      <w:r>
-        <w:rPr>
-          <w:b/>
-          <w:strike/>
-        </w:rPr>
-        <w:t xml:space="preserve"> Z</w:t>
-      </w:r>
-      <w:r>
-        <w:rPr>
-          <w:strike/>
-        </w:rPr>
         <w:t xml:space="preserve"> aanpassen</w:t>
       </w:r>
     </w:p>
@@ -620,77 +338,30 @@
     </w:p>
     <w:p>
       <w:r>
-        <w:t xml:space="preserve">Bij </w:t>
-      </w:r>
-      <w:proofErr w:type="spellStart"/>
-      <w:r>
-        <w:t>Instantiaing</w:t>
-      </w:r>
-      <w:proofErr w:type="spellEnd"/>
-      <w:r>
-        <w:t xml:space="preserve"> moet het Object dat in de Editor zichtbaar is, altijd een GAMEOBJECT zijn!</w:t>
+        <w:t>Bij Instantiaing moet het Object dat in de Editor zichtbaar is, altijd een GAMEOBJECT zijn!</w:t>
       </w:r>
     </w:p>
     <w:p/>
     <w:p>
       <w:r>
-        <w:t xml:space="preserve">Prefab maken van </w:t>
-      </w:r>
-      <w:proofErr w:type="spellStart"/>
-      <w:r>
-        <w:t>Shield</w:t>
-      </w:r>
-      <w:proofErr w:type="spellEnd"/>
-      <w:r>
-        <w:t xml:space="preserve"> en van </w:t>
-      </w:r>
-      <w:proofErr w:type="spellStart"/>
-      <w:r>
-        <w:t>HealthBar</w:t>
-      </w:r>
-      <w:proofErr w:type="spellEnd"/>
-      <w:r>
-        <w:t xml:space="preserve"> voor </w:t>
-      </w:r>
-      <w:proofErr w:type="spellStart"/>
-      <w:r>
-        <w:t>ENemies</w:t>
-      </w:r>
-      <w:proofErr w:type="spellEnd"/>
+        <w:t>Prefab maken van Shield en van HealthBar voor ENemies</w:t>
+      </w:r>
     </w:p>
     <w:p/>
     <w:p>
       <w:r>
         <w:t xml:space="preserve">AI -&gt; slimme bommen? </w:t>
       </w:r>
-      <w:proofErr w:type="spellStart"/>
       <w:r>
         <w:rPr>
           <w:i/>
           <w:color w:val="70AD47" w:themeColor="accent6"/>
           <w:u w:val="single"/>
         </w:rPr>
-        <w:t>Helicopter</w:t>
-      </w:r>
-      <w:proofErr w:type="spellEnd"/>
-      <w:r>
-        <w:rPr>
-          <w:i/>
-          <w:color w:val="70AD47" w:themeColor="accent6"/>
-          <w:u w:val="single"/>
-        </w:rPr>
-        <w:t xml:space="preserve"> laten schieten op rooksignaal</w:t>
-      </w:r>
-      <w:r>
-        <w:t xml:space="preserve">?, </w:t>
-      </w:r>
-      <w:proofErr w:type="spellStart"/>
-      <w:r>
-        <w:t>enemy</w:t>
-      </w:r>
-      <w:proofErr w:type="spellEnd"/>
-      <w:r>
-        <w:t xml:space="preserve"> sniper richten naar hoofd</w:t>
+        <w:t>Helicopter laten schieten op rooksignaal</w:t>
+      </w:r>
+      <w:r>
+        <w:t>?, enemy sniper richten naar hoofd</w:t>
       </w:r>
     </w:p>
     <w:p/>
@@ -700,33 +371,11 @@
           <w:color w:val="5B9BD5" w:themeColor="accent1"/>
         </w:rPr>
       </w:pPr>
-      <w:proofErr w:type="spellStart"/>
       <w:r>
         <w:rPr>
           <w:color w:val="5B9BD5" w:themeColor="accent1"/>
         </w:rPr>
-        <w:t>NightVision</w:t>
-      </w:r>
-      <w:proofErr w:type="spellEnd"/>
-      <w:r>
-        <w:rPr>
-          <w:color w:val="5B9BD5" w:themeColor="accent1"/>
-        </w:rPr>
-        <w:t xml:space="preserve"> -&gt; </w:t>
-      </w:r>
-      <w:proofErr w:type="spellStart"/>
-      <w:r>
-        <w:rPr>
-          <w:color w:val="5B9BD5" w:themeColor="accent1"/>
-        </w:rPr>
-        <w:t>enemies</w:t>
-      </w:r>
-      <w:proofErr w:type="spellEnd"/>
-      <w:r>
-        <w:rPr>
-          <w:color w:val="5B9BD5" w:themeColor="accent1"/>
-        </w:rPr>
-        <w:t xml:space="preserve"> maken die alleen te zien als scherm groen gaat??</w:t>
+        <w:t>NightVision -&gt; enemies maken die alleen te zien als scherm groen gaat??</w:t>
       </w:r>
     </w:p>
     <w:p>
@@ -743,133 +392,68 @@
       </w:r>
     </w:p>
     <w:p>
-      <w:proofErr w:type="spellStart"/>
-      <w:r>
-        <w:t>Helicopter</w:t>
-      </w:r>
-      <w:proofErr w:type="spellEnd"/>
-      <w:r>
-        <w:t xml:space="preserve"> die </w:t>
-      </w:r>
-      <w:proofErr w:type="spellStart"/>
-      <w:r>
-        <w:t>enemies</w:t>
-      </w:r>
-      <w:proofErr w:type="spellEnd"/>
-      <w:r>
-        <w:t xml:space="preserve"> dropt?</w:t>
-      </w:r>
-    </w:p>
-    <w:p>
-      <w:pPr>
-        <w:rPr>
-          <w:color w:val="70AD47" w:themeColor="accent6"/>
-        </w:rPr>
-      </w:pPr>
-      <w:r>
-        <w:rPr>
-          <w:color w:val="70AD47" w:themeColor="accent6"/>
-        </w:rPr>
-        <w:t xml:space="preserve">Schild bestuurbaar zoals RPG, </w:t>
-      </w:r>
-      <w:proofErr w:type="spellStart"/>
-      <w:r>
-        <w:rPr>
-          <w:color w:val="70AD47" w:themeColor="accent6"/>
-        </w:rPr>
-        <w:t>selecteerbaar</w:t>
-      </w:r>
-      <w:proofErr w:type="spellEnd"/>
-    </w:p>
-    <w:p>
-      <w:pPr>
-        <w:rPr>
-          <w:color w:val="70AD47" w:themeColor="accent6"/>
-        </w:rPr>
-      </w:pPr>
-      <w:r>
-        <w:rPr>
-          <w:color w:val="70AD47" w:themeColor="accent6"/>
-        </w:rPr>
-        <w:t xml:space="preserve">Als wapen geselecteerd is met </w:t>
-      </w:r>
-      <w:proofErr w:type="spellStart"/>
-      <w:r>
-        <w:rPr>
-          <w:color w:val="70AD47" w:themeColor="accent6"/>
-        </w:rPr>
-        <w:t>scrollwheel</w:t>
-      </w:r>
-      <w:proofErr w:type="spellEnd"/>
-      <w:r>
-        <w:rPr>
-          <w:color w:val="70AD47" w:themeColor="accent6"/>
-        </w:rPr>
-        <w:t>, zorgen dat in Quad ook zichtbaar is!</w:t>
-      </w:r>
-    </w:p>
-    <w:p>
-      <w:pPr>
-        <w:rPr>
-          <w:color w:val="70AD47" w:themeColor="accent6"/>
-          <w:lang w:val="en-US"/>
-        </w:rPr>
-      </w:pPr>
-      <w:r>
-        <w:rPr>
-          <w:color w:val="70AD47" w:themeColor="accent6"/>
-          <w:lang w:val="en-US"/>
-        </w:rPr>
-        <w:t xml:space="preserve">Camera met Offset player </w:t>
-      </w:r>
-      <w:proofErr w:type="spellStart"/>
-      <w:r>
-        <w:rPr>
-          <w:color w:val="70AD47" w:themeColor="accent6"/>
-          <w:lang w:val="en-US"/>
-        </w:rPr>
-        <w:t>breedte</w:t>
-      </w:r>
-      <w:proofErr w:type="spellEnd"/>
-    </w:p>
-    <w:p>
-      <w:pPr>
-        <w:rPr>
-          <w:lang w:val="en-US"/>
-        </w:rPr>
-      </w:pPr>
-      <w:proofErr w:type="spellStart"/>
-      <w:r>
-        <w:rPr>
-          <w:lang w:val="en-US"/>
-        </w:rPr>
-        <w:t>MainPlayer</w:t>
-      </w:r>
-      <w:proofErr w:type="spellEnd"/>
-      <w:r>
-        <w:rPr>
-          <w:lang w:val="en-US"/>
-        </w:rPr>
-        <w:t xml:space="preserve"> is tag van Player</w:t>
-      </w:r>
-    </w:p>
-    <w:p>
-      <w:proofErr w:type="spellStart"/>
+      <w:r>
+        <w:t>Helicopter die enemies dropt?</w:t>
+      </w:r>
+    </w:p>
+    <w:p>
+      <w:pPr>
+        <w:rPr>
+          <w:color w:val="70AD47" w:themeColor="accent6"/>
+        </w:rPr>
+      </w:pPr>
+      <w:r>
+        <w:rPr>
+          <w:color w:val="70AD47" w:themeColor="accent6"/>
+        </w:rPr>
+        <w:t>Schild bestuurbaar zoals RPG, selecteerbaar</w:t>
+      </w:r>
+    </w:p>
+    <w:p>
+      <w:pPr>
+        <w:rPr>
+          <w:color w:val="70AD47" w:themeColor="accent6"/>
+        </w:rPr>
+      </w:pPr>
+      <w:r>
+        <w:rPr>
+          <w:color w:val="70AD47" w:themeColor="accent6"/>
+        </w:rPr>
+        <w:t>Als wapen geselecteerd is met scrollwheel, zorgen dat in Quad ook zichtbaar is!</w:t>
+      </w:r>
+    </w:p>
+    <w:p>
+      <w:pPr>
+        <w:rPr>
+          <w:color w:val="70AD47" w:themeColor="accent6"/>
+          <w:lang w:val="en-US"/>
+        </w:rPr>
+      </w:pPr>
+      <w:r>
+        <w:rPr>
+          <w:color w:val="70AD47" w:themeColor="accent6"/>
+          <w:lang w:val="en-US"/>
+        </w:rPr>
+        <w:t>Camera met Offset player breedte</w:t>
+      </w:r>
+    </w:p>
+    <w:p>
+      <w:pPr>
+        <w:rPr>
+          <w:lang w:val="en-US"/>
+        </w:rPr>
+      </w:pPr>
+      <w:r>
+        <w:rPr>
+          <w:lang w:val="en-US"/>
+        </w:rPr>
+        <w:t>MainPlayer is tag van Player</w:t>
+      </w:r>
+    </w:p>
+    <w:p>
       <w:r>
         <w:lastRenderedPageBreak/>
-        <w:t>Enemy</w:t>
-      </w:r>
-      <w:proofErr w:type="spellEnd"/>
-      <w:r>
-        <w:t xml:space="preserve"> Is </w:t>
-      </w:r>
-      <w:proofErr w:type="spellStart"/>
-      <w:r>
-        <w:t>Kinematic</w:t>
-      </w:r>
-      <w:proofErr w:type="spellEnd"/>
-      <w:r>
-        <w:t xml:space="preserve"> == True -&gt; raket wordt afgeweerd</w:t>
+        <w:t>Enemy Is Kinematic == True -&gt; raket wordt afgeweerd</w:t>
       </w:r>
     </w:p>
     <w:p/>
@@ -892,134 +476,40 @@
       </w:r>
     </w:p>
     <w:p>
-      <w:proofErr w:type="spellStart"/>
-      <w:r>
-        <w:t>Enemy</w:t>
-      </w:r>
-      <w:proofErr w:type="spellEnd"/>
-      <w:r>
-        <w:t xml:space="preserve">, verschillende </w:t>
-      </w:r>
-      <w:proofErr w:type="spellStart"/>
-      <w:r>
-        <w:t>hitzones</w:t>
-      </w:r>
-      <w:proofErr w:type="spellEnd"/>
-      <w:r>
-        <w:t xml:space="preserve"> ??</w:t>
-      </w:r>
-    </w:p>
-    <w:p>
-      <w:proofErr w:type="spellStart"/>
-      <w:r>
-        <w:t>Enemy</w:t>
-      </w:r>
-      <w:proofErr w:type="spellEnd"/>
-      <w:r>
-        <w:t xml:space="preserve"> kan op hoofd schieten en op </w:t>
-      </w:r>
-      <w:proofErr w:type="spellStart"/>
-      <w:r>
-        <w:t>main</w:t>
-      </w:r>
-      <w:proofErr w:type="spellEnd"/>
-      <w:r>
-        <w:t xml:space="preserve"> body?</w:t>
+      <w:r>
+        <w:t>Enemy, verschillende hitzones ??</w:t>
+      </w:r>
+    </w:p>
+    <w:p>
+      <w:r>
+        <w:t>Enemy kan op hoofd schieten en op main body?</w:t>
       </w:r>
     </w:p>
     <w:p/>
     <w:p>
       <w:r>
-        <w:t xml:space="preserve">Laser DOT op </w:t>
-      </w:r>
-      <w:proofErr w:type="spellStart"/>
-      <w:r>
-        <w:t>Player</w:t>
-      </w:r>
-      <w:proofErr w:type="spellEnd"/>
+        <w:t>Laser DOT op Player</w:t>
+      </w:r>
       <w:r>
         <w:t>, laten bewegen?</w:t>
       </w:r>
     </w:p>
     <w:p/>
     <w:p>
-      <w:proofErr w:type="spellStart"/>
-      <w:r>
-        <w:t>Enemy</w:t>
-      </w:r>
-      <w:proofErr w:type="spellEnd"/>
-      <w:r>
-        <w:t xml:space="preserve"> mag niet door SHIELD lopen, bij </w:t>
-      </w:r>
-      <w:proofErr w:type="spellStart"/>
-      <w:r>
-        <w:t>collision</w:t>
-      </w:r>
-      <w:proofErr w:type="spellEnd"/>
-      <w:r>
-        <w:t xml:space="preserve"> daarbij, </w:t>
-      </w:r>
-      <w:proofErr w:type="spellStart"/>
-      <w:r>
-        <w:t>enemy</w:t>
-      </w:r>
-      <w:proofErr w:type="spellEnd"/>
-      <w:r>
-        <w:t xml:space="preserve"> stop </w:t>
-      </w:r>
-      <w:proofErr w:type="spellStart"/>
-      <w:r>
-        <w:t>moving</w:t>
-      </w:r>
-      <w:proofErr w:type="spellEnd"/>
-      <w:r>
-        <w:t xml:space="preserve">, slaat </w:t>
-      </w:r>
-      <w:proofErr w:type="spellStart"/>
-      <w:r>
-        <w:t>shield</w:t>
-      </w:r>
-      <w:proofErr w:type="spellEnd"/>
-      <w:r>
-        <w:t xml:space="preserve"> weg?</w:t>
+      <w:r>
+        <w:t>Enemy mag niet door SHIELD lopen, bij collision daarbij, enemy stop moving, slaat shield weg?</w:t>
       </w:r>
     </w:p>
     <w:p/>
     <w:p>
-      <w:proofErr w:type="spellStart"/>
-      <w:r>
-        <w:t>Enemies</w:t>
-      </w:r>
-      <w:proofErr w:type="spellEnd"/>
-      <w:r>
-        <w:t xml:space="preserve"> mogen ook niet door </w:t>
-      </w:r>
-      <w:proofErr w:type="spellStart"/>
-      <w:r>
-        <w:t>Player</w:t>
-      </w:r>
-      <w:proofErr w:type="spellEnd"/>
-      <w:r>
-        <w:t xml:space="preserve"> </w:t>
-      </w:r>
-      <w:proofErr w:type="spellStart"/>
-      <w:r>
-        <w:t>clippen</w:t>
-      </w:r>
-      <w:proofErr w:type="spellEnd"/>
+      <w:r>
+        <w:t>Enemies mogen ook niet door Player clippen</w:t>
+      </w:r>
     </w:p>
     <w:p/>
     <w:p>
       <w:r>
-        <w:t xml:space="preserve">Collider onderaan </w:t>
-      </w:r>
-      <w:proofErr w:type="spellStart"/>
-      <w:r>
-        <w:t>Enemy</w:t>
-      </w:r>
-      <w:proofErr w:type="spellEnd"/>
-      <w:r>
-        <w:t xml:space="preserve"> geeft probleem met granaat Hit, </w:t>
+        <w:t xml:space="preserve">Collider onderaan Enemy geeft probleem met granaat Hit, </w:t>
       </w:r>
     </w:p>
     <w:p/>
@@ -1034,136 +524,45 @@
           <w:color w:val="70AD47" w:themeColor="accent6"/>
           <w:lang w:val="en-US"/>
         </w:rPr>
-        <w:t xml:space="preserve">Enemy01 of 02 ? -&gt; </w:t>
-      </w:r>
-      <w:proofErr w:type="spellStart"/>
-      <w:r>
-        <w:rPr>
-          <w:color w:val="70AD47" w:themeColor="accent6"/>
-          <w:lang w:val="en-US"/>
-        </w:rPr>
-        <w:t>als</w:t>
-      </w:r>
-      <w:proofErr w:type="spellEnd"/>
-      <w:r>
-        <w:rPr>
-          <w:color w:val="70AD47" w:themeColor="accent6"/>
-          <w:lang w:val="en-US"/>
-        </w:rPr>
-        <w:t xml:space="preserve"> HEALTH &gt; 100 is -&gt; </w:t>
-      </w:r>
-      <w:proofErr w:type="spellStart"/>
-      <w:r>
-        <w:rPr>
-          <w:color w:val="70AD47" w:themeColor="accent6"/>
-          <w:lang w:val="en-US"/>
-        </w:rPr>
-        <w:t>gooi</w:t>
-      </w:r>
-      <w:proofErr w:type="spellEnd"/>
-      <w:r>
-        <w:rPr>
-          <w:color w:val="70AD47" w:themeColor="accent6"/>
-          <w:lang w:val="en-US"/>
-        </w:rPr>
-        <w:t xml:space="preserve"> Flare of </w:t>
-      </w:r>
-      <w:proofErr w:type="spellStart"/>
-      <w:r>
-        <w:rPr>
-          <w:color w:val="70AD47" w:themeColor="accent6"/>
-          <w:lang w:val="en-US"/>
-        </w:rPr>
-        <w:t>FireWork</w:t>
-      </w:r>
-      <w:proofErr w:type="spellEnd"/>
-      <w:r>
-        <w:rPr>
-          <w:color w:val="70AD47" w:themeColor="accent6"/>
-          <w:lang w:val="en-US"/>
-        </w:rPr>
-        <w:t xml:space="preserve">? </w:t>
-      </w:r>
-      <w:r>
-        <w:rPr>
-          <w:color w:val="70AD47" w:themeColor="accent6"/>
-        </w:rPr>
-        <w:t xml:space="preserve">En loop weg -&gt; flip Sprite X </w:t>
-      </w:r>
-      <w:proofErr w:type="spellStart"/>
-      <w:r>
-        <w:rPr>
-          <w:color w:val="70AD47" w:themeColor="accent6"/>
-        </w:rPr>
-        <w:t>direction</w:t>
-      </w:r>
-      <w:proofErr w:type="spellEnd"/>
-    </w:p>
-    <w:p>
-      <w:pPr>
-        <w:rPr>
-          <w:color w:val="70AD47" w:themeColor="accent6"/>
-        </w:rPr>
-      </w:pPr>
-      <w:proofErr w:type="spellStart"/>
-      <w:r>
-        <w:rPr>
-          <w:color w:val="70AD47" w:themeColor="accent6"/>
-        </w:rPr>
-        <w:t>Flare</w:t>
-      </w:r>
-      <w:proofErr w:type="spellEnd"/>
-      <w:r>
-        <w:rPr>
-          <w:color w:val="70AD47" w:themeColor="accent6"/>
-        </w:rPr>
-        <w:t xml:space="preserve"> roept </w:t>
-      </w:r>
-      <w:proofErr w:type="spellStart"/>
-      <w:r>
-        <w:rPr>
-          <w:color w:val="70AD47" w:themeColor="accent6"/>
-        </w:rPr>
-        <w:t>helicopter</w:t>
-      </w:r>
-      <w:proofErr w:type="spellEnd"/>
-      <w:r>
-        <w:rPr>
-          <w:color w:val="70AD47" w:themeColor="accent6"/>
-        </w:rPr>
-        <w:t xml:space="preserve"> op met:</w:t>
-      </w:r>
-    </w:p>
-    <w:p>
-      <w:r>
-        <w:t xml:space="preserve">- extra </w:t>
-      </w:r>
-      <w:proofErr w:type="spellStart"/>
-      <w:r>
-        <w:t>enemies</w:t>
-      </w:r>
-      <w:proofErr w:type="spellEnd"/>
-    </w:p>
-    <w:p>
-      <w:pPr>
-        <w:rPr>
-          <w:color w:val="70AD47" w:themeColor="accent6"/>
-        </w:rPr>
-      </w:pPr>
-      <w:r>
-        <w:rPr>
-          <w:color w:val="70AD47" w:themeColor="accent6"/>
-        </w:rPr>
-        <w:t xml:space="preserve">- beschiet </w:t>
-      </w:r>
-      <w:proofErr w:type="spellStart"/>
-      <w:r>
-        <w:rPr>
-          <w:color w:val="70AD47" w:themeColor="accent6"/>
-        </w:rPr>
-        <w:t>Player</w:t>
-      </w:r>
-      <w:proofErr w:type="spellEnd"/>
+        <w:t xml:space="preserve">Enemy01 of 02 ? -&gt; als HEALTH &gt; 100 is -&gt; gooi Flare of FireWork? </w:t>
+      </w:r>
+      <w:r>
+        <w:rPr>
+          <w:color w:val="70AD47" w:themeColor="accent6"/>
+        </w:rPr>
+        <w:t>En loop weg -&gt; flip Sprite X direction</w:t>
+      </w:r>
+    </w:p>
+    <w:p>
+      <w:pPr>
+        <w:rPr>
+          <w:color w:val="70AD47" w:themeColor="accent6"/>
+        </w:rPr>
+      </w:pPr>
+      <w:r>
+        <w:rPr>
+          <w:color w:val="70AD47" w:themeColor="accent6"/>
+        </w:rPr>
+        <w:t>Flare roept helicopter op met:</w:t>
+      </w:r>
+    </w:p>
+    <w:p>
+      <w:r>
+        <w:t>- extra enemies</w:t>
+      </w:r>
+    </w:p>
+    <w:p>
+      <w:pPr>
+        <w:rPr>
+          <w:color w:val="70AD47" w:themeColor="accent6"/>
+        </w:rPr>
+      </w:pPr>
+      <w:r>
+        <w:rPr>
+          <w:color w:val="70AD47" w:themeColor="accent6"/>
+        </w:rPr>
+        <w:t>- beschiet Player</w:t>
+      </w:r>
     </w:p>
     <w:p>
       <w:r>
@@ -1239,17 +638,8 @@
           <w:b/>
           <w:sz w:val="28"/>
         </w:rPr>
-        <w:t xml:space="preserve">Loopgraven/ </w:t>
-      </w:r>
-      <w:proofErr w:type="spellStart"/>
-      <w:r>
-        <w:rPr>
-          <w:b/>
-          <w:sz w:val="28"/>
-        </w:rPr>
-        <w:t>trenches</w:t>
-      </w:r>
-      <w:proofErr w:type="spellEnd"/>
+        <w:t>Loopgraven/ trenches</w:t>
+      </w:r>
     </w:p>
     <w:p>
       <w:pPr>
@@ -1317,39 +707,7 @@
           <w:b/>
           <w:sz w:val="28"/>
         </w:rPr>
-        <w:t xml:space="preserve"> -&gt; </w:t>
-      </w:r>
-      <w:proofErr w:type="spellStart"/>
-      <w:r>
-        <w:rPr>
-          <w:b/>
-          <w:sz w:val="28"/>
-        </w:rPr>
-        <w:t>enemy</w:t>
-      </w:r>
-      <w:proofErr w:type="spellEnd"/>
-      <w:r>
-        <w:rPr>
-          <w:b/>
-          <w:sz w:val="28"/>
-        </w:rPr>
-        <w:t xml:space="preserve"> met </w:t>
-      </w:r>
-      <w:proofErr w:type="spellStart"/>
-      <w:r>
-        <w:rPr>
-          <w:b/>
-          <w:sz w:val="28"/>
-        </w:rPr>
-        <w:t>raised</w:t>
-      </w:r>
-      <w:proofErr w:type="spellEnd"/>
-      <w:r>
-        <w:rPr>
-          <w:b/>
-          <w:sz w:val="28"/>
-        </w:rPr>
-        <w:t xml:space="preserve"> Gun, </w:t>
+        <w:t xml:space="preserve"> -&gt; enemy met raised Gun, </w:t>
       </w:r>
       <w:r>
         <w:rPr>
@@ -1444,18 +802,8 @@
           <w:color w:val="70AD47" w:themeColor="accent6"/>
           <w:sz w:val="28"/>
         </w:rPr>
-        <w:t xml:space="preserve">Granaten, ontploffen bij hit met </w:t>
-      </w:r>
-      <w:proofErr w:type="spellStart"/>
-      <w:r>
-        <w:rPr>
-          <w:b/>
-          <w:color w:val="70AD47" w:themeColor="accent6"/>
-          <w:sz w:val="28"/>
-        </w:rPr>
-        <w:t>Enemy</w:t>
-      </w:r>
-      <w:proofErr w:type="spellEnd"/>
+        <w:t>Granaten, ontploffen bij hit met Enemy</w:t>
+      </w:r>
     </w:p>
     <w:p>
       <w:pPr>
@@ -1494,25 +842,7 @@
           <w:color w:val="70AD47" w:themeColor="accent6"/>
           <w:sz w:val="28"/>
         </w:rPr>
-        <w:t xml:space="preserve">Meerdere </w:t>
-      </w:r>
-      <w:proofErr w:type="spellStart"/>
-      <w:r>
-        <w:rPr>
-          <w:b/>
-          <w:color w:val="70AD47" w:themeColor="accent6"/>
-          <w:sz w:val="28"/>
-        </w:rPr>
-        <w:t>gasgranten</w:t>
-      </w:r>
-      <w:proofErr w:type="spellEnd"/>
-      <w:r>
-        <w:rPr>
-          <w:b/>
-          <w:color w:val="70AD47" w:themeColor="accent6"/>
-          <w:sz w:val="28"/>
-        </w:rPr>
-        <w:t xml:space="preserve"> afvuren om gas wolk</w:t>
+        <w:t>Meerdere gasgranten afvuren om gas wolk</w:t>
       </w:r>
       <w:r>
         <w:rPr>
@@ -1529,126 +859,74 @@
           <w:sz w:val="28"/>
         </w:rPr>
       </w:pPr>
-      <w:proofErr w:type="spellStart"/>
-      <w:r>
-        <w:rPr>
-          <w:b/>
-          <w:sz w:val="28"/>
-        </w:rPr>
-        <w:t>MachineGun</w:t>
-      </w:r>
-      <w:proofErr w:type="spellEnd"/>
-      <w:r>
-        <w:rPr>
-          <w:b/>
-          <w:sz w:val="28"/>
-        </w:rPr>
-        <w:t xml:space="preserve"> of Sniper richtbaar maken</w:t>
-      </w:r>
-    </w:p>
-    <w:p>
-      <w:pPr>
-        <w:rPr>
-          <w:b/>
-          <w:color w:val="70AD47" w:themeColor="accent6"/>
-          <w:sz w:val="28"/>
-        </w:rPr>
-      </w:pPr>
-      <w:r>
-        <w:rPr>
-          <w:b/>
-          <w:color w:val="70AD47" w:themeColor="accent6"/>
-          <w:sz w:val="28"/>
-        </w:rPr>
-        <w:t xml:space="preserve">Stoppen effect </w:t>
-      </w:r>
-      <w:proofErr w:type="spellStart"/>
-      <w:r>
-        <w:rPr>
-          <w:b/>
-          <w:color w:val="70AD47" w:themeColor="accent6"/>
-          <w:sz w:val="28"/>
-        </w:rPr>
-        <w:t>GasAanval</w:t>
-      </w:r>
-      <w:proofErr w:type="spellEnd"/>
-      <w:r>
-        <w:rPr>
-          <w:b/>
-          <w:color w:val="70AD47" w:themeColor="accent6"/>
-          <w:sz w:val="28"/>
-        </w:rPr>
-        <w:t xml:space="preserve"> van </w:t>
-      </w:r>
-      <w:proofErr w:type="spellStart"/>
-      <w:r>
-        <w:rPr>
-          <w:b/>
-          <w:color w:val="70AD47" w:themeColor="accent6"/>
-          <w:sz w:val="28"/>
-        </w:rPr>
-        <w:t>enemy</w:t>
-      </w:r>
-      <w:proofErr w:type="spellEnd"/>
-      <w:r>
-        <w:rPr>
-          <w:b/>
-          <w:color w:val="70AD47" w:themeColor="accent6"/>
-          <w:sz w:val="28"/>
-        </w:rPr>
-        <w:t xml:space="preserve"> na 2.5 seconden</w:t>
-      </w:r>
-    </w:p>
-    <w:p>
-      <w:pPr>
-        <w:rPr>
-          <w:b/>
-          <w:sz w:val="28"/>
-        </w:rPr>
-      </w:pPr>
-      <w:proofErr w:type="spellStart"/>
-      <w:r>
-        <w:rPr>
-          <w:b/>
-          <w:sz w:val="28"/>
-        </w:rPr>
-        <w:t>Stealth</w:t>
-      </w:r>
-      <w:proofErr w:type="spellEnd"/>
-      <w:r>
-        <w:rPr>
-          <w:b/>
-          <w:sz w:val="28"/>
-        </w:rPr>
-        <w:t xml:space="preserve"> </w:t>
-      </w:r>
-      <w:proofErr w:type="spellStart"/>
-      <w:r>
-        <w:rPr>
-          <w:b/>
-          <w:sz w:val="28"/>
-        </w:rPr>
-        <w:t>bomber</w:t>
-      </w:r>
-      <w:proofErr w:type="spellEnd"/>
-      <w:r>
-        <w:rPr>
-          <w:b/>
-          <w:sz w:val="28"/>
-        </w:rPr>
-        <w:t xml:space="preserve">, bom effect -&gt; </w:t>
-      </w:r>
-      <w:proofErr w:type="spellStart"/>
-      <w:r>
-        <w:rPr>
-          <w:b/>
-          <w:sz w:val="28"/>
-        </w:rPr>
-        <w:t>addforce</w:t>
+      <w:r>
+        <w:rPr>
+          <w:b/>
+          <w:sz w:val="28"/>
+        </w:rPr>
+        <w:t>MachineGun of Sniper richtbaar maken</w:t>
+      </w:r>
+    </w:p>
+    <w:p>
+      <w:pPr>
+        <w:rPr>
+          <w:b/>
+          <w:color w:val="70AD47" w:themeColor="accent6"/>
+          <w:sz w:val="28"/>
+        </w:rPr>
+      </w:pPr>
+      <w:r>
+        <w:rPr>
+          <w:b/>
+          <w:color w:val="70AD47" w:themeColor="accent6"/>
+          <w:sz w:val="28"/>
+        </w:rPr>
+        <w:t>Stoppen effect GasAanval van enemy na 2.5 seconden</w:t>
+      </w:r>
+    </w:p>
+    <w:p>
+      <w:pPr>
+        <w:rPr>
+          <w:b/>
+          <w:sz w:val="28"/>
+          <w:lang w:val="en-US"/>
+        </w:rPr>
+      </w:pPr>
+      <w:r>
+        <w:rPr>
+          <w:b/>
+          <w:sz w:val="28"/>
+          <w:lang w:val="en-US"/>
+        </w:rPr>
+        <w:t>Stealth bomber, bom effect -&gt; addforce</w:t>
+      </w:r>
+    </w:p>
+    <w:p>
+      <w:pPr>
+        <w:rPr>
+          <w:b/>
+          <w:sz w:val="28"/>
+          <w:lang w:val="en-US"/>
+        </w:rPr>
+      </w:pPr>
+      <w:r>
+        <w:rPr>
+          <w:b/>
+          <w:sz w:val="28"/>
+          <w:lang w:val="en-US"/>
+        </w:rPr>
+        <w:t xml:space="preserve">!!!! </w:t>
+      </w:r>
+      <w:r>
+        <w:rPr>
+          <w:b/>
+          <w:sz w:val="28"/>
+          <w:lang w:val="en-US"/>
+        </w:rPr>
+        <w:t>gun bullet tijdelijk geen trigger meer</w:t>
       </w:r>
       <w:bookmarkStart w:id="0" w:name="_GoBack"/>
       <w:bookmarkEnd w:id="0"/>
-      <w:proofErr w:type="spellEnd"/>
     </w:p>
     <w:p>
       <w:pPr>
@@ -1656,6 +934,7 @@
           <w:b/>
           <w:color w:val="FF0000"/>
           <w:sz w:val="28"/>
+          <w:lang w:val="en-US"/>
         </w:rPr>
       </w:pPr>
       <w:r>

</xml_diff>

<commit_message>
Player can move up and down, enemy sniper added
</commit_message>
<xml_diff>
--- a/GDD.docx
+++ b/GDD.docx
@@ -8,11 +8,33 @@
           <w:lang w:val="en-US"/>
         </w:rPr>
       </w:pPr>
-      <w:r>
-        <w:rPr>
-          <w:lang w:val="en-US"/>
-        </w:rPr>
-        <w:t>Te implementeren:</w:t>
+      <w:proofErr w:type="spellStart"/>
+      <w:r>
+        <w:rPr>
+          <w:lang w:val="en-US"/>
+        </w:rPr>
+        <w:t>Te</w:t>
+      </w:r>
+      <w:proofErr w:type="spellEnd"/>
+      <w:r>
+        <w:rPr>
+          <w:lang w:val="en-US"/>
+        </w:rPr>
+        <w:t xml:space="preserve"> </w:t>
+      </w:r>
+      <w:proofErr w:type="spellStart"/>
+      <w:r>
+        <w:rPr>
+          <w:lang w:val="en-US"/>
+        </w:rPr>
+        <w:t>implementeren</w:t>
+      </w:r>
+      <w:proofErr w:type="spellEnd"/>
+      <w:r>
+        <w:rPr>
+          <w:lang w:val="en-US"/>
+        </w:rPr>
+        <w:t>:</w:t>
       </w:r>
     </w:p>
     <w:p>
@@ -54,19 +76,50 @@
           <w:lang w:val="en-US"/>
         </w:rPr>
       </w:pPr>
-      <w:r>
-        <w:rPr>
-          <w:color w:val="70AD47" w:themeColor="accent6"/>
-          <w:lang w:val="en-US"/>
-        </w:rPr>
-        <w:t>HealthBar/</w:t>
-      </w:r>
-      <w:r>
-        <w:rPr>
-          <w:lang w:val="en-US"/>
-        </w:rPr>
-        <w:t>extra Levens of HealthPack</w:t>
-      </w:r>
+      <w:proofErr w:type="spellStart"/>
+      <w:r>
+        <w:rPr>
+          <w:color w:val="70AD47" w:themeColor="accent6"/>
+          <w:lang w:val="en-US"/>
+        </w:rPr>
+        <w:t>HealthBar</w:t>
+      </w:r>
+      <w:proofErr w:type="spellEnd"/>
+      <w:r>
+        <w:rPr>
+          <w:color w:val="70AD47" w:themeColor="accent6"/>
+          <w:lang w:val="en-US"/>
+        </w:rPr>
+        <w:t>/</w:t>
+      </w:r>
+      <w:r>
+        <w:rPr>
+          <w:lang w:val="en-US"/>
+        </w:rPr>
+        <w:t xml:space="preserve">extra </w:t>
+      </w:r>
+      <w:proofErr w:type="spellStart"/>
+      <w:r>
+        <w:rPr>
+          <w:lang w:val="en-US"/>
+        </w:rPr>
+        <w:t>Levens</w:t>
+      </w:r>
+      <w:proofErr w:type="spellEnd"/>
+      <w:r>
+        <w:rPr>
+          <w:lang w:val="en-US"/>
+        </w:rPr>
+        <w:t xml:space="preserve"> of </w:t>
+      </w:r>
+      <w:proofErr w:type="spellStart"/>
+      <w:r>
+        <w:rPr>
+          <w:lang w:val="en-US"/>
+        </w:rPr>
+        <w:t>HealthPack</w:t>
+      </w:r>
+      <w:proofErr w:type="spellEnd"/>
     </w:p>
     <w:p>
       <w:pPr>
@@ -178,8 +231,16 @@
         <w:rPr>
           <w:color w:val="70AD47" w:themeColor="accent6"/>
         </w:rPr>
-        <w:t>Wapens schieten + shell ejection</w:t>
-      </w:r>
+        <w:t xml:space="preserve">Wapens schieten + shell </w:t>
+      </w:r>
+      <w:proofErr w:type="spellStart"/>
+      <w:r>
+        <w:rPr>
+          <w:color w:val="70AD47" w:themeColor="accent6"/>
+        </w:rPr>
+        <w:t>ejection</w:t>
+      </w:r>
+      <w:proofErr w:type="spellEnd"/>
     </w:p>
     <w:p>
       <w:pPr>
@@ -187,12 +248,42 @@
           <w:strike/>
         </w:rPr>
       </w:pPr>
+      <w:proofErr w:type="spellStart"/>
       <w:r>
         <w:rPr>
           <w:strike/>
         </w:rPr>
-        <w:t>Crosshair – Beperken afstand afhankelijk van wapen, sniper schiet verder dan machinegeweer, shotgun breder crosshair</w:t>
-      </w:r>
+        <w:t>Crosshair</w:t>
+      </w:r>
+      <w:proofErr w:type="spellEnd"/>
+      <w:r>
+        <w:rPr>
+          <w:strike/>
+        </w:rPr>
+        <w:t xml:space="preserve"> – Beperken afstand afhankelijk van wapen, sniper schiet verder dan machinegeweer, </w:t>
+      </w:r>
+      <w:proofErr w:type="spellStart"/>
+      <w:r>
+        <w:rPr>
+          <w:strike/>
+        </w:rPr>
+        <w:t>shotgun</w:t>
+      </w:r>
+      <w:proofErr w:type="spellEnd"/>
+      <w:r>
+        <w:rPr>
+          <w:strike/>
+        </w:rPr>
+        <w:t xml:space="preserve"> breder </w:t>
+      </w:r>
+      <w:proofErr w:type="spellStart"/>
+      <w:r>
+        <w:rPr>
+          <w:strike/>
+        </w:rPr>
+        <w:t>crosshair</w:t>
+      </w:r>
+      <w:proofErr w:type="spellEnd"/>
     </w:p>
     <w:p/>
     <w:p>
@@ -200,16 +291,70 @@
         <w:rPr>
           <w:color w:val="70AD47" w:themeColor="accent6"/>
         </w:rPr>
-        <w:t xml:space="preserve">Als er op knop 1 gedrukt wordt, in de QUAD oplichten wapen, + player krijgt wapen in hand, toon </w:t>
-      </w:r>
-      <w:r>
-        <w:rPr>
-          <w:color w:val="70AD47" w:themeColor="accent6"/>
-        </w:rPr>
-        <w:t>Ammo counts</w:t>
-      </w:r>
-      <w:r>
-        <w:t xml:space="preserve">, rate of fire instellen, delay tussen schieten, reload, </w:t>
+        <w:t xml:space="preserve">Als er op knop 1 gedrukt wordt, in de QUAD oplichten wapen, + </w:t>
+      </w:r>
+      <w:proofErr w:type="spellStart"/>
+      <w:r>
+        <w:rPr>
+          <w:color w:val="70AD47" w:themeColor="accent6"/>
+        </w:rPr>
+        <w:t>player</w:t>
+      </w:r>
+      <w:proofErr w:type="spellEnd"/>
+      <w:r>
+        <w:rPr>
+          <w:color w:val="70AD47" w:themeColor="accent6"/>
+        </w:rPr>
+        <w:t xml:space="preserve"> krijgt wapen in hand, toon </w:t>
+      </w:r>
+      <w:proofErr w:type="spellStart"/>
+      <w:r>
+        <w:rPr>
+          <w:color w:val="70AD47" w:themeColor="accent6"/>
+        </w:rPr>
+        <w:t>Ammo</w:t>
+      </w:r>
+      <w:proofErr w:type="spellEnd"/>
+      <w:r>
+        <w:rPr>
+          <w:color w:val="70AD47" w:themeColor="accent6"/>
+        </w:rPr>
+        <w:t xml:space="preserve"> </w:t>
+      </w:r>
+      <w:proofErr w:type="spellStart"/>
+      <w:r>
+        <w:rPr>
+          <w:color w:val="70AD47" w:themeColor="accent6"/>
+        </w:rPr>
+        <w:t>counts</w:t>
+      </w:r>
+      <w:proofErr w:type="spellEnd"/>
+      <w:r>
+        <w:t xml:space="preserve">, </w:t>
+      </w:r>
+      <w:proofErr w:type="spellStart"/>
+      <w:r>
+        <w:t>rate</w:t>
+      </w:r>
+      <w:proofErr w:type="spellEnd"/>
+      <w:r>
+        <w:t xml:space="preserve"> of </w:t>
+      </w:r>
+      <w:proofErr w:type="spellStart"/>
+      <w:r>
+        <w:t>fire</w:t>
+      </w:r>
+      <w:proofErr w:type="spellEnd"/>
+      <w:r>
+        <w:t xml:space="preserve"> instellen, delay tussen schieten, </w:t>
+      </w:r>
+      <w:proofErr w:type="spellStart"/>
+      <w:r>
+        <w:t>reload</w:t>
+      </w:r>
+      <w:proofErr w:type="spellEnd"/>
+      <w:r>
+        <w:t xml:space="preserve">, </w:t>
       </w:r>
     </w:p>
     <w:p/>
@@ -224,7 +369,23 @@
           <w:color w:val="70AD47" w:themeColor="accent6"/>
           <w:lang w:val="en-US"/>
         </w:rPr>
-        <w:t>Player Movement, Links, rechts,</w:t>
+        <w:t xml:space="preserve">Player Movement, Links, </w:t>
+      </w:r>
+      <w:proofErr w:type="spellStart"/>
+      <w:r>
+        <w:rPr>
+          <w:color w:val="70AD47" w:themeColor="accent6"/>
+          <w:lang w:val="en-US"/>
+        </w:rPr>
+        <w:t>rechts</w:t>
+      </w:r>
+      <w:proofErr w:type="spellEnd"/>
+      <w:r>
+        <w:rPr>
+          <w:color w:val="70AD47" w:themeColor="accent6"/>
+          <w:lang w:val="en-US"/>
+        </w:rPr>
+        <w:t>,</w:t>
       </w:r>
       <w:r>
         <w:rPr>
@@ -252,52 +413,150 @@
           <w:color w:val="70AD47" w:themeColor="accent6"/>
           <w:lang w:val="en-US"/>
         </w:rPr>
-        <w:t>Input aanpassen ipv. Q en D, Left and Right, project settings/input</w:t>
-      </w:r>
-    </w:p>
-    <w:p>
-      <w:pPr>
-        <w:rPr>
-          <w:lang w:val="en-US"/>
-        </w:rPr>
-      </w:pPr>
-    </w:p>
-    <w:p>
-      <w:pPr>
-        <w:rPr>
-          <w:lang w:val="en-US"/>
-        </w:rPr>
-      </w:pPr>
-    </w:p>
-    <w:p>
-      <w:pPr>
-        <w:rPr>
-          <w:lang w:val="en-US"/>
-        </w:rPr>
-      </w:pPr>
-    </w:p>
-    <w:p>
-      <w:r>
-        <w:t>Enemies:</w:t>
-      </w:r>
-    </w:p>
-    <w:p>
-      <w:pPr>
-        <w:rPr>
-          <w:color w:val="70AD47" w:themeColor="accent6"/>
-        </w:rPr>
-      </w:pPr>
-      <w:r>
-        <w:rPr>
-          <w:color w:val="70AD47" w:themeColor="accent6"/>
-        </w:rPr>
-        <w:t>Healthbar onder Sprite (rood, updaten bij hit?)</w:t>
+        <w:t xml:space="preserve">Input </w:t>
+      </w:r>
+      <w:proofErr w:type="spellStart"/>
+      <w:r>
+        <w:rPr>
+          <w:color w:val="70AD47" w:themeColor="accent6"/>
+          <w:lang w:val="en-US"/>
+        </w:rPr>
+        <w:t>aanpassen</w:t>
+      </w:r>
+      <w:proofErr w:type="spellEnd"/>
+      <w:r>
+        <w:rPr>
+          <w:color w:val="70AD47" w:themeColor="accent6"/>
+          <w:lang w:val="en-US"/>
+        </w:rPr>
+        <w:t xml:space="preserve"> </w:t>
+      </w:r>
+      <w:proofErr w:type="spellStart"/>
+      <w:r>
+        <w:rPr>
+          <w:color w:val="70AD47" w:themeColor="accent6"/>
+          <w:lang w:val="en-US"/>
+        </w:rPr>
+        <w:t>ipv</w:t>
+      </w:r>
+      <w:proofErr w:type="spellEnd"/>
+      <w:r>
+        <w:rPr>
+          <w:color w:val="70AD47" w:themeColor="accent6"/>
+          <w:lang w:val="en-US"/>
+        </w:rPr>
+        <w:t xml:space="preserve">. Q </w:t>
+      </w:r>
+      <w:proofErr w:type="spellStart"/>
+      <w:r>
+        <w:rPr>
+          <w:color w:val="70AD47" w:themeColor="accent6"/>
+          <w:lang w:val="en-US"/>
+        </w:rPr>
+        <w:t>en</w:t>
+      </w:r>
+      <w:proofErr w:type="spellEnd"/>
+      <w:r>
+        <w:rPr>
+          <w:color w:val="70AD47" w:themeColor="accent6"/>
+          <w:lang w:val="en-US"/>
+        </w:rPr>
+        <w:t xml:space="preserve"> D, Left and Right, project settings/input</w:t>
+      </w:r>
+    </w:p>
+    <w:p>
+      <w:pPr>
+        <w:rPr>
+          <w:lang w:val="en-US"/>
+        </w:rPr>
+      </w:pPr>
+    </w:p>
+    <w:p>
+      <w:pPr>
+        <w:rPr>
+          <w:lang w:val="en-US"/>
+        </w:rPr>
+      </w:pPr>
+    </w:p>
+    <w:p>
+      <w:pPr>
+        <w:rPr>
+          <w:lang w:val="en-US"/>
+        </w:rPr>
+      </w:pPr>
+    </w:p>
+    <w:p>
+      <w:proofErr w:type="spellStart"/>
+      <w:r>
+        <w:t>Enemies</w:t>
+      </w:r>
+      <w:proofErr w:type="spellEnd"/>
+      <w:r>
+        <w:t>:</w:t>
+      </w:r>
+    </w:p>
+    <w:p>
+      <w:pPr>
+        <w:rPr>
+          <w:color w:val="70AD47" w:themeColor="accent6"/>
+        </w:rPr>
+      </w:pPr>
+      <w:proofErr w:type="spellStart"/>
+      <w:r>
+        <w:rPr>
+          <w:color w:val="70AD47" w:themeColor="accent6"/>
+        </w:rPr>
+        <w:t>Healthbar</w:t>
+      </w:r>
+      <w:proofErr w:type="spellEnd"/>
+      <w:r>
+        <w:rPr>
+          <w:color w:val="70AD47" w:themeColor="accent6"/>
+        </w:rPr>
+        <w:t xml:space="preserve"> onder Sprite (rood, updaten bij hit?)</w:t>
       </w:r>
     </w:p>
     <w:p/>
     <w:p>
-      <w:r>
-        <w:t>Player Death -&gt; gravity standard disabled, bij x aantal hits -&gt; gravity aan en speler beweegt neerwaarts als hij geraakt wordt</w:t>
+      <w:proofErr w:type="spellStart"/>
+      <w:r>
+        <w:t>Player</w:t>
+      </w:r>
+      <w:proofErr w:type="spellEnd"/>
+      <w:r>
+        <w:t xml:space="preserve"> </w:t>
+      </w:r>
+      <w:proofErr w:type="spellStart"/>
+      <w:r>
+        <w:t>Death</w:t>
+      </w:r>
+      <w:proofErr w:type="spellEnd"/>
+      <w:r>
+        <w:t xml:space="preserve"> -&gt; </w:t>
+      </w:r>
+      <w:proofErr w:type="spellStart"/>
+      <w:r>
+        <w:t>gravity</w:t>
+      </w:r>
+      <w:proofErr w:type="spellEnd"/>
+      <w:r>
+        <w:t xml:space="preserve"> standard </w:t>
+      </w:r>
+      <w:proofErr w:type="spellStart"/>
+      <w:r>
+        <w:t>disabled</w:t>
+      </w:r>
+      <w:proofErr w:type="spellEnd"/>
+      <w:r>
+        <w:t xml:space="preserve">, bij x aantal hits -&gt; </w:t>
+      </w:r>
+      <w:proofErr w:type="spellStart"/>
+      <w:r>
+        <w:t>gravity</w:t>
+      </w:r>
+      <w:proofErr w:type="spellEnd"/>
+      <w:r>
+        <w:t xml:space="preserve"> aan en speler beweegt neerwaarts als hij geraakt wordt</w:t>
       </w:r>
     </w:p>
     <w:p/>
@@ -312,19 +571,42 @@
         <w:rPr>
           <w:strike/>
         </w:rPr>
-        <w:t xml:space="preserve">Wapen meebewegen met crosshair -&gt; </w:t>
-      </w:r>
-      <w:r>
-        <w:rPr>
-          <w:b/>
+        <w:t xml:space="preserve">Wapen meebewegen met </w:t>
+      </w:r>
+      <w:proofErr w:type="spellStart"/>
+      <w:r>
+        <w:rPr>
           <w:strike/>
         </w:rPr>
-        <w:t>Rotation Z</w:t>
-      </w:r>
+        <w:t>crosshair</w:t>
+      </w:r>
+      <w:proofErr w:type="spellEnd"/>
       <w:r>
         <w:rPr>
           <w:strike/>
         </w:rPr>
+        <w:t xml:space="preserve"> -&gt; </w:t>
+      </w:r>
+      <w:proofErr w:type="spellStart"/>
+      <w:r>
+        <w:rPr>
+          <w:b/>
+          <w:strike/>
+        </w:rPr>
+        <w:t>Rotation</w:t>
+      </w:r>
+      <w:proofErr w:type="spellEnd"/>
+      <w:r>
+        <w:rPr>
+          <w:b/>
+          <w:strike/>
+        </w:rPr>
+        <w:t xml:space="preserve"> Z</w:t>
+      </w:r>
+      <w:r>
+        <w:rPr>
+          <w:strike/>
+        </w:rPr>
         <w:t xml:space="preserve"> aanpassen</w:t>
       </w:r>
     </w:p>
@@ -338,30 +620,77 @@
     </w:p>
     <w:p>
       <w:r>
-        <w:t>Bij Instantiaing moet het Object dat in de Editor zichtbaar is, altijd een GAMEOBJECT zijn!</w:t>
+        <w:t xml:space="preserve">Bij </w:t>
+      </w:r>
+      <w:proofErr w:type="spellStart"/>
+      <w:r>
+        <w:t>Instantiaing</w:t>
+      </w:r>
+      <w:proofErr w:type="spellEnd"/>
+      <w:r>
+        <w:t xml:space="preserve"> moet het Object dat in de Editor zichtbaar is, altijd een GAMEOBJECT zijn!</w:t>
       </w:r>
     </w:p>
     <w:p/>
     <w:p>
       <w:r>
-        <w:t>Prefab maken van Shield en van HealthBar voor ENemies</w:t>
-      </w:r>
+        <w:t xml:space="preserve">Prefab maken van </w:t>
+      </w:r>
+      <w:proofErr w:type="spellStart"/>
+      <w:r>
+        <w:t>Shield</w:t>
+      </w:r>
+      <w:proofErr w:type="spellEnd"/>
+      <w:r>
+        <w:t xml:space="preserve"> en van </w:t>
+      </w:r>
+      <w:proofErr w:type="spellStart"/>
+      <w:r>
+        <w:t>HealthBar</w:t>
+      </w:r>
+      <w:proofErr w:type="spellEnd"/>
+      <w:r>
+        <w:t xml:space="preserve"> voor </w:t>
+      </w:r>
+      <w:proofErr w:type="spellStart"/>
+      <w:r>
+        <w:t>ENemies</w:t>
+      </w:r>
+      <w:proofErr w:type="spellEnd"/>
     </w:p>
     <w:p/>
     <w:p>
       <w:r>
         <w:t xml:space="preserve">AI -&gt; slimme bommen? </w:t>
       </w:r>
+      <w:proofErr w:type="spellStart"/>
       <w:r>
         <w:rPr>
           <w:i/>
           <w:color w:val="70AD47" w:themeColor="accent6"/>
           <w:u w:val="single"/>
         </w:rPr>
-        <w:t>Helicopter laten schieten op rooksignaal</w:t>
-      </w:r>
-      <w:r>
-        <w:t>?, enemy sniper richten naar hoofd</w:t>
+        <w:t>Helicopter</w:t>
+      </w:r>
+      <w:proofErr w:type="spellEnd"/>
+      <w:r>
+        <w:rPr>
+          <w:i/>
+          <w:color w:val="70AD47" w:themeColor="accent6"/>
+          <w:u w:val="single"/>
+        </w:rPr>
+        <w:t xml:space="preserve"> laten schieten op rooksignaal</w:t>
+      </w:r>
+      <w:r>
+        <w:t xml:space="preserve">?, </w:t>
+      </w:r>
+      <w:proofErr w:type="spellStart"/>
+      <w:r>
+        <w:t>enemy</w:t>
+      </w:r>
+      <w:proofErr w:type="spellEnd"/>
+      <w:r>
+        <w:t xml:space="preserve"> sniper richten naar hoofd</w:t>
       </w:r>
     </w:p>
     <w:p/>
@@ -371,11 +700,33 @@
           <w:color w:val="5B9BD5" w:themeColor="accent1"/>
         </w:rPr>
       </w:pPr>
+      <w:proofErr w:type="spellStart"/>
       <w:r>
         <w:rPr>
           <w:color w:val="5B9BD5" w:themeColor="accent1"/>
         </w:rPr>
-        <w:t>NightVision -&gt; enemies maken die alleen te zien als scherm groen gaat??</w:t>
+        <w:t>NightVision</w:t>
+      </w:r>
+      <w:proofErr w:type="spellEnd"/>
+      <w:r>
+        <w:rPr>
+          <w:color w:val="5B9BD5" w:themeColor="accent1"/>
+        </w:rPr>
+        <w:t xml:space="preserve"> -&gt; </w:t>
+      </w:r>
+      <w:proofErr w:type="spellStart"/>
+      <w:r>
+        <w:rPr>
+          <w:color w:val="5B9BD5" w:themeColor="accent1"/>
+        </w:rPr>
+        <w:t>enemies</w:t>
+      </w:r>
+      <w:proofErr w:type="spellEnd"/>
+      <w:r>
+        <w:rPr>
+          <w:color w:val="5B9BD5" w:themeColor="accent1"/>
+        </w:rPr>
+        <w:t xml:space="preserve"> maken die alleen te zien als scherm groen gaat??</w:t>
       </w:r>
     </w:p>
     <w:p>
@@ -392,68 +743,133 @@
       </w:r>
     </w:p>
     <w:p>
-      <w:r>
-        <w:t>Helicopter die enemies dropt?</w:t>
-      </w:r>
-    </w:p>
-    <w:p>
-      <w:pPr>
-        <w:rPr>
-          <w:color w:val="70AD47" w:themeColor="accent6"/>
-        </w:rPr>
-      </w:pPr>
-      <w:r>
-        <w:rPr>
-          <w:color w:val="70AD47" w:themeColor="accent6"/>
-        </w:rPr>
-        <w:t>Schild bestuurbaar zoals RPG, selecteerbaar</w:t>
-      </w:r>
-    </w:p>
-    <w:p>
-      <w:pPr>
-        <w:rPr>
-          <w:color w:val="70AD47" w:themeColor="accent6"/>
-        </w:rPr>
-      </w:pPr>
-      <w:r>
-        <w:rPr>
-          <w:color w:val="70AD47" w:themeColor="accent6"/>
-        </w:rPr>
-        <w:t>Als wapen geselecteerd is met scrollwheel, zorgen dat in Quad ook zichtbaar is!</w:t>
-      </w:r>
-    </w:p>
-    <w:p>
-      <w:pPr>
-        <w:rPr>
-          <w:color w:val="70AD47" w:themeColor="accent6"/>
-          <w:lang w:val="en-US"/>
-        </w:rPr>
-      </w:pPr>
-      <w:r>
-        <w:rPr>
-          <w:color w:val="70AD47" w:themeColor="accent6"/>
-          <w:lang w:val="en-US"/>
-        </w:rPr>
-        <w:t>Camera met Offset player breedte</w:t>
-      </w:r>
-    </w:p>
-    <w:p>
-      <w:pPr>
-        <w:rPr>
-          <w:lang w:val="en-US"/>
-        </w:rPr>
-      </w:pPr>
-      <w:r>
-        <w:rPr>
-          <w:lang w:val="en-US"/>
-        </w:rPr>
-        <w:t>MainPlayer is tag van Player</w:t>
-      </w:r>
-    </w:p>
-    <w:p>
+      <w:proofErr w:type="spellStart"/>
+      <w:r>
+        <w:t>Helicopter</w:t>
+      </w:r>
+      <w:proofErr w:type="spellEnd"/>
+      <w:r>
+        <w:t xml:space="preserve"> die </w:t>
+      </w:r>
+      <w:proofErr w:type="spellStart"/>
+      <w:r>
+        <w:t>enemies</w:t>
+      </w:r>
+      <w:proofErr w:type="spellEnd"/>
+      <w:r>
+        <w:t xml:space="preserve"> dropt?</w:t>
+      </w:r>
+    </w:p>
+    <w:p>
+      <w:pPr>
+        <w:rPr>
+          <w:color w:val="70AD47" w:themeColor="accent6"/>
+        </w:rPr>
+      </w:pPr>
+      <w:r>
+        <w:rPr>
+          <w:color w:val="70AD47" w:themeColor="accent6"/>
+        </w:rPr>
+        <w:t xml:space="preserve">Schild bestuurbaar zoals RPG, </w:t>
+      </w:r>
+      <w:proofErr w:type="spellStart"/>
+      <w:r>
+        <w:rPr>
+          <w:color w:val="70AD47" w:themeColor="accent6"/>
+        </w:rPr>
+        <w:t>selecteerbaar</w:t>
+      </w:r>
+      <w:proofErr w:type="spellEnd"/>
+    </w:p>
+    <w:p>
+      <w:pPr>
+        <w:rPr>
+          <w:color w:val="70AD47" w:themeColor="accent6"/>
+        </w:rPr>
+      </w:pPr>
+      <w:r>
+        <w:rPr>
+          <w:color w:val="70AD47" w:themeColor="accent6"/>
+        </w:rPr>
+        <w:t xml:space="preserve">Als wapen geselecteerd is met </w:t>
+      </w:r>
+      <w:proofErr w:type="spellStart"/>
+      <w:r>
+        <w:rPr>
+          <w:color w:val="70AD47" w:themeColor="accent6"/>
+        </w:rPr>
+        <w:t>scrollwheel</w:t>
+      </w:r>
+      <w:proofErr w:type="spellEnd"/>
+      <w:r>
+        <w:rPr>
+          <w:color w:val="70AD47" w:themeColor="accent6"/>
+        </w:rPr>
+        <w:t>, zorgen dat in Quad ook zichtbaar is!</w:t>
+      </w:r>
+    </w:p>
+    <w:p>
+      <w:pPr>
+        <w:rPr>
+          <w:color w:val="70AD47" w:themeColor="accent6"/>
+          <w:lang w:val="en-US"/>
+        </w:rPr>
+      </w:pPr>
+      <w:r>
+        <w:rPr>
+          <w:color w:val="70AD47" w:themeColor="accent6"/>
+          <w:lang w:val="en-US"/>
+        </w:rPr>
+        <w:t xml:space="preserve">Camera met Offset player </w:t>
+      </w:r>
+      <w:proofErr w:type="spellStart"/>
+      <w:r>
+        <w:rPr>
+          <w:color w:val="70AD47" w:themeColor="accent6"/>
+          <w:lang w:val="en-US"/>
+        </w:rPr>
+        <w:t>breedte</w:t>
+      </w:r>
+      <w:proofErr w:type="spellEnd"/>
+    </w:p>
+    <w:p>
+      <w:pPr>
+        <w:rPr>
+          <w:lang w:val="en-US"/>
+        </w:rPr>
+      </w:pPr>
+      <w:proofErr w:type="spellStart"/>
+      <w:r>
+        <w:rPr>
+          <w:lang w:val="en-US"/>
+        </w:rPr>
+        <w:t>MainPlayer</w:t>
+      </w:r>
+      <w:proofErr w:type="spellEnd"/>
+      <w:r>
+        <w:rPr>
+          <w:lang w:val="en-US"/>
+        </w:rPr>
+        <w:t xml:space="preserve"> is tag van Player</w:t>
+      </w:r>
+    </w:p>
+    <w:p>
+      <w:proofErr w:type="spellStart"/>
       <w:r>
         <w:lastRenderedPageBreak/>
-        <w:t>Enemy Is Kinematic == True -&gt; raket wordt afgeweerd</w:t>
+        <w:t>Enemy</w:t>
+      </w:r>
+      <w:proofErr w:type="spellEnd"/>
+      <w:r>
+        <w:t xml:space="preserve"> Is </w:t>
+      </w:r>
+      <w:proofErr w:type="spellStart"/>
+      <w:r>
+        <w:t>Kinematic</w:t>
+      </w:r>
+      <w:proofErr w:type="spellEnd"/>
+      <w:r>
+        <w:t xml:space="preserve"> == True -&gt; raket wordt afgeweerd</w:t>
       </w:r>
     </w:p>
     <w:p/>
@@ -476,40 +892,134 @@
       </w:r>
     </w:p>
     <w:p>
-      <w:r>
-        <w:t>Enemy, verschillende hitzones ??</w:t>
-      </w:r>
-    </w:p>
-    <w:p>
-      <w:r>
-        <w:t>Enemy kan op hoofd schieten en op main body?</w:t>
+      <w:proofErr w:type="spellStart"/>
+      <w:r>
+        <w:t>Enemy</w:t>
+      </w:r>
+      <w:proofErr w:type="spellEnd"/>
+      <w:r>
+        <w:t xml:space="preserve">, verschillende </w:t>
+      </w:r>
+      <w:proofErr w:type="spellStart"/>
+      <w:r>
+        <w:t>hitzones</w:t>
+      </w:r>
+      <w:proofErr w:type="spellEnd"/>
+      <w:r>
+        <w:t xml:space="preserve"> ??</w:t>
+      </w:r>
+    </w:p>
+    <w:p>
+      <w:proofErr w:type="spellStart"/>
+      <w:r>
+        <w:t>Enemy</w:t>
+      </w:r>
+      <w:proofErr w:type="spellEnd"/>
+      <w:r>
+        <w:t xml:space="preserve"> kan op hoofd schieten en op </w:t>
+      </w:r>
+      <w:proofErr w:type="spellStart"/>
+      <w:r>
+        <w:t>main</w:t>
+      </w:r>
+      <w:proofErr w:type="spellEnd"/>
+      <w:r>
+        <w:t xml:space="preserve"> body?</w:t>
       </w:r>
     </w:p>
     <w:p/>
     <w:p>
       <w:r>
-        <w:t>Laser DOT op Player</w:t>
-      </w:r>
+        <w:t xml:space="preserve">Laser DOT op </w:t>
+      </w:r>
+      <w:proofErr w:type="spellStart"/>
+      <w:r>
+        <w:t>Player</w:t>
+      </w:r>
+      <w:proofErr w:type="spellEnd"/>
       <w:r>
         <w:t>, laten bewegen?</w:t>
       </w:r>
     </w:p>
     <w:p/>
     <w:p>
-      <w:r>
-        <w:t>Enemy mag niet door SHIELD lopen, bij collision daarbij, enemy stop moving, slaat shield weg?</w:t>
+      <w:proofErr w:type="spellStart"/>
+      <w:r>
+        <w:t>Enemy</w:t>
+      </w:r>
+      <w:proofErr w:type="spellEnd"/>
+      <w:r>
+        <w:t xml:space="preserve"> mag niet door SHIELD lopen, bij </w:t>
+      </w:r>
+      <w:proofErr w:type="spellStart"/>
+      <w:r>
+        <w:t>collision</w:t>
+      </w:r>
+      <w:proofErr w:type="spellEnd"/>
+      <w:r>
+        <w:t xml:space="preserve"> daarbij, </w:t>
+      </w:r>
+      <w:proofErr w:type="spellStart"/>
+      <w:r>
+        <w:t>enemy</w:t>
+      </w:r>
+      <w:proofErr w:type="spellEnd"/>
+      <w:r>
+        <w:t xml:space="preserve"> stop </w:t>
+      </w:r>
+      <w:proofErr w:type="spellStart"/>
+      <w:r>
+        <w:t>moving</w:t>
+      </w:r>
+      <w:proofErr w:type="spellEnd"/>
+      <w:r>
+        <w:t xml:space="preserve">, slaat </w:t>
+      </w:r>
+      <w:proofErr w:type="spellStart"/>
+      <w:r>
+        <w:t>shield</w:t>
+      </w:r>
+      <w:proofErr w:type="spellEnd"/>
+      <w:r>
+        <w:t xml:space="preserve"> weg?</w:t>
       </w:r>
     </w:p>
     <w:p/>
     <w:p>
-      <w:r>
-        <w:t>Enemies mogen ook niet door Player clippen</w:t>
-      </w:r>
+      <w:proofErr w:type="spellStart"/>
+      <w:r>
+        <w:t>Enemies</w:t>
+      </w:r>
+      <w:proofErr w:type="spellEnd"/>
+      <w:r>
+        <w:t xml:space="preserve"> mogen ook niet door </w:t>
+      </w:r>
+      <w:proofErr w:type="spellStart"/>
+      <w:r>
+        <w:t>Player</w:t>
+      </w:r>
+      <w:proofErr w:type="spellEnd"/>
+      <w:r>
+        <w:t xml:space="preserve"> </w:t>
+      </w:r>
+      <w:proofErr w:type="spellStart"/>
+      <w:r>
+        <w:t>clippen</w:t>
+      </w:r>
+      <w:proofErr w:type="spellEnd"/>
     </w:p>
     <w:p/>
     <w:p>
       <w:r>
-        <w:t xml:space="preserve">Collider onderaan Enemy geeft probleem met granaat Hit, </w:t>
+        <w:t xml:space="preserve">Collider onderaan </w:t>
+      </w:r>
+      <w:proofErr w:type="spellStart"/>
+      <w:r>
+        <w:t>Enemy</w:t>
+      </w:r>
+      <w:proofErr w:type="spellEnd"/>
+      <w:r>
+        <w:t xml:space="preserve"> geeft probleem met granaat Hit, </w:t>
       </w:r>
     </w:p>
     <w:p/>
@@ -524,45 +1034,136 @@
           <w:color w:val="70AD47" w:themeColor="accent6"/>
           <w:lang w:val="en-US"/>
         </w:rPr>
-        <w:t xml:space="preserve">Enemy01 of 02 ? -&gt; als HEALTH &gt; 100 is -&gt; gooi Flare of FireWork? </w:t>
-      </w:r>
-      <w:r>
-        <w:rPr>
-          <w:color w:val="70AD47" w:themeColor="accent6"/>
-        </w:rPr>
-        <w:t>En loop weg -&gt; flip Sprite X direction</w:t>
-      </w:r>
-    </w:p>
-    <w:p>
-      <w:pPr>
-        <w:rPr>
-          <w:color w:val="70AD47" w:themeColor="accent6"/>
-        </w:rPr>
-      </w:pPr>
-      <w:r>
-        <w:rPr>
-          <w:color w:val="70AD47" w:themeColor="accent6"/>
-        </w:rPr>
-        <w:t>Flare roept helicopter op met:</w:t>
-      </w:r>
-    </w:p>
-    <w:p>
-      <w:r>
-        <w:t>- extra enemies</w:t>
-      </w:r>
-    </w:p>
-    <w:p>
-      <w:pPr>
-        <w:rPr>
-          <w:color w:val="70AD47" w:themeColor="accent6"/>
-        </w:rPr>
-      </w:pPr>
-      <w:r>
-        <w:rPr>
-          <w:color w:val="70AD47" w:themeColor="accent6"/>
-        </w:rPr>
-        <w:t>- beschiet Player</w:t>
-      </w:r>
+        <w:t xml:space="preserve">Enemy01 of 02 ? -&gt; </w:t>
+      </w:r>
+      <w:proofErr w:type="spellStart"/>
+      <w:r>
+        <w:rPr>
+          <w:color w:val="70AD47" w:themeColor="accent6"/>
+          <w:lang w:val="en-US"/>
+        </w:rPr>
+        <w:t>als</w:t>
+      </w:r>
+      <w:proofErr w:type="spellEnd"/>
+      <w:r>
+        <w:rPr>
+          <w:color w:val="70AD47" w:themeColor="accent6"/>
+          <w:lang w:val="en-US"/>
+        </w:rPr>
+        <w:t xml:space="preserve"> HEALTH &gt; 100 is -&gt; </w:t>
+      </w:r>
+      <w:proofErr w:type="spellStart"/>
+      <w:r>
+        <w:rPr>
+          <w:color w:val="70AD47" w:themeColor="accent6"/>
+          <w:lang w:val="en-US"/>
+        </w:rPr>
+        <w:t>gooi</w:t>
+      </w:r>
+      <w:proofErr w:type="spellEnd"/>
+      <w:r>
+        <w:rPr>
+          <w:color w:val="70AD47" w:themeColor="accent6"/>
+          <w:lang w:val="en-US"/>
+        </w:rPr>
+        <w:t xml:space="preserve"> Flare of </w:t>
+      </w:r>
+      <w:proofErr w:type="spellStart"/>
+      <w:r>
+        <w:rPr>
+          <w:color w:val="70AD47" w:themeColor="accent6"/>
+          <w:lang w:val="en-US"/>
+        </w:rPr>
+        <w:t>FireWork</w:t>
+      </w:r>
+      <w:proofErr w:type="spellEnd"/>
+      <w:r>
+        <w:rPr>
+          <w:color w:val="70AD47" w:themeColor="accent6"/>
+          <w:lang w:val="en-US"/>
+        </w:rPr>
+        <w:t xml:space="preserve">? </w:t>
+      </w:r>
+      <w:r>
+        <w:rPr>
+          <w:color w:val="70AD47" w:themeColor="accent6"/>
+        </w:rPr>
+        <w:t xml:space="preserve">En loop weg -&gt; flip Sprite X </w:t>
+      </w:r>
+      <w:proofErr w:type="spellStart"/>
+      <w:r>
+        <w:rPr>
+          <w:color w:val="70AD47" w:themeColor="accent6"/>
+        </w:rPr>
+        <w:t>direction</w:t>
+      </w:r>
+      <w:proofErr w:type="spellEnd"/>
+    </w:p>
+    <w:p>
+      <w:pPr>
+        <w:rPr>
+          <w:color w:val="70AD47" w:themeColor="accent6"/>
+        </w:rPr>
+      </w:pPr>
+      <w:proofErr w:type="spellStart"/>
+      <w:r>
+        <w:rPr>
+          <w:color w:val="70AD47" w:themeColor="accent6"/>
+        </w:rPr>
+        <w:t>Flare</w:t>
+      </w:r>
+      <w:proofErr w:type="spellEnd"/>
+      <w:r>
+        <w:rPr>
+          <w:color w:val="70AD47" w:themeColor="accent6"/>
+        </w:rPr>
+        <w:t xml:space="preserve"> roept </w:t>
+      </w:r>
+      <w:proofErr w:type="spellStart"/>
+      <w:r>
+        <w:rPr>
+          <w:color w:val="70AD47" w:themeColor="accent6"/>
+        </w:rPr>
+        <w:t>helicopter</w:t>
+      </w:r>
+      <w:proofErr w:type="spellEnd"/>
+      <w:r>
+        <w:rPr>
+          <w:color w:val="70AD47" w:themeColor="accent6"/>
+        </w:rPr>
+        <w:t xml:space="preserve"> op met:</w:t>
+      </w:r>
+    </w:p>
+    <w:p>
+      <w:r>
+        <w:t xml:space="preserve">- extra </w:t>
+      </w:r>
+      <w:proofErr w:type="spellStart"/>
+      <w:r>
+        <w:t>enemies</w:t>
+      </w:r>
+      <w:proofErr w:type="spellEnd"/>
+    </w:p>
+    <w:p>
+      <w:pPr>
+        <w:rPr>
+          <w:color w:val="70AD47" w:themeColor="accent6"/>
+        </w:rPr>
+      </w:pPr>
+      <w:r>
+        <w:rPr>
+          <w:color w:val="70AD47" w:themeColor="accent6"/>
+        </w:rPr>
+        <w:t xml:space="preserve">- beschiet </w:t>
+      </w:r>
+      <w:proofErr w:type="spellStart"/>
+      <w:r>
+        <w:rPr>
+          <w:color w:val="70AD47" w:themeColor="accent6"/>
+        </w:rPr>
+        <w:t>Player</w:t>
+      </w:r>
+      <w:proofErr w:type="spellEnd"/>
     </w:p>
     <w:p>
       <w:r>
@@ -583,121 +1184,14 @@
       <w:pPr>
         <w:rPr>
           <w:b/>
-          <w:color w:val="FF0000"/>
-          <w:sz w:val="28"/>
-        </w:rPr>
-      </w:pPr>
-      <w:r>
-        <w:rPr>
-          <w:b/>
-          <w:color w:val="FF0000"/>
-          <w:sz w:val="28"/>
-        </w:rPr>
-        <w:t>Art:</w:t>
-      </w:r>
-    </w:p>
-    <w:p>
-      <w:pPr>
-        <w:rPr>
-          <w:b/>
-          <w:sz w:val="28"/>
-        </w:rPr>
-      </w:pPr>
-      <w:r>
-        <w:rPr>
-          <w:b/>
-          <w:sz w:val="28"/>
-        </w:rPr>
-        <w:t>Minefield</w:t>
-      </w:r>
-    </w:p>
-    <w:p>
-      <w:pPr>
-        <w:rPr>
-          <w:b/>
-          <w:sz w:val="28"/>
-        </w:rPr>
-      </w:pPr>
-      <w:r>
-        <w:rPr>
-          <w:b/>
-          <w:sz w:val="28"/>
-        </w:rPr>
-        <w:t>Kraters</w:t>
-      </w:r>
-    </w:p>
-    <w:p>
-      <w:pPr>
-        <w:rPr>
-          <w:b/>
-          <w:sz w:val="28"/>
-        </w:rPr>
-      </w:pPr>
-      <w:r>
-        <w:rPr>
-          <w:b/>
-          <w:sz w:val="28"/>
-        </w:rPr>
-        <w:t>Loopgraven/ trenches</w:t>
-      </w:r>
-    </w:p>
-    <w:p>
-      <w:pPr>
-        <w:rPr>
-          <w:b/>
-          <w:color w:val="FF0000"/>
-          <w:sz w:val="28"/>
-        </w:rPr>
-      </w:pPr>
-    </w:p>
-    <w:p>
-      <w:pPr>
-        <w:rPr>
-          <w:b/>
-          <w:sz w:val="28"/>
-        </w:rPr>
-      </w:pPr>
-      <w:r>
-        <w:rPr>
-          <w:b/>
-          <w:sz w:val="28"/>
-        </w:rPr>
-        <w:t>Schrikdraad</w:t>
-      </w:r>
-    </w:p>
-    <w:p>
-      <w:pPr>
-        <w:rPr>
-          <w:b/>
-          <w:sz w:val="28"/>
-        </w:rPr>
-      </w:pPr>
-      <w:r>
-        <w:rPr>
-          <w:b/>
-          <w:sz w:val="28"/>
-        </w:rPr>
-        <w:t>Z</w:t>
-      </w:r>
-      <w:r>
-        <w:rPr>
-          <w:b/>
-          <w:sz w:val="28"/>
-        </w:rPr>
-        <w:t>andzakken</w:t>
-      </w:r>
-    </w:p>
-    <w:p>
-      <w:pPr>
-        <w:rPr>
-          <w:b/>
-          <w:color w:val="FF0000"/>
-          <w:sz w:val="28"/>
-        </w:rPr>
-      </w:pPr>
-      <w:r>
-        <w:rPr>
-          <w:b/>
+          <w:color w:val="70AD47" w:themeColor="accent6"/>
+          <w:sz w:val="28"/>
+        </w:rPr>
+      </w:pPr>
+      <w:r>
+        <w:rPr>
+          <w:b/>
+          <w:color w:val="70AD47" w:themeColor="accent6"/>
           <w:sz w:val="28"/>
         </w:rPr>
         <w:t>Gasaanval</w:t>
@@ -705,17 +1199,46 @@
       <w:r>
         <w:rPr>
           <w:b/>
-          <w:sz w:val="28"/>
-        </w:rPr>
-        <w:t xml:space="preserve"> -&gt; enemy met raised Gun, </w:t>
-      </w:r>
-      <w:r>
-        <w:rPr>
-          <w:b/>
-          <w:color w:val="70AD47" w:themeColor="accent6"/>
-          <w:sz w:val="28"/>
-        </w:rPr>
-        <w:t>schiet gasgranaat?</w:t>
+          <w:color w:val="70AD47" w:themeColor="accent6"/>
+          <w:sz w:val="28"/>
+        </w:rPr>
+        <w:t xml:space="preserve"> -&gt; </w:t>
+      </w:r>
+      <w:proofErr w:type="spellStart"/>
+      <w:r>
+        <w:rPr>
+          <w:b/>
+          <w:color w:val="70AD47" w:themeColor="accent6"/>
+          <w:sz w:val="28"/>
+        </w:rPr>
+        <w:t>enemy</w:t>
+      </w:r>
+      <w:proofErr w:type="spellEnd"/>
+      <w:r>
+        <w:rPr>
+          <w:b/>
+          <w:color w:val="70AD47" w:themeColor="accent6"/>
+          <w:sz w:val="28"/>
+        </w:rPr>
+        <w:t xml:space="preserve"> met </w:t>
+      </w:r>
+      <w:proofErr w:type="spellStart"/>
+      <w:r>
+        <w:rPr>
+          <w:b/>
+          <w:color w:val="70AD47" w:themeColor="accent6"/>
+          <w:sz w:val="28"/>
+        </w:rPr>
+        <w:t>raised</w:t>
+      </w:r>
+      <w:proofErr w:type="spellEnd"/>
+      <w:r>
+        <w:rPr>
+          <w:b/>
+          <w:color w:val="70AD47" w:themeColor="accent6"/>
+          <w:sz w:val="28"/>
+        </w:rPr>
+        <w:t xml:space="preserve"> Gun, schiet gasgranaat?</w:t>
       </w:r>
     </w:p>
     <w:p>
@@ -772,6 +1295,13 @@
           <w:sz w:val="28"/>
         </w:rPr>
       </w:pPr>
+      <w:r>
+        <w:rPr>
+          <w:b/>
+          <w:sz w:val="28"/>
+        </w:rPr>
+        <w:t>Sniper</w:t>
+      </w:r>
     </w:p>
     <w:p>
       <w:pPr>
@@ -802,17 +1332,49 @@
           <w:color w:val="70AD47" w:themeColor="accent6"/>
           <w:sz w:val="28"/>
         </w:rPr>
-        <w:t>Granaten, ontploffen bij hit met Enemy</w:t>
-      </w:r>
-    </w:p>
-    <w:p>
-      <w:pPr>
-        <w:rPr>
-          <w:b/>
-          <w:color w:val="70AD47" w:themeColor="accent6"/>
-          <w:sz w:val="28"/>
-        </w:rPr>
-      </w:pPr>
+        <w:t xml:space="preserve">Granaten, ontploffen bij hit met </w:t>
+      </w:r>
+      <w:proofErr w:type="spellStart"/>
+      <w:r>
+        <w:rPr>
+          <w:b/>
+          <w:color w:val="70AD47" w:themeColor="accent6"/>
+          <w:sz w:val="28"/>
+        </w:rPr>
+        <w:t>Enemy</w:t>
+      </w:r>
+      <w:proofErr w:type="spellEnd"/>
+    </w:p>
+    <w:p>
+      <w:pPr>
+        <w:rPr>
+          <w:b/>
+          <w:sz w:val="28"/>
+        </w:rPr>
+      </w:pPr>
+      <w:r>
+        <w:rPr>
+          <w:b/>
+          <w:sz w:val="28"/>
+        </w:rPr>
+        <w:t xml:space="preserve">Camera -&gt; volgt </w:t>
+      </w:r>
+      <w:proofErr w:type="spellStart"/>
+      <w:r>
+        <w:rPr>
+          <w:b/>
+          <w:sz w:val="28"/>
+        </w:rPr>
+        <w:t>player</w:t>
+      </w:r>
+      <w:proofErr w:type="spellEnd"/>
+      <w:r>
+        <w:rPr>
+          <w:b/>
+          <w:sz w:val="28"/>
+        </w:rPr>
+        <w:t xml:space="preserve"> wanneer omhoog, omlaag gaat</w:t>
+      </w:r>
     </w:p>
     <w:p>
       <w:pPr>
@@ -842,7 +1404,25 @@
           <w:color w:val="70AD47" w:themeColor="accent6"/>
           <w:sz w:val="28"/>
         </w:rPr>
-        <w:t>Meerdere gasgranten afvuren om gas wolk</w:t>
+        <w:t xml:space="preserve">Meerdere </w:t>
+      </w:r>
+      <w:proofErr w:type="spellStart"/>
+      <w:r>
+        <w:rPr>
+          <w:b/>
+          <w:color w:val="70AD47" w:themeColor="accent6"/>
+          <w:sz w:val="28"/>
+        </w:rPr>
+        <w:t>gasgranten</w:t>
+      </w:r>
+      <w:proofErr w:type="spellEnd"/>
+      <w:r>
+        <w:rPr>
+          <w:b/>
+          <w:color w:val="70AD47" w:themeColor="accent6"/>
+          <w:sz w:val="28"/>
+        </w:rPr>
+        <w:t xml:space="preserve"> afvuren om gas wolk</w:t>
       </w:r>
       <w:r>
         <w:rPr>
@@ -859,54 +1439,126 @@
           <w:sz w:val="28"/>
         </w:rPr>
       </w:pPr>
-      <w:r>
-        <w:rPr>
-          <w:b/>
-          <w:sz w:val="28"/>
-        </w:rPr>
-        <w:t>MachineGun of Sniper richtbaar maken</w:t>
-      </w:r>
-    </w:p>
-    <w:p>
-      <w:pPr>
-        <w:rPr>
-          <w:b/>
-          <w:color w:val="70AD47" w:themeColor="accent6"/>
-          <w:sz w:val="28"/>
-        </w:rPr>
-      </w:pPr>
-      <w:r>
-        <w:rPr>
-          <w:b/>
-          <w:color w:val="70AD47" w:themeColor="accent6"/>
-          <w:sz w:val="28"/>
-        </w:rPr>
-        <w:t>Stoppen effect GasAanval van enemy na 2.5 seconden</w:t>
-      </w:r>
-    </w:p>
-    <w:p>
-      <w:pPr>
-        <w:rPr>
-          <w:b/>
-          <w:sz w:val="28"/>
-          <w:lang w:val="en-US"/>
-        </w:rPr>
-      </w:pPr>
-      <w:r>
-        <w:rPr>
-          <w:b/>
-          <w:sz w:val="28"/>
-          <w:lang w:val="en-US"/>
-        </w:rPr>
-        <w:t>Stealth bomber, bom effect -&gt; addforce</w:t>
-      </w:r>
-    </w:p>
-    <w:p>
-      <w:pPr>
-        <w:rPr>
-          <w:b/>
-          <w:sz w:val="28"/>
-          <w:lang w:val="en-US"/>
+      <w:proofErr w:type="spellStart"/>
+      <w:r>
+        <w:rPr>
+          <w:b/>
+          <w:sz w:val="28"/>
+        </w:rPr>
+        <w:t>MachineGun</w:t>
+      </w:r>
+      <w:proofErr w:type="spellEnd"/>
+      <w:r>
+        <w:rPr>
+          <w:b/>
+          <w:sz w:val="28"/>
+        </w:rPr>
+        <w:t xml:space="preserve"> of Sniper richtbaar maken</w:t>
+      </w:r>
+    </w:p>
+    <w:p>
+      <w:pPr>
+        <w:rPr>
+          <w:b/>
+          <w:color w:val="70AD47" w:themeColor="accent6"/>
+          <w:sz w:val="28"/>
+        </w:rPr>
+      </w:pPr>
+      <w:r>
+        <w:rPr>
+          <w:b/>
+          <w:color w:val="70AD47" w:themeColor="accent6"/>
+          <w:sz w:val="28"/>
+        </w:rPr>
+        <w:t xml:space="preserve">Stoppen effect </w:t>
+      </w:r>
+      <w:proofErr w:type="spellStart"/>
+      <w:r>
+        <w:rPr>
+          <w:b/>
+          <w:color w:val="70AD47" w:themeColor="accent6"/>
+          <w:sz w:val="28"/>
+        </w:rPr>
+        <w:t>GasAanval</w:t>
+      </w:r>
+      <w:proofErr w:type="spellEnd"/>
+      <w:r>
+        <w:rPr>
+          <w:b/>
+          <w:color w:val="70AD47" w:themeColor="accent6"/>
+          <w:sz w:val="28"/>
+        </w:rPr>
+        <w:t xml:space="preserve"> van </w:t>
+      </w:r>
+      <w:proofErr w:type="spellStart"/>
+      <w:r>
+        <w:rPr>
+          <w:b/>
+          <w:color w:val="70AD47" w:themeColor="accent6"/>
+          <w:sz w:val="28"/>
+        </w:rPr>
+        <w:t>enemy</w:t>
+      </w:r>
+      <w:proofErr w:type="spellEnd"/>
+      <w:r>
+        <w:rPr>
+          <w:b/>
+          <w:color w:val="70AD47" w:themeColor="accent6"/>
+          <w:sz w:val="28"/>
+        </w:rPr>
+        <w:t xml:space="preserve"> na 2.5 seconden</w:t>
+      </w:r>
+    </w:p>
+    <w:p>
+      <w:pPr>
+        <w:rPr>
+          <w:b/>
+          <w:sz w:val="28"/>
+          <w:lang w:val="en-US"/>
+        </w:rPr>
+      </w:pPr>
+      <w:r>
+        <w:rPr>
+          <w:b/>
+          <w:sz w:val="28"/>
+          <w:lang w:val="en-US"/>
+        </w:rPr>
+        <w:t xml:space="preserve">Stealth bomber, </w:t>
+      </w:r>
+      <w:proofErr w:type="spellStart"/>
+      <w:r>
+        <w:rPr>
+          <w:b/>
+          <w:sz w:val="28"/>
+          <w:lang w:val="en-US"/>
+        </w:rPr>
+        <w:t>bom</w:t>
+      </w:r>
+      <w:proofErr w:type="spellEnd"/>
+      <w:r>
+        <w:rPr>
+          <w:b/>
+          <w:sz w:val="28"/>
+          <w:lang w:val="en-US"/>
+        </w:rPr>
+        <w:t xml:space="preserve"> effect -&gt; </w:t>
+      </w:r>
+      <w:proofErr w:type="spellStart"/>
+      <w:r>
+        <w:rPr>
+          <w:b/>
+          <w:sz w:val="28"/>
+          <w:lang w:val="en-US"/>
+        </w:rPr>
+        <w:t>addforce</w:t>
+      </w:r>
+      <w:proofErr w:type="spellEnd"/>
+    </w:p>
+    <w:p>
+      <w:pPr>
+        <w:rPr>
+          <w:b/>
+          <w:sz w:val="28"/>
         </w:rPr>
       </w:pPr>
       <w:r>
@@ -921,12 +1573,25 @@
         <w:rPr>
           <w:b/>
           <w:sz w:val="28"/>
-          <w:lang w:val="en-US"/>
-        </w:rPr>
-        <w:t>gun bullet tijdelijk geen trigger meer</w:t>
-      </w:r>
-      <w:bookmarkStart w:id="0" w:name="_GoBack"/>
-      <w:bookmarkEnd w:id="0"/>
+        </w:rPr>
+        <w:t xml:space="preserve">gun </w:t>
+      </w:r>
+      <w:proofErr w:type="spellStart"/>
+      <w:r>
+        <w:rPr>
+          <w:b/>
+          <w:sz w:val="28"/>
+        </w:rPr>
+        <w:t>bullet</w:t>
+      </w:r>
+      <w:proofErr w:type="spellEnd"/>
+      <w:r>
+        <w:rPr>
+          <w:b/>
+          <w:sz w:val="28"/>
+        </w:rPr>
+        <w:t xml:space="preserve"> tijdelijk geen trigger meer</w:t>
+      </w:r>
     </w:p>
     <w:p>
       <w:pPr>
@@ -982,6 +1647,137 @@
           </wp:inline>
         </w:drawing>
       </w:r>
+    </w:p>
+    <w:p>
+      <w:pPr>
+        <w:rPr>
+          <w:b/>
+          <w:color w:val="FF0000"/>
+          <w:sz w:val="28"/>
+          <w:lang w:val="en-US"/>
+        </w:rPr>
+      </w:pPr>
+    </w:p>
+    <w:p>
+      <w:pPr>
+        <w:rPr>
+          <w:b/>
+          <w:color w:val="FF0000"/>
+          <w:sz w:val="28"/>
+        </w:rPr>
+      </w:pPr>
+      <w:r>
+        <w:rPr>
+          <w:b/>
+          <w:color w:val="FF0000"/>
+          <w:sz w:val="28"/>
+        </w:rPr>
+        <w:t>Art:</w:t>
+      </w:r>
+    </w:p>
+    <w:p>
+      <w:pPr>
+        <w:rPr>
+          <w:b/>
+          <w:sz w:val="28"/>
+        </w:rPr>
+      </w:pPr>
+      <w:r>
+        <w:rPr>
+          <w:b/>
+          <w:sz w:val="28"/>
+        </w:rPr>
+        <w:t>Minefield</w:t>
+      </w:r>
+    </w:p>
+    <w:p>
+      <w:pPr>
+        <w:rPr>
+          <w:b/>
+          <w:sz w:val="28"/>
+        </w:rPr>
+      </w:pPr>
+      <w:r>
+        <w:rPr>
+          <w:b/>
+          <w:sz w:val="28"/>
+        </w:rPr>
+        <w:t>Kraters</w:t>
+      </w:r>
+    </w:p>
+    <w:p>
+      <w:pPr>
+        <w:rPr>
+          <w:b/>
+          <w:sz w:val="28"/>
+        </w:rPr>
+      </w:pPr>
+      <w:r>
+        <w:rPr>
+          <w:b/>
+          <w:sz w:val="28"/>
+        </w:rPr>
+        <w:t xml:space="preserve">Loopgraven/ </w:t>
+      </w:r>
+      <w:proofErr w:type="spellStart"/>
+      <w:r>
+        <w:rPr>
+          <w:b/>
+          <w:sz w:val="28"/>
+        </w:rPr>
+        <w:t>trenches</w:t>
+      </w:r>
+      <w:proofErr w:type="spellEnd"/>
+    </w:p>
+    <w:p>
+      <w:pPr>
+        <w:rPr>
+          <w:b/>
+          <w:color w:val="FF0000"/>
+          <w:sz w:val="28"/>
+        </w:rPr>
+      </w:pPr>
+    </w:p>
+    <w:p>
+      <w:pPr>
+        <w:rPr>
+          <w:b/>
+          <w:sz w:val="28"/>
+        </w:rPr>
+      </w:pPr>
+      <w:r>
+        <w:rPr>
+          <w:b/>
+          <w:sz w:val="28"/>
+        </w:rPr>
+        <w:t>Schrikdraad</w:t>
+      </w:r>
+    </w:p>
+    <w:p>
+      <w:pPr>
+        <w:rPr>
+          <w:b/>
+          <w:sz w:val="28"/>
+        </w:rPr>
+      </w:pPr>
+      <w:r>
+        <w:rPr>
+          <w:b/>
+          <w:sz w:val="28"/>
+        </w:rPr>
+        <w:t>Zandzakken</w:t>
+      </w:r>
+    </w:p>
+    <w:p>
+      <w:pPr>
+        <w:rPr>
+          <w:b/>
+          <w:color w:val="FF0000"/>
+          <w:sz w:val="28"/>
+        </w:rPr>
+      </w:pPr>
+      <w:bookmarkStart w:id="0" w:name="_GoBack"/>
+      <w:bookmarkEnd w:id="0"/>
     </w:p>
     <w:sectPr>
       <w:pgSz w:w="11906" w:h="16838"/>

</xml_diff>

<commit_message>
fix LaserDot on enemy2
only disable visibility of laserDot when the Enemy02 has fired at the
player, so that there's no problem when multiple enemies of type 2
</commit_message>
<xml_diff>
--- a/GDD.docx
+++ b/GDD.docx
@@ -8,33 +8,11 @@
           <w:lang w:val="en-US"/>
         </w:rPr>
       </w:pPr>
-      <w:proofErr w:type="spellStart"/>
-      <w:r>
-        <w:rPr>
-          <w:lang w:val="en-US"/>
-        </w:rPr>
-        <w:t>Te</w:t>
-      </w:r>
-      <w:proofErr w:type="spellEnd"/>
-      <w:r>
-        <w:rPr>
-          <w:lang w:val="en-US"/>
-        </w:rPr>
-        <w:t xml:space="preserve"> </w:t>
-      </w:r>
-      <w:proofErr w:type="spellStart"/>
-      <w:r>
-        <w:rPr>
-          <w:lang w:val="en-US"/>
-        </w:rPr>
-        <w:t>implementeren</w:t>
-      </w:r>
-      <w:proofErr w:type="spellEnd"/>
-      <w:r>
-        <w:rPr>
-          <w:lang w:val="en-US"/>
-        </w:rPr>
-        <w:t>:</w:t>
+      <w:r>
+        <w:rPr>
+          <w:lang w:val="en-US"/>
+        </w:rPr>
+        <w:t>Te implementeren:</w:t>
       </w:r>
     </w:p>
     <w:p>
@@ -76,50 +54,19 @@
           <w:lang w:val="en-US"/>
         </w:rPr>
       </w:pPr>
-      <w:proofErr w:type="spellStart"/>
-      <w:r>
-        <w:rPr>
-          <w:color w:val="70AD47" w:themeColor="accent6"/>
-          <w:lang w:val="en-US"/>
-        </w:rPr>
-        <w:t>HealthBar</w:t>
-      </w:r>
-      <w:proofErr w:type="spellEnd"/>
-      <w:r>
-        <w:rPr>
-          <w:color w:val="70AD47" w:themeColor="accent6"/>
-          <w:lang w:val="en-US"/>
-        </w:rPr>
-        <w:t>/</w:t>
-      </w:r>
-      <w:r>
-        <w:rPr>
-          <w:lang w:val="en-US"/>
-        </w:rPr>
-        <w:t xml:space="preserve">extra </w:t>
-      </w:r>
-      <w:proofErr w:type="spellStart"/>
-      <w:r>
-        <w:rPr>
-          <w:lang w:val="en-US"/>
-        </w:rPr>
-        <w:t>Levens</w:t>
-      </w:r>
-      <w:proofErr w:type="spellEnd"/>
-      <w:r>
-        <w:rPr>
-          <w:lang w:val="en-US"/>
-        </w:rPr>
-        <w:t xml:space="preserve"> of </w:t>
-      </w:r>
-      <w:proofErr w:type="spellStart"/>
-      <w:r>
-        <w:rPr>
-          <w:lang w:val="en-US"/>
-        </w:rPr>
-        <w:t>HealthPack</w:t>
-      </w:r>
-      <w:proofErr w:type="spellEnd"/>
+      <w:r>
+        <w:rPr>
+          <w:color w:val="70AD47" w:themeColor="accent6"/>
+          <w:lang w:val="en-US"/>
+        </w:rPr>
+        <w:t>HealthBar/</w:t>
+      </w:r>
+      <w:r>
+        <w:rPr>
+          <w:lang w:val="en-US"/>
+        </w:rPr>
+        <w:t>extra Levens of HealthPack</w:t>
+      </w:r>
     </w:p>
     <w:p>
       <w:pPr>
@@ -231,16 +178,8 @@
         <w:rPr>
           <w:color w:val="70AD47" w:themeColor="accent6"/>
         </w:rPr>
-        <w:t xml:space="preserve">Wapens schieten + shell </w:t>
-      </w:r>
-      <w:proofErr w:type="spellStart"/>
-      <w:r>
-        <w:rPr>
-          <w:color w:val="70AD47" w:themeColor="accent6"/>
-        </w:rPr>
-        <w:t>ejection</w:t>
-      </w:r>
-      <w:proofErr w:type="spellEnd"/>
+        <w:t>Wapens schieten + shell ejection</w:t>
+      </w:r>
     </w:p>
     <w:p>
       <w:pPr>
@@ -248,42 +187,12 @@
           <w:strike/>
         </w:rPr>
       </w:pPr>
-      <w:proofErr w:type="spellStart"/>
       <w:r>
         <w:rPr>
           <w:strike/>
         </w:rPr>
-        <w:t>Crosshair</w:t>
-      </w:r>
-      <w:proofErr w:type="spellEnd"/>
-      <w:r>
-        <w:rPr>
-          <w:strike/>
-        </w:rPr>
-        <w:t xml:space="preserve"> – Beperken afstand afhankelijk van wapen, sniper schiet verder dan machinegeweer, </w:t>
-      </w:r>
-      <w:proofErr w:type="spellStart"/>
-      <w:r>
-        <w:rPr>
-          <w:strike/>
-        </w:rPr>
-        <w:t>shotgun</w:t>
-      </w:r>
-      <w:proofErr w:type="spellEnd"/>
-      <w:r>
-        <w:rPr>
-          <w:strike/>
-        </w:rPr>
-        <w:t xml:space="preserve"> breder </w:t>
-      </w:r>
-      <w:proofErr w:type="spellStart"/>
-      <w:r>
-        <w:rPr>
-          <w:strike/>
-        </w:rPr>
-        <w:t>crosshair</w:t>
-      </w:r>
-      <w:proofErr w:type="spellEnd"/>
+        <w:t>Crosshair – Beperken afstand afhankelijk van wapen, sniper schiet verder dan machinegeweer, shotgun breder crosshair</w:t>
+      </w:r>
     </w:p>
     <w:p/>
     <w:p>
@@ -291,70 +200,16 @@
         <w:rPr>
           <w:color w:val="70AD47" w:themeColor="accent6"/>
         </w:rPr>
-        <w:t xml:space="preserve">Als er op knop 1 gedrukt wordt, in de QUAD oplichten wapen, + </w:t>
-      </w:r>
-      <w:proofErr w:type="spellStart"/>
-      <w:r>
-        <w:rPr>
-          <w:color w:val="70AD47" w:themeColor="accent6"/>
-        </w:rPr>
-        <w:t>player</w:t>
-      </w:r>
-      <w:proofErr w:type="spellEnd"/>
-      <w:r>
-        <w:rPr>
-          <w:color w:val="70AD47" w:themeColor="accent6"/>
-        </w:rPr>
-        <w:t xml:space="preserve"> krijgt wapen in hand, toon </w:t>
-      </w:r>
-      <w:proofErr w:type="spellStart"/>
-      <w:r>
-        <w:rPr>
-          <w:color w:val="70AD47" w:themeColor="accent6"/>
-        </w:rPr>
-        <w:t>Ammo</w:t>
-      </w:r>
-      <w:proofErr w:type="spellEnd"/>
-      <w:r>
-        <w:rPr>
-          <w:color w:val="70AD47" w:themeColor="accent6"/>
-        </w:rPr>
-        <w:t xml:space="preserve"> </w:t>
-      </w:r>
-      <w:proofErr w:type="spellStart"/>
-      <w:r>
-        <w:rPr>
-          <w:color w:val="70AD47" w:themeColor="accent6"/>
-        </w:rPr>
-        <w:t>counts</w:t>
-      </w:r>
-      <w:proofErr w:type="spellEnd"/>
-      <w:r>
-        <w:t xml:space="preserve">, </w:t>
-      </w:r>
-      <w:proofErr w:type="spellStart"/>
-      <w:r>
-        <w:t>rate</w:t>
-      </w:r>
-      <w:proofErr w:type="spellEnd"/>
-      <w:r>
-        <w:t xml:space="preserve"> of </w:t>
-      </w:r>
-      <w:proofErr w:type="spellStart"/>
-      <w:r>
-        <w:t>fire</w:t>
-      </w:r>
-      <w:proofErr w:type="spellEnd"/>
-      <w:r>
-        <w:t xml:space="preserve"> instellen, delay tussen schieten, </w:t>
-      </w:r>
-      <w:proofErr w:type="spellStart"/>
-      <w:r>
-        <w:t>reload</w:t>
-      </w:r>
-      <w:proofErr w:type="spellEnd"/>
-      <w:r>
-        <w:t xml:space="preserve">, </w:t>
+        <w:t xml:space="preserve">Als er op knop 1 gedrukt wordt, in de QUAD oplichten wapen, + player krijgt wapen in hand, toon </w:t>
+      </w:r>
+      <w:r>
+        <w:rPr>
+          <w:color w:val="70AD47" w:themeColor="accent6"/>
+        </w:rPr>
+        <w:t>Ammo counts</w:t>
+      </w:r>
+      <w:r>
+        <w:t xml:space="preserve">, rate of fire instellen, delay tussen schieten, reload, </w:t>
       </w:r>
     </w:p>
     <w:p/>
@@ -369,23 +224,7 @@
           <w:color w:val="70AD47" w:themeColor="accent6"/>
           <w:lang w:val="en-US"/>
         </w:rPr>
-        <w:t xml:space="preserve">Player Movement, Links, </w:t>
-      </w:r>
-      <w:proofErr w:type="spellStart"/>
-      <w:r>
-        <w:rPr>
-          <w:color w:val="70AD47" w:themeColor="accent6"/>
-          <w:lang w:val="en-US"/>
-        </w:rPr>
-        <w:t>rechts</w:t>
-      </w:r>
-      <w:proofErr w:type="spellEnd"/>
-      <w:r>
-        <w:rPr>
-          <w:color w:val="70AD47" w:themeColor="accent6"/>
-          <w:lang w:val="en-US"/>
-        </w:rPr>
-        <w:t>,</w:t>
+        <w:t>Player Movement, Links, rechts,</w:t>
       </w:r>
       <w:r>
         <w:rPr>
@@ -413,150 +252,52 @@
           <w:color w:val="70AD47" w:themeColor="accent6"/>
           <w:lang w:val="en-US"/>
         </w:rPr>
-        <w:t xml:space="preserve">Input </w:t>
-      </w:r>
-      <w:proofErr w:type="spellStart"/>
-      <w:r>
-        <w:rPr>
-          <w:color w:val="70AD47" w:themeColor="accent6"/>
-          <w:lang w:val="en-US"/>
-        </w:rPr>
-        <w:t>aanpassen</w:t>
-      </w:r>
-      <w:proofErr w:type="spellEnd"/>
-      <w:r>
-        <w:rPr>
-          <w:color w:val="70AD47" w:themeColor="accent6"/>
-          <w:lang w:val="en-US"/>
-        </w:rPr>
-        <w:t xml:space="preserve"> </w:t>
-      </w:r>
-      <w:proofErr w:type="spellStart"/>
-      <w:r>
-        <w:rPr>
-          <w:color w:val="70AD47" w:themeColor="accent6"/>
-          <w:lang w:val="en-US"/>
-        </w:rPr>
-        <w:t>ipv</w:t>
-      </w:r>
-      <w:proofErr w:type="spellEnd"/>
-      <w:r>
-        <w:rPr>
-          <w:color w:val="70AD47" w:themeColor="accent6"/>
-          <w:lang w:val="en-US"/>
-        </w:rPr>
-        <w:t xml:space="preserve">. Q </w:t>
-      </w:r>
-      <w:proofErr w:type="spellStart"/>
-      <w:r>
-        <w:rPr>
-          <w:color w:val="70AD47" w:themeColor="accent6"/>
-          <w:lang w:val="en-US"/>
-        </w:rPr>
-        <w:t>en</w:t>
-      </w:r>
-      <w:proofErr w:type="spellEnd"/>
-      <w:r>
-        <w:rPr>
-          <w:color w:val="70AD47" w:themeColor="accent6"/>
-          <w:lang w:val="en-US"/>
-        </w:rPr>
-        <w:t xml:space="preserve"> D, Left and Right, project settings/input</w:t>
-      </w:r>
-    </w:p>
-    <w:p>
-      <w:pPr>
-        <w:rPr>
-          <w:lang w:val="en-US"/>
-        </w:rPr>
-      </w:pPr>
-    </w:p>
-    <w:p>
-      <w:pPr>
-        <w:rPr>
-          <w:lang w:val="en-US"/>
-        </w:rPr>
-      </w:pPr>
-    </w:p>
-    <w:p>
-      <w:pPr>
-        <w:rPr>
-          <w:lang w:val="en-US"/>
-        </w:rPr>
-      </w:pPr>
-    </w:p>
-    <w:p>
-      <w:proofErr w:type="spellStart"/>
-      <w:r>
-        <w:t>Enemies</w:t>
-      </w:r>
-      <w:proofErr w:type="spellEnd"/>
-      <w:r>
-        <w:t>:</w:t>
-      </w:r>
-    </w:p>
-    <w:p>
-      <w:pPr>
-        <w:rPr>
-          <w:color w:val="70AD47" w:themeColor="accent6"/>
-        </w:rPr>
-      </w:pPr>
-      <w:proofErr w:type="spellStart"/>
-      <w:r>
-        <w:rPr>
-          <w:color w:val="70AD47" w:themeColor="accent6"/>
-        </w:rPr>
-        <w:t>Healthbar</w:t>
-      </w:r>
-      <w:proofErr w:type="spellEnd"/>
-      <w:r>
-        <w:rPr>
-          <w:color w:val="70AD47" w:themeColor="accent6"/>
-        </w:rPr>
-        <w:t xml:space="preserve"> onder Sprite (rood, updaten bij hit?)</w:t>
+        <w:t>Input aanpassen ipv. Q en D, Left and Right, project settings/input</w:t>
+      </w:r>
+    </w:p>
+    <w:p>
+      <w:pPr>
+        <w:rPr>
+          <w:lang w:val="en-US"/>
+        </w:rPr>
+      </w:pPr>
+    </w:p>
+    <w:p>
+      <w:pPr>
+        <w:rPr>
+          <w:lang w:val="en-US"/>
+        </w:rPr>
+      </w:pPr>
+    </w:p>
+    <w:p>
+      <w:pPr>
+        <w:rPr>
+          <w:lang w:val="en-US"/>
+        </w:rPr>
+      </w:pPr>
+    </w:p>
+    <w:p>
+      <w:r>
+        <w:t>Enemies:</w:t>
+      </w:r>
+    </w:p>
+    <w:p>
+      <w:pPr>
+        <w:rPr>
+          <w:color w:val="70AD47" w:themeColor="accent6"/>
+        </w:rPr>
+      </w:pPr>
+      <w:r>
+        <w:rPr>
+          <w:color w:val="70AD47" w:themeColor="accent6"/>
+        </w:rPr>
+        <w:t>Healthbar onder Sprite (rood, updaten bij hit?)</w:t>
       </w:r>
     </w:p>
     <w:p/>
     <w:p>
-      <w:proofErr w:type="spellStart"/>
-      <w:r>
-        <w:t>Player</w:t>
-      </w:r>
-      <w:proofErr w:type="spellEnd"/>
-      <w:r>
-        <w:t xml:space="preserve"> </w:t>
-      </w:r>
-      <w:proofErr w:type="spellStart"/>
-      <w:r>
-        <w:t>Death</w:t>
-      </w:r>
-      <w:proofErr w:type="spellEnd"/>
-      <w:r>
-        <w:t xml:space="preserve"> -&gt; </w:t>
-      </w:r>
-      <w:proofErr w:type="spellStart"/>
-      <w:r>
-        <w:t>gravity</w:t>
-      </w:r>
-      <w:proofErr w:type="spellEnd"/>
-      <w:r>
-        <w:t xml:space="preserve"> standard </w:t>
-      </w:r>
-      <w:proofErr w:type="spellStart"/>
-      <w:r>
-        <w:t>disabled</w:t>
-      </w:r>
-      <w:proofErr w:type="spellEnd"/>
-      <w:r>
-        <w:t xml:space="preserve">, bij x aantal hits -&gt; </w:t>
-      </w:r>
-      <w:proofErr w:type="spellStart"/>
-      <w:r>
-        <w:t>gravity</w:t>
-      </w:r>
-      <w:proofErr w:type="spellEnd"/>
-      <w:r>
-        <w:t xml:space="preserve"> aan en speler beweegt neerwaarts als hij geraakt wordt</w:t>
+      <w:r>
+        <w:t>Player Death -&gt; gravity standard disabled, bij x aantal hits -&gt; gravity aan en speler beweegt neerwaarts als hij geraakt wordt</w:t>
       </w:r>
     </w:p>
     <w:p/>
@@ -571,42 +312,19 @@
         <w:rPr>
           <w:strike/>
         </w:rPr>
-        <w:t xml:space="preserve">Wapen meebewegen met </w:t>
-      </w:r>
-      <w:proofErr w:type="spellStart"/>
-      <w:r>
-        <w:rPr>
+        <w:t xml:space="preserve">Wapen meebewegen met crosshair -&gt; </w:t>
+      </w:r>
+      <w:r>
+        <w:rPr>
+          <w:b/>
           <w:strike/>
         </w:rPr>
-        <w:t>crosshair</w:t>
-      </w:r>
-      <w:proofErr w:type="spellEnd"/>
+        <w:t>Rotation Z</w:t>
+      </w:r>
       <w:r>
         <w:rPr>
           <w:strike/>
         </w:rPr>
-        <w:t xml:space="preserve"> -&gt; </w:t>
-      </w:r>
-      <w:proofErr w:type="spellStart"/>
-      <w:r>
-        <w:rPr>
-          <w:b/>
-          <w:strike/>
-        </w:rPr>
-        <w:t>Rotation</w:t>
-      </w:r>
-      <w:proofErr w:type="spellEnd"/>
-      <w:r>
-        <w:rPr>
-          <w:b/>
-          <w:strike/>
-        </w:rPr>
-        <w:t xml:space="preserve"> Z</w:t>
-      </w:r>
-      <w:r>
-        <w:rPr>
-          <w:strike/>
-        </w:rPr>
         <w:t xml:space="preserve"> aanpassen</w:t>
       </w:r>
     </w:p>
@@ -620,77 +338,30 @@
     </w:p>
     <w:p>
       <w:r>
-        <w:t xml:space="preserve">Bij </w:t>
-      </w:r>
-      <w:proofErr w:type="spellStart"/>
-      <w:r>
-        <w:t>Instantiaing</w:t>
-      </w:r>
-      <w:proofErr w:type="spellEnd"/>
-      <w:r>
-        <w:t xml:space="preserve"> moet het Object dat in de Editor zichtbaar is, altijd een GAMEOBJECT zijn!</w:t>
+        <w:t>Bij Instantiaing moet het Object dat in de Editor zichtbaar is, altijd een GAMEOBJECT zijn!</w:t>
       </w:r>
     </w:p>
     <w:p/>
     <w:p>
       <w:r>
-        <w:t xml:space="preserve">Prefab maken van </w:t>
-      </w:r>
-      <w:proofErr w:type="spellStart"/>
-      <w:r>
-        <w:t>Shield</w:t>
-      </w:r>
-      <w:proofErr w:type="spellEnd"/>
-      <w:r>
-        <w:t xml:space="preserve"> en van </w:t>
-      </w:r>
-      <w:proofErr w:type="spellStart"/>
-      <w:r>
-        <w:t>HealthBar</w:t>
-      </w:r>
-      <w:proofErr w:type="spellEnd"/>
-      <w:r>
-        <w:t xml:space="preserve"> voor </w:t>
-      </w:r>
-      <w:proofErr w:type="spellStart"/>
-      <w:r>
-        <w:t>ENemies</w:t>
-      </w:r>
-      <w:proofErr w:type="spellEnd"/>
+        <w:t>Prefab maken van Shield en van HealthBar voor ENemies</w:t>
+      </w:r>
     </w:p>
     <w:p/>
     <w:p>
       <w:r>
         <w:t xml:space="preserve">AI -&gt; slimme bommen? </w:t>
       </w:r>
-      <w:proofErr w:type="spellStart"/>
       <w:r>
         <w:rPr>
           <w:i/>
           <w:color w:val="70AD47" w:themeColor="accent6"/>
           <w:u w:val="single"/>
         </w:rPr>
-        <w:t>Helicopter</w:t>
-      </w:r>
-      <w:proofErr w:type="spellEnd"/>
-      <w:r>
-        <w:rPr>
-          <w:i/>
-          <w:color w:val="70AD47" w:themeColor="accent6"/>
-          <w:u w:val="single"/>
-        </w:rPr>
-        <w:t xml:space="preserve"> laten schieten op rooksignaal</w:t>
-      </w:r>
-      <w:r>
-        <w:t xml:space="preserve">?, </w:t>
-      </w:r>
-      <w:proofErr w:type="spellStart"/>
-      <w:r>
-        <w:t>enemy</w:t>
-      </w:r>
-      <w:proofErr w:type="spellEnd"/>
-      <w:r>
-        <w:t xml:space="preserve"> sniper richten naar hoofd</w:t>
+        <w:t>Helicopter laten schieten op rooksignaal</w:t>
+      </w:r>
+      <w:r>
+        <w:t>?, enemy sniper richten naar hoofd</w:t>
       </w:r>
     </w:p>
     <w:p/>
@@ -700,33 +371,11 @@
           <w:color w:val="5B9BD5" w:themeColor="accent1"/>
         </w:rPr>
       </w:pPr>
-      <w:proofErr w:type="spellStart"/>
       <w:r>
         <w:rPr>
           <w:color w:val="5B9BD5" w:themeColor="accent1"/>
         </w:rPr>
-        <w:t>NightVision</w:t>
-      </w:r>
-      <w:proofErr w:type="spellEnd"/>
-      <w:r>
-        <w:rPr>
-          <w:color w:val="5B9BD5" w:themeColor="accent1"/>
-        </w:rPr>
-        <w:t xml:space="preserve"> -&gt; </w:t>
-      </w:r>
-      <w:proofErr w:type="spellStart"/>
-      <w:r>
-        <w:rPr>
-          <w:color w:val="5B9BD5" w:themeColor="accent1"/>
-        </w:rPr>
-        <w:t>enemies</w:t>
-      </w:r>
-      <w:proofErr w:type="spellEnd"/>
-      <w:r>
-        <w:rPr>
-          <w:color w:val="5B9BD5" w:themeColor="accent1"/>
-        </w:rPr>
-        <w:t xml:space="preserve"> maken die alleen te zien als scherm groen gaat??</w:t>
+        <w:t>NightVision -&gt; enemies maken die alleen te zien als scherm groen gaat??</w:t>
       </w:r>
     </w:p>
     <w:p>
@@ -743,133 +392,68 @@
       </w:r>
     </w:p>
     <w:p>
-      <w:proofErr w:type="spellStart"/>
-      <w:r>
-        <w:t>Helicopter</w:t>
-      </w:r>
-      <w:proofErr w:type="spellEnd"/>
-      <w:r>
-        <w:t xml:space="preserve"> die </w:t>
-      </w:r>
-      <w:proofErr w:type="spellStart"/>
-      <w:r>
-        <w:t>enemies</w:t>
-      </w:r>
-      <w:proofErr w:type="spellEnd"/>
-      <w:r>
-        <w:t xml:space="preserve"> dropt?</w:t>
-      </w:r>
-    </w:p>
-    <w:p>
-      <w:pPr>
-        <w:rPr>
-          <w:color w:val="70AD47" w:themeColor="accent6"/>
-        </w:rPr>
-      </w:pPr>
-      <w:r>
-        <w:rPr>
-          <w:color w:val="70AD47" w:themeColor="accent6"/>
-        </w:rPr>
-        <w:t xml:space="preserve">Schild bestuurbaar zoals RPG, </w:t>
-      </w:r>
-      <w:proofErr w:type="spellStart"/>
-      <w:r>
-        <w:rPr>
-          <w:color w:val="70AD47" w:themeColor="accent6"/>
-        </w:rPr>
-        <w:t>selecteerbaar</w:t>
-      </w:r>
-      <w:proofErr w:type="spellEnd"/>
-    </w:p>
-    <w:p>
-      <w:pPr>
-        <w:rPr>
-          <w:color w:val="70AD47" w:themeColor="accent6"/>
-        </w:rPr>
-      </w:pPr>
-      <w:r>
-        <w:rPr>
-          <w:color w:val="70AD47" w:themeColor="accent6"/>
-        </w:rPr>
-        <w:t xml:space="preserve">Als wapen geselecteerd is met </w:t>
-      </w:r>
-      <w:proofErr w:type="spellStart"/>
-      <w:r>
-        <w:rPr>
-          <w:color w:val="70AD47" w:themeColor="accent6"/>
-        </w:rPr>
-        <w:t>scrollwheel</w:t>
-      </w:r>
-      <w:proofErr w:type="spellEnd"/>
-      <w:r>
-        <w:rPr>
-          <w:color w:val="70AD47" w:themeColor="accent6"/>
-        </w:rPr>
-        <w:t>, zorgen dat in Quad ook zichtbaar is!</w:t>
-      </w:r>
-    </w:p>
-    <w:p>
-      <w:pPr>
-        <w:rPr>
-          <w:color w:val="70AD47" w:themeColor="accent6"/>
-          <w:lang w:val="en-US"/>
-        </w:rPr>
-      </w:pPr>
-      <w:r>
-        <w:rPr>
-          <w:color w:val="70AD47" w:themeColor="accent6"/>
-          <w:lang w:val="en-US"/>
-        </w:rPr>
-        <w:t xml:space="preserve">Camera met Offset player </w:t>
-      </w:r>
-      <w:proofErr w:type="spellStart"/>
-      <w:r>
-        <w:rPr>
-          <w:color w:val="70AD47" w:themeColor="accent6"/>
-          <w:lang w:val="en-US"/>
-        </w:rPr>
-        <w:t>breedte</w:t>
-      </w:r>
-      <w:proofErr w:type="spellEnd"/>
-    </w:p>
-    <w:p>
-      <w:pPr>
-        <w:rPr>
-          <w:lang w:val="en-US"/>
-        </w:rPr>
-      </w:pPr>
-      <w:proofErr w:type="spellStart"/>
-      <w:r>
-        <w:rPr>
-          <w:lang w:val="en-US"/>
-        </w:rPr>
-        <w:t>MainPlayer</w:t>
-      </w:r>
-      <w:proofErr w:type="spellEnd"/>
-      <w:r>
-        <w:rPr>
-          <w:lang w:val="en-US"/>
-        </w:rPr>
-        <w:t xml:space="preserve"> is tag van Player</w:t>
-      </w:r>
-    </w:p>
-    <w:p>
-      <w:proofErr w:type="spellStart"/>
+      <w:r>
+        <w:t>Helicopter die enemies dropt?</w:t>
+      </w:r>
+    </w:p>
+    <w:p>
+      <w:pPr>
+        <w:rPr>
+          <w:color w:val="70AD47" w:themeColor="accent6"/>
+        </w:rPr>
+      </w:pPr>
+      <w:r>
+        <w:rPr>
+          <w:color w:val="70AD47" w:themeColor="accent6"/>
+        </w:rPr>
+        <w:t>Schild bestuurbaar zoals RPG, selecteerbaar</w:t>
+      </w:r>
+    </w:p>
+    <w:p>
+      <w:pPr>
+        <w:rPr>
+          <w:color w:val="70AD47" w:themeColor="accent6"/>
+        </w:rPr>
+      </w:pPr>
+      <w:r>
+        <w:rPr>
+          <w:color w:val="70AD47" w:themeColor="accent6"/>
+        </w:rPr>
+        <w:t>Als wapen geselecteerd is met scrollwheel, zorgen dat in Quad ook zichtbaar is!</w:t>
+      </w:r>
+    </w:p>
+    <w:p>
+      <w:pPr>
+        <w:rPr>
+          <w:color w:val="70AD47" w:themeColor="accent6"/>
+          <w:lang w:val="en-US"/>
+        </w:rPr>
+      </w:pPr>
+      <w:r>
+        <w:rPr>
+          <w:color w:val="70AD47" w:themeColor="accent6"/>
+          <w:lang w:val="en-US"/>
+        </w:rPr>
+        <w:t>Camera met Offset player breedte</w:t>
+      </w:r>
+    </w:p>
+    <w:p>
+      <w:pPr>
+        <w:rPr>
+          <w:lang w:val="en-US"/>
+        </w:rPr>
+      </w:pPr>
+      <w:r>
+        <w:rPr>
+          <w:lang w:val="en-US"/>
+        </w:rPr>
+        <w:t>MainPlayer is tag van Player</w:t>
+      </w:r>
+    </w:p>
+    <w:p>
       <w:r>
         <w:lastRenderedPageBreak/>
-        <w:t>Enemy</w:t>
-      </w:r>
-      <w:proofErr w:type="spellEnd"/>
-      <w:r>
-        <w:t xml:space="preserve"> Is </w:t>
-      </w:r>
-      <w:proofErr w:type="spellStart"/>
-      <w:r>
-        <w:t>Kinematic</w:t>
-      </w:r>
-      <w:proofErr w:type="spellEnd"/>
-      <w:r>
-        <w:t xml:space="preserve"> == True -&gt; raket wordt afgeweerd</w:t>
+        <w:t>Enemy Is Kinematic == True -&gt; raket wordt afgeweerd</w:t>
       </w:r>
     </w:p>
     <w:p/>
@@ -892,134 +476,40 @@
       </w:r>
     </w:p>
     <w:p>
-      <w:proofErr w:type="spellStart"/>
-      <w:r>
-        <w:t>Enemy</w:t>
-      </w:r>
-      <w:proofErr w:type="spellEnd"/>
-      <w:r>
-        <w:t xml:space="preserve">, verschillende </w:t>
-      </w:r>
-      <w:proofErr w:type="spellStart"/>
-      <w:r>
-        <w:t>hitzones</w:t>
-      </w:r>
-      <w:proofErr w:type="spellEnd"/>
-      <w:r>
-        <w:t xml:space="preserve"> ??</w:t>
-      </w:r>
-    </w:p>
-    <w:p>
-      <w:proofErr w:type="spellStart"/>
-      <w:r>
-        <w:t>Enemy</w:t>
-      </w:r>
-      <w:proofErr w:type="spellEnd"/>
-      <w:r>
-        <w:t xml:space="preserve"> kan op hoofd schieten en op </w:t>
-      </w:r>
-      <w:proofErr w:type="spellStart"/>
-      <w:r>
-        <w:t>main</w:t>
-      </w:r>
-      <w:proofErr w:type="spellEnd"/>
-      <w:r>
-        <w:t xml:space="preserve"> body?</w:t>
+      <w:r>
+        <w:t>Enemy, verschillende hitzones ??</w:t>
+      </w:r>
+    </w:p>
+    <w:p>
+      <w:r>
+        <w:t>Enemy kan op hoofd schieten en op main body?</w:t>
       </w:r>
     </w:p>
     <w:p/>
     <w:p>
       <w:r>
-        <w:t xml:space="preserve">Laser DOT op </w:t>
-      </w:r>
-      <w:proofErr w:type="spellStart"/>
-      <w:r>
-        <w:t>Player</w:t>
-      </w:r>
-      <w:proofErr w:type="spellEnd"/>
+        <w:t>Laser DOT op Player</w:t>
+      </w:r>
       <w:r>
         <w:t>, laten bewegen?</w:t>
       </w:r>
     </w:p>
     <w:p/>
     <w:p>
-      <w:proofErr w:type="spellStart"/>
-      <w:r>
-        <w:t>Enemy</w:t>
-      </w:r>
-      <w:proofErr w:type="spellEnd"/>
-      <w:r>
-        <w:t xml:space="preserve"> mag niet door SHIELD lopen, bij </w:t>
-      </w:r>
-      <w:proofErr w:type="spellStart"/>
-      <w:r>
-        <w:t>collision</w:t>
-      </w:r>
-      <w:proofErr w:type="spellEnd"/>
-      <w:r>
-        <w:t xml:space="preserve"> daarbij, </w:t>
-      </w:r>
-      <w:proofErr w:type="spellStart"/>
-      <w:r>
-        <w:t>enemy</w:t>
-      </w:r>
-      <w:proofErr w:type="spellEnd"/>
-      <w:r>
-        <w:t xml:space="preserve"> stop </w:t>
-      </w:r>
-      <w:proofErr w:type="spellStart"/>
-      <w:r>
-        <w:t>moving</w:t>
-      </w:r>
-      <w:proofErr w:type="spellEnd"/>
-      <w:r>
-        <w:t xml:space="preserve">, slaat </w:t>
-      </w:r>
-      <w:proofErr w:type="spellStart"/>
-      <w:r>
-        <w:t>shield</w:t>
-      </w:r>
-      <w:proofErr w:type="spellEnd"/>
-      <w:r>
-        <w:t xml:space="preserve"> weg?</w:t>
+      <w:r>
+        <w:t>Enemy mag niet door SHIELD lopen, bij collision daarbij, enemy stop moving, slaat shield weg?</w:t>
       </w:r>
     </w:p>
     <w:p/>
     <w:p>
-      <w:proofErr w:type="spellStart"/>
-      <w:r>
-        <w:t>Enemies</w:t>
-      </w:r>
-      <w:proofErr w:type="spellEnd"/>
-      <w:r>
-        <w:t xml:space="preserve"> mogen ook niet door </w:t>
-      </w:r>
-      <w:proofErr w:type="spellStart"/>
-      <w:r>
-        <w:t>Player</w:t>
-      </w:r>
-      <w:proofErr w:type="spellEnd"/>
-      <w:r>
-        <w:t xml:space="preserve"> </w:t>
-      </w:r>
-      <w:proofErr w:type="spellStart"/>
-      <w:r>
-        <w:t>clippen</w:t>
-      </w:r>
-      <w:proofErr w:type="spellEnd"/>
+      <w:r>
+        <w:t>Enemies mogen ook niet door Player clippen</w:t>
+      </w:r>
     </w:p>
     <w:p/>
     <w:p>
       <w:r>
-        <w:t xml:space="preserve">Collider onderaan </w:t>
-      </w:r>
-      <w:proofErr w:type="spellStart"/>
-      <w:r>
-        <w:t>Enemy</w:t>
-      </w:r>
-      <w:proofErr w:type="spellEnd"/>
-      <w:r>
-        <w:t xml:space="preserve"> geeft probleem met granaat Hit, </w:t>
+        <w:t xml:space="preserve">Collider onderaan Enemy geeft probleem met granaat Hit, </w:t>
       </w:r>
     </w:p>
     <w:p/>
@@ -1034,136 +524,45 @@
           <w:color w:val="70AD47" w:themeColor="accent6"/>
           <w:lang w:val="en-US"/>
         </w:rPr>
-        <w:t xml:space="preserve">Enemy01 of 02 ? -&gt; </w:t>
-      </w:r>
-      <w:proofErr w:type="spellStart"/>
-      <w:r>
-        <w:rPr>
-          <w:color w:val="70AD47" w:themeColor="accent6"/>
-          <w:lang w:val="en-US"/>
-        </w:rPr>
-        <w:t>als</w:t>
-      </w:r>
-      <w:proofErr w:type="spellEnd"/>
-      <w:r>
-        <w:rPr>
-          <w:color w:val="70AD47" w:themeColor="accent6"/>
-          <w:lang w:val="en-US"/>
-        </w:rPr>
-        <w:t xml:space="preserve"> HEALTH &gt; 100 is -&gt; </w:t>
-      </w:r>
-      <w:proofErr w:type="spellStart"/>
-      <w:r>
-        <w:rPr>
-          <w:color w:val="70AD47" w:themeColor="accent6"/>
-          <w:lang w:val="en-US"/>
-        </w:rPr>
-        <w:t>gooi</w:t>
-      </w:r>
-      <w:proofErr w:type="spellEnd"/>
-      <w:r>
-        <w:rPr>
-          <w:color w:val="70AD47" w:themeColor="accent6"/>
-          <w:lang w:val="en-US"/>
-        </w:rPr>
-        <w:t xml:space="preserve"> Flare of </w:t>
-      </w:r>
-      <w:proofErr w:type="spellStart"/>
-      <w:r>
-        <w:rPr>
-          <w:color w:val="70AD47" w:themeColor="accent6"/>
-          <w:lang w:val="en-US"/>
-        </w:rPr>
-        <w:t>FireWork</w:t>
-      </w:r>
-      <w:proofErr w:type="spellEnd"/>
-      <w:r>
-        <w:rPr>
-          <w:color w:val="70AD47" w:themeColor="accent6"/>
-          <w:lang w:val="en-US"/>
-        </w:rPr>
-        <w:t xml:space="preserve">? </w:t>
-      </w:r>
-      <w:r>
-        <w:rPr>
-          <w:color w:val="70AD47" w:themeColor="accent6"/>
-        </w:rPr>
-        <w:t xml:space="preserve">En loop weg -&gt; flip Sprite X </w:t>
-      </w:r>
-      <w:proofErr w:type="spellStart"/>
-      <w:r>
-        <w:rPr>
-          <w:color w:val="70AD47" w:themeColor="accent6"/>
-        </w:rPr>
-        <w:t>direction</w:t>
-      </w:r>
-      <w:proofErr w:type="spellEnd"/>
-    </w:p>
-    <w:p>
-      <w:pPr>
-        <w:rPr>
-          <w:color w:val="70AD47" w:themeColor="accent6"/>
-        </w:rPr>
-      </w:pPr>
-      <w:proofErr w:type="spellStart"/>
-      <w:r>
-        <w:rPr>
-          <w:color w:val="70AD47" w:themeColor="accent6"/>
-        </w:rPr>
-        <w:t>Flare</w:t>
-      </w:r>
-      <w:proofErr w:type="spellEnd"/>
-      <w:r>
-        <w:rPr>
-          <w:color w:val="70AD47" w:themeColor="accent6"/>
-        </w:rPr>
-        <w:t xml:space="preserve"> roept </w:t>
-      </w:r>
-      <w:proofErr w:type="spellStart"/>
-      <w:r>
-        <w:rPr>
-          <w:color w:val="70AD47" w:themeColor="accent6"/>
-        </w:rPr>
-        <w:t>helicopter</w:t>
-      </w:r>
-      <w:proofErr w:type="spellEnd"/>
-      <w:r>
-        <w:rPr>
-          <w:color w:val="70AD47" w:themeColor="accent6"/>
-        </w:rPr>
-        <w:t xml:space="preserve"> op met:</w:t>
-      </w:r>
-    </w:p>
-    <w:p>
-      <w:r>
-        <w:t xml:space="preserve">- extra </w:t>
-      </w:r>
-      <w:proofErr w:type="spellStart"/>
-      <w:r>
-        <w:t>enemies</w:t>
-      </w:r>
-      <w:proofErr w:type="spellEnd"/>
-    </w:p>
-    <w:p>
-      <w:pPr>
-        <w:rPr>
-          <w:color w:val="70AD47" w:themeColor="accent6"/>
-        </w:rPr>
-      </w:pPr>
-      <w:r>
-        <w:rPr>
-          <w:color w:val="70AD47" w:themeColor="accent6"/>
-        </w:rPr>
-        <w:t xml:space="preserve">- beschiet </w:t>
-      </w:r>
-      <w:proofErr w:type="spellStart"/>
-      <w:r>
-        <w:rPr>
-          <w:color w:val="70AD47" w:themeColor="accent6"/>
-        </w:rPr>
-        <w:t>Player</w:t>
-      </w:r>
-      <w:proofErr w:type="spellEnd"/>
+        <w:t xml:space="preserve">Enemy01 of 02 ? -&gt; als HEALTH &gt; 100 is -&gt; gooi Flare of FireWork? </w:t>
+      </w:r>
+      <w:r>
+        <w:rPr>
+          <w:color w:val="70AD47" w:themeColor="accent6"/>
+        </w:rPr>
+        <w:t>En loop weg -&gt; flip Sprite X direction</w:t>
+      </w:r>
+    </w:p>
+    <w:p>
+      <w:pPr>
+        <w:rPr>
+          <w:color w:val="70AD47" w:themeColor="accent6"/>
+        </w:rPr>
+      </w:pPr>
+      <w:r>
+        <w:rPr>
+          <w:color w:val="70AD47" w:themeColor="accent6"/>
+        </w:rPr>
+        <w:t>Flare roept helicopter op met:</w:t>
+      </w:r>
+    </w:p>
+    <w:p>
+      <w:r>
+        <w:t>- extra enemies</w:t>
+      </w:r>
+    </w:p>
+    <w:p>
+      <w:pPr>
+        <w:rPr>
+          <w:color w:val="70AD47" w:themeColor="accent6"/>
+        </w:rPr>
+      </w:pPr>
+      <w:r>
+        <w:rPr>
+          <w:color w:val="70AD47" w:themeColor="accent6"/>
+        </w:rPr>
+        <w:t>- beschiet Player</w:t>
+      </w:r>
     </w:p>
     <w:p>
       <w:r>
@@ -1202,43 +601,7 @@
           <w:color w:val="70AD47" w:themeColor="accent6"/>
           <w:sz w:val="28"/>
         </w:rPr>
-        <w:t xml:space="preserve"> -&gt; </w:t>
-      </w:r>
-      <w:proofErr w:type="spellStart"/>
-      <w:r>
-        <w:rPr>
-          <w:b/>
-          <w:color w:val="70AD47" w:themeColor="accent6"/>
-          <w:sz w:val="28"/>
-        </w:rPr>
-        <w:t>enemy</w:t>
-      </w:r>
-      <w:proofErr w:type="spellEnd"/>
-      <w:r>
-        <w:rPr>
-          <w:b/>
-          <w:color w:val="70AD47" w:themeColor="accent6"/>
-          <w:sz w:val="28"/>
-        </w:rPr>
-        <w:t xml:space="preserve"> met </w:t>
-      </w:r>
-      <w:proofErr w:type="spellStart"/>
-      <w:r>
-        <w:rPr>
-          <w:b/>
-          <w:color w:val="70AD47" w:themeColor="accent6"/>
-          <w:sz w:val="28"/>
-        </w:rPr>
-        <w:t>raised</w:t>
-      </w:r>
-      <w:proofErr w:type="spellEnd"/>
-      <w:r>
-        <w:rPr>
-          <w:b/>
-          <w:color w:val="70AD47" w:themeColor="accent6"/>
-          <w:sz w:val="28"/>
-        </w:rPr>
-        <w:t xml:space="preserve"> Gun, schiet gasgranaat?</w:t>
+        <w:t xml:space="preserve"> -&gt; enemy met raised Gun, schiet gasgranaat?</w:t>
       </w:r>
     </w:p>
     <w:p>
@@ -1292,12 +655,14 @@
       <w:pPr>
         <w:rPr>
           <w:b/>
-          <w:sz w:val="28"/>
-        </w:rPr>
-      </w:pPr>
-      <w:r>
-        <w:rPr>
-          <w:b/>
+          <w:color w:val="70AD47" w:themeColor="accent6"/>
+          <w:sz w:val="28"/>
+        </w:rPr>
+      </w:pPr>
+      <w:r>
+        <w:rPr>
+          <w:b/>
+          <w:color w:val="70AD47" w:themeColor="accent6"/>
           <w:sz w:val="28"/>
         </w:rPr>
         <w:t>Sniper</w:t>
@@ -1332,48 +697,22 @@
           <w:color w:val="70AD47" w:themeColor="accent6"/>
           <w:sz w:val="28"/>
         </w:rPr>
-        <w:t xml:space="preserve">Granaten, ontploffen bij hit met </w:t>
-      </w:r>
-      <w:proofErr w:type="spellStart"/>
-      <w:r>
-        <w:rPr>
-          <w:b/>
-          <w:color w:val="70AD47" w:themeColor="accent6"/>
-          <w:sz w:val="28"/>
-        </w:rPr>
-        <w:t>Enemy</w:t>
-      </w:r>
-      <w:proofErr w:type="spellEnd"/>
-    </w:p>
-    <w:p>
-      <w:pPr>
-        <w:rPr>
-          <w:b/>
-          <w:sz w:val="28"/>
-        </w:rPr>
-      </w:pPr>
-      <w:r>
-        <w:rPr>
-          <w:b/>
-          <w:sz w:val="28"/>
-        </w:rPr>
-        <w:t xml:space="preserve">Camera -&gt; volgt </w:t>
-      </w:r>
-      <w:proofErr w:type="spellStart"/>
-      <w:r>
-        <w:rPr>
-          <w:b/>
-          <w:sz w:val="28"/>
-        </w:rPr>
-        <w:t>player</w:t>
-      </w:r>
-      <w:proofErr w:type="spellEnd"/>
-      <w:r>
-        <w:rPr>
-          <w:b/>
-          <w:sz w:val="28"/>
-        </w:rPr>
-        <w:t xml:space="preserve"> wanneer omhoog, omlaag gaat</w:t>
+        <w:t>Granaten, ontploffen bij hit met Enemy</w:t>
+      </w:r>
+    </w:p>
+    <w:p>
+      <w:pPr>
+        <w:rPr>
+          <w:b/>
+          <w:sz w:val="28"/>
+        </w:rPr>
+      </w:pPr>
+      <w:r>
+        <w:rPr>
+          <w:b/>
+          <w:sz w:val="28"/>
+        </w:rPr>
+        <w:t>Camera -&gt; volgt player wanneer omhoog, omlaag gaat</w:t>
       </w:r>
     </w:p>
     <w:p>
@@ -1404,25 +743,7 @@
           <w:color w:val="70AD47" w:themeColor="accent6"/>
           <w:sz w:val="28"/>
         </w:rPr>
-        <w:t xml:space="preserve">Meerdere </w:t>
-      </w:r>
-      <w:proofErr w:type="spellStart"/>
-      <w:r>
-        <w:rPr>
-          <w:b/>
-          <w:color w:val="70AD47" w:themeColor="accent6"/>
-          <w:sz w:val="28"/>
-        </w:rPr>
-        <w:t>gasgranten</w:t>
-      </w:r>
-      <w:proofErr w:type="spellEnd"/>
-      <w:r>
-        <w:rPr>
-          <w:b/>
-          <w:color w:val="70AD47" w:themeColor="accent6"/>
-          <w:sz w:val="28"/>
-        </w:rPr>
-        <w:t xml:space="preserve"> afvuren om gas wolk</w:t>
+        <w:t>Meerdere gasgranten afvuren om gas wolk</w:t>
       </w:r>
       <w:r>
         <w:rPr>
@@ -1436,123 +757,52 @@
       <w:pPr>
         <w:rPr>
           <w:b/>
-          <w:sz w:val="28"/>
-        </w:rPr>
-      </w:pPr>
-      <w:proofErr w:type="spellStart"/>
-      <w:r>
-        <w:rPr>
-          <w:b/>
-          <w:sz w:val="28"/>
-        </w:rPr>
-        <w:t>MachineGun</w:t>
-      </w:r>
-      <w:proofErr w:type="spellEnd"/>
-      <w:r>
-        <w:rPr>
-          <w:b/>
-          <w:sz w:val="28"/>
-        </w:rPr>
-        <w:t xml:space="preserve"> of Sniper richtbaar maken</w:t>
-      </w:r>
-    </w:p>
-    <w:p>
-      <w:pPr>
-        <w:rPr>
-          <w:b/>
-          <w:color w:val="70AD47" w:themeColor="accent6"/>
-          <w:sz w:val="28"/>
-        </w:rPr>
-      </w:pPr>
-      <w:r>
-        <w:rPr>
-          <w:b/>
-          <w:color w:val="70AD47" w:themeColor="accent6"/>
-          <w:sz w:val="28"/>
-        </w:rPr>
-        <w:t xml:space="preserve">Stoppen effect </w:t>
-      </w:r>
-      <w:proofErr w:type="spellStart"/>
-      <w:r>
-        <w:rPr>
-          <w:b/>
-          <w:color w:val="70AD47" w:themeColor="accent6"/>
-          <w:sz w:val="28"/>
-        </w:rPr>
-        <w:t>GasAanval</w:t>
-      </w:r>
-      <w:proofErr w:type="spellEnd"/>
-      <w:r>
-        <w:rPr>
-          <w:b/>
-          <w:color w:val="70AD47" w:themeColor="accent6"/>
-          <w:sz w:val="28"/>
-        </w:rPr>
-        <w:t xml:space="preserve"> van </w:t>
-      </w:r>
-      <w:proofErr w:type="spellStart"/>
-      <w:r>
-        <w:rPr>
-          <w:b/>
-          <w:color w:val="70AD47" w:themeColor="accent6"/>
-          <w:sz w:val="28"/>
-        </w:rPr>
-        <w:t>enemy</w:t>
-      </w:r>
-      <w:proofErr w:type="spellEnd"/>
-      <w:r>
-        <w:rPr>
-          <w:b/>
-          <w:color w:val="70AD47" w:themeColor="accent6"/>
-          <w:sz w:val="28"/>
-        </w:rPr>
-        <w:t xml:space="preserve"> na 2.5 seconden</w:t>
-      </w:r>
-    </w:p>
-    <w:p>
-      <w:pPr>
-        <w:rPr>
-          <w:b/>
-          <w:sz w:val="28"/>
-          <w:lang w:val="en-US"/>
-        </w:rPr>
-      </w:pPr>
-      <w:r>
-        <w:rPr>
-          <w:b/>
-          <w:sz w:val="28"/>
-          <w:lang w:val="en-US"/>
-        </w:rPr>
-        <w:t xml:space="preserve">Stealth bomber, </w:t>
-      </w:r>
-      <w:proofErr w:type="spellStart"/>
-      <w:r>
-        <w:rPr>
-          <w:b/>
-          <w:sz w:val="28"/>
-          <w:lang w:val="en-US"/>
-        </w:rPr>
-        <w:t>bom</w:t>
-      </w:r>
-      <w:proofErr w:type="spellEnd"/>
-      <w:r>
-        <w:rPr>
-          <w:b/>
-          <w:sz w:val="28"/>
-          <w:lang w:val="en-US"/>
-        </w:rPr>
-        <w:t xml:space="preserve"> effect -&gt; </w:t>
-      </w:r>
-      <w:proofErr w:type="spellStart"/>
-      <w:r>
-        <w:rPr>
-          <w:b/>
-          <w:sz w:val="28"/>
-          <w:lang w:val="en-US"/>
-        </w:rPr>
-        <w:t>addforce</w:t>
-      </w:r>
-      <w:proofErr w:type="spellEnd"/>
+          <w:color w:val="70AD47" w:themeColor="accent6"/>
+          <w:sz w:val="28"/>
+        </w:rPr>
+      </w:pPr>
+      <w:r>
+        <w:rPr>
+          <w:b/>
+          <w:color w:val="70AD47" w:themeColor="accent6"/>
+          <w:sz w:val="28"/>
+        </w:rPr>
+        <w:t>MachineGun of Sniper richtbaar maken</w:t>
+      </w:r>
+    </w:p>
+    <w:p>
+      <w:pPr>
+        <w:rPr>
+          <w:b/>
+          <w:color w:val="70AD47" w:themeColor="accent6"/>
+          <w:sz w:val="28"/>
+        </w:rPr>
+      </w:pPr>
+      <w:r>
+        <w:rPr>
+          <w:b/>
+          <w:color w:val="70AD47" w:themeColor="accent6"/>
+          <w:sz w:val="28"/>
+        </w:rPr>
+        <w:t>Stoppen effect GasAanval van enemy na 2.5 seconden</w:t>
+      </w:r>
+    </w:p>
+    <w:p>
+      <w:pPr>
+        <w:rPr>
+          <w:b/>
+          <w:sz w:val="28"/>
+          <w:lang w:val="en-US"/>
+        </w:rPr>
+      </w:pPr>
+      <w:r>
+        <w:rPr>
+          <w:b/>
+          <w:sz w:val="28"/>
+          <w:lang w:val="en-US"/>
+        </w:rPr>
+        <w:t>Stealth bomber, bom effect -&gt; addforce</w:t>
+      </w:r>
     </w:p>
     <w:p>
       <w:pPr>
@@ -1574,24 +824,33 @@
           <w:b/>
           <w:sz w:val="28"/>
         </w:rPr>
-        <w:t xml:space="preserve">gun </w:t>
-      </w:r>
-      <w:proofErr w:type="spellStart"/>
-      <w:r>
-        <w:rPr>
-          <w:b/>
-          <w:sz w:val="28"/>
-        </w:rPr>
-        <w:t>bullet</w:t>
-      </w:r>
-      <w:proofErr w:type="spellEnd"/>
-      <w:r>
-        <w:rPr>
-          <w:b/>
-          <w:sz w:val="28"/>
-        </w:rPr>
-        <w:t xml:space="preserve"> tijdelijk geen trigger meer</w:t>
-      </w:r>
+        <w:t>gun bullet tijdelijk geen trigger meer</w:t>
+      </w:r>
+    </w:p>
+    <w:p>
+      <w:pPr>
+        <w:rPr>
+          <w:b/>
+          <w:sz w:val="28"/>
+        </w:rPr>
+      </w:pPr>
+    </w:p>
+    <w:p>
+      <w:pPr>
+        <w:rPr>
+          <w:b/>
+          <w:sz w:val="28"/>
+        </w:rPr>
+      </w:pPr>
+      <w:r>
+        <w:rPr>
+          <w:b/>
+          <w:sz w:val="28"/>
+        </w:rPr>
+        <w:t>Als er 2 enemies type 02 zijn, probleem met laserDot, niet zichtbaar</w:t>
+      </w:r>
+      <w:bookmarkStart w:id="0" w:name="_GoBack"/>
+      <w:bookmarkEnd w:id="0"/>
     </w:p>
     <w:p>
       <w:pPr>
@@ -1717,17 +976,8 @@
           <w:b/>
           <w:sz w:val="28"/>
         </w:rPr>
-        <w:t xml:space="preserve">Loopgraven/ </w:t>
-      </w:r>
-      <w:proofErr w:type="spellStart"/>
-      <w:r>
-        <w:rPr>
-          <w:b/>
-          <w:sz w:val="28"/>
-        </w:rPr>
-        <w:t>trenches</w:t>
-      </w:r>
-      <w:proofErr w:type="spellEnd"/>
+        <w:t>Loopgraven/ trenches</w:t>
+      </w:r>
     </w:p>
     <w:p>
       <w:pPr>
@@ -1776,8 +1026,6 @@
           <w:sz w:val="28"/>
         </w:rPr>
       </w:pPr>
-      <w:bookmarkStart w:id="0" w:name="_GoBack"/>
-      <w:bookmarkEnd w:id="0"/>
     </w:p>
     <w:sectPr>
       <w:pgSz w:w="11906" w:h="16838"/>

</xml_diff>

<commit_message>
remove static variables for health and defensePOSreached
</commit_message>
<xml_diff>
--- a/GDD.docx
+++ b/GDD.docx
@@ -834,23 +834,46 @@
           <w:sz w:val="28"/>
         </w:rPr>
       </w:pPr>
-    </w:p>
-    <w:p>
-      <w:pPr>
-        <w:rPr>
-          <w:b/>
-          <w:sz w:val="28"/>
-        </w:rPr>
-      </w:pPr>
       <w:r>
         <w:rPr>
           <w:b/>
           <w:sz w:val="28"/>
         </w:rPr>
         <w:t>Als er 2 enemies type 02 zijn, probleem met laserDot, niet zichtbaar</w:t>
+      </w:r>
+    </w:p>
+    <w:p>
+      <w:pPr>
+        <w:rPr>
+          <w:b/>
+          <w:sz w:val="28"/>
+        </w:rPr>
+      </w:pPr>
+    </w:p>
+    <w:p>
+      <w:pPr>
+        <w:rPr>
+          <w:b/>
+          <w:sz w:val="28"/>
+        </w:rPr>
+      </w:pPr>
+      <w:r>
+        <w:rPr>
+          <w:b/>
+          <w:sz w:val="28"/>
+        </w:rPr>
+        <w:t>Enemy01 gaat niet lopen als er geen Obstacle in de buurt is?!</w:t>
       </w:r>
       <w:bookmarkStart w:id="0" w:name="_GoBack"/>
       <w:bookmarkEnd w:id="0"/>
+    </w:p>
+    <w:p>
+      <w:pPr>
+        <w:rPr>
+          <w:b/>
+          <w:sz w:val="28"/>
+        </w:rPr>
+      </w:pPr>
     </w:p>
     <w:p>
       <w:pPr>

</xml_diff>

<commit_message>
minor fix for Enemy04
</commit_message>
<xml_diff>
--- a/GDD.docx
+++ b/GDD.docx
@@ -831,12 +831,14 @@
       <w:pPr>
         <w:rPr>
           <w:b/>
-          <w:sz w:val="28"/>
-        </w:rPr>
-      </w:pPr>
-      <w:r>
-        <w:rPr>
-          <w:b/>
+          <w:color w:val="70AD47" w:themeColor="accent6"/>
+          <w:sz w:val="28"/>
+        </w:rPr>
+      </w:pPr>
+      <w:r>
+        <w:rPr>
+          <w:b/>
+          <w:color w:val="70AD47" w:themeColor="accent6"/>
           <w:sz w:val="28"/>
         </w:rPr>
         <w:t>Als er 2 enemies type 02 zijn, probleem met laserDot, niet zichtbaar</w:t>
@@ -854,26 +856,49 @@
       <w:pPr>
         <w:rPr>
           <w:b/>
-          <w:sz w:val="28"/>
-        </w:rPr>
-      </w:pPr>
-      <w:r>
-        <w:rPr>
-          <w:b/>
+          <w:color w:val="70AD47" w:themeColor="accent6"/>
+          <w:sz w:val="28"/>
+        </w:rPr>
+      </w:pPr>
+      <w:r>
+        <w:rPr>
+          <w:b/>
+          <w:color w:val="70AD47" w:themeColor="accent6"/>
           <w:sz w:val="28"/>
         </w:rPr>
         <w:t>Enemy01 gaat niet lopen als er geen Obstacle in de buurt is?!</w:t>
+      </w:r>
+    </w:p>
+    <w:p>
+      <w:pPr>
+        <w:rPr>
+          <w:b/>
+          <w:sz w:val="28"/>
+        </w:rPr>
+      </w:pPr>
+      <w:r>
+        <w:rPr>
+          <w:b/>
+          <w:sz w:val="28"/>
+        </w:rPr>
+        <w:t xml:space="preserve">|--&gt; reden: geen </w:t>
+      </w:r>
+      <w:r>
+        <w:rPr>
+          <w:b/>
+          <w:sz w:val="28"/>
+        </w:rPr>
+        <w:t>p</w:t>
       </w:r>
       <w:bookmarkStart w:id="0" w:name="_GoBack"/>
       <w:bookmarkEnd w:id="0"/>
-    </w:p>
-    <w:p>
-      <w:pPr>
-        <w:rPr>
-          <w:b/>
-          <w:sz w:val="28"/>
-        </w:rPr>
-      </w:pPr>
+      <w:r>
+        <w:rPr>
+          <w:b/>
+          <w:sz w:val="28"/>
+        </w:rPr>
+        <w:t>ublic static gebruiken!!</w:t>
+      </w:r>
     </w:p>
     <w:p>
       <w:pPr>

</xml_diff>

<commit_message>
Enemy03 calls enemy Jet
enemy jet drops 2 bombs, then moves on
</commit_message>
<xml_diff>
--- a/GDD.docx
+++ b/GDD.docx
@@ -851,47 +851,54 @@
           <w:sz w:val="28"/>
         </w:rPr>
       </w:pPr>
-    </w:p>
-    <w:p>
-      <w:pPr>
-        <w:rPr>
-          <w:b/>
-          <w:color w:val="70AD47" w:themeColor="accent6"/>
-          <w:sz w:val="28"/>
-        </w:rPr>
-      </w:pPr>
-      <w:r>
-        <w:rPr>
-          <w:b/>
-          <w:color w:val="70AD47" w:themeColor="accent6"/>
-          <w:sz w:val="28"/>
-        </w:rPr>
-        <w:t>Enemy01 gaat niet lopen als er geen Obstacle in de buurt is?!</w:t>
-      </w:r>
-    </w:p>
-    <w:p>
-      <w:pPr>
-        <w:rPr>
-          <w:b/>
-          <w:sz w:val="28"/>
-        </w:rPr>
-      </w:pPr>
-      <w:r>
-        <w:rPr>
-          <w:b/>
-          <w:sz w:val="28"/>
-        </w:rPr>
-        <w:t xml:space="preserve">|--&gt; reden: geen </w:t>
-      </w:r>
-      <w:r>
-        <w:rPr>
-          <w:b/>
-          <w:sz w:val="28"/>
-        </w:rPr>
-        <w:t>p</w:t>
+      <w:r>
+        <w:rPr>
+          <w:b/>
+          <w:sz w:val="28"/>
+        </w:rPr>
+        <w:t>Jet spotlight alleen bij hit met player of enemy</w:t>
       </w:r>
       <w:bookmarkStart w:id="0" w:name="_GoBack"/>
       <w:bookmarkEnd w:id="0"/>
+    </w:p>
+    <w:p>
+      <w:pPr>
+        <w:rPr>
+          <w:b/>
+          <w:color w:val="70AD47" w:themeColor="accent6"/>
+          <w:sz w:val="28"/>
+        </w:rPr>
+      </w:pPr>
+      <w:r>
+        <w:rPr>
+          <w:b/>
+          <w:color w:val="70AD47" w:themeColor="accent6"/>
+          <w:sz w:val="28"/>
+        </w:rPr>
+        <w:t>Enemy01 gaat niet lopen als er geen Obstacle in de buurt is?!</w:t>
+      </w:r>
+    </w:p>
+    <w:p>
+      <w:pPr>
+        <w:rPr>
+          <w:b/>
+          <w:sz w:val="28"/>
+        </w:rPr>
+      </w:pPr>
+      <w:r>
+        <w:rPr>
+          <w:b/>
+          <w:sz w:val="28"/>
+        </w:rPr>
+        <w:t xml:space="preserve">|--&gt; reden: geen </w:t>
+      </w:r>
+      <w:r>
+        <w:rPr>
+          <w:b/>
+          <w:sz w:val="28"/>
+        </w:rPr>
+        <w:t>p</w:t>
+      </w:r>
       <w:r>
         <w:rPr>
           <w:b/>

</xml_diff>